<commit_message>
Add Locked Account Generation Scheme
</commit_message>
<xml_diff>
--- a/MPC/基于安全多方计算和安全门限密钥共享技术的锁定账户生成方案.docx
+++ b/MPC/基于安全多方计算和安全门限密钥共享技术的锁定账户生成方案.docx
@@ -9,20 +9,8 @@
         <w:ind w:firstLineChars="0" w:firstLine="0"/>
         <w:jc w:val="left"/>
       </w:pPr>
-      <w:r>
-        <w:rPr>
-          <w:rFonts w:hint="eastAsia"/>
-        </w:rPr>
-        <w:t>2017-04</w:t>
-      </w:r>
-    </w:p>
-    <w:p>
-      <w:pPr>
-        <w:widowControl/>
-        <w:spacing w:line="240" w:lineRule="auto"/>
-        <w:ind w:firstLineChars="0" w:firstLine="0"/>
-        <w:jc w:val="left"/>
-      </w:pPr>
+      <w:bookmarkStart w:id="0" w:name="_GoBack"/>
+      <w:bookmarkEnd w:id="0"/>
     </w:p>
     <w:p>
       <w:pPr>
@@ -145,45 +133,39 @@
               <w:pStyle w:val="a3"/>
               <w:ind w:firstLineChars="0" w:firstLine="0"/>
               <w:jc w:val="right"/>
-              <w:rPr>
-                <w:rFonts w:hint="eastAsia"/>
-              </w:rPr>
             </w:pPr>
-            <w:bookmarkStart w:id="0" w:name="_Toc478918977"/>
-            <w:bookmarkStart w:id="1" w:name="_Toc478918987"/>
-            <w:bookmarkStart w:id="2" w:name="_Toc361775587"/>
+            <w:bookmarkStart w:id="1" w:name="_Toc478918977"/>
+            <w:bookmarkStart w:id="2" w:name="_Toc478918987"/>
+            <w:bookmarkStart w:id="3" w:name="_Toc361775587"/>
             <w:r>
               <w:rPr>
                 <w:rFonts w:hint="eastAsia"/>
               </w:rPr>
               <w:t>基于</w:t>
             </w:r>
-            <w:bookmarkEnd w:id="0"/>
             <w:bookmarkEnd w:id="1"/>
+            <w:bookmarkEnd w:id="2"/>
             <w:r>
               <w:rPr>
                 <w:rFonts w:hint="eastAsia"/>
               </w:rPr>
               <w:t>安全多方计算和安全门限密钥共享技术的</w:t>
             </w:r>
-            <w:bookmarkEnd w:id="2"/>
+            <w:bookmarkEnd w:id="3"/>
           </w:p>
           <w:p>
             <w:pPr>
               <w:pStyle w:val="a3"/>
               <w:ind w:firstLineChars="0" w:firstLine="0"/>
-              <w:rPr>
-                <w:rFonts w:hint="eastAsia"/>
-              </w:rPr>
             </w:pPr>
-            <w:bookmarkStart w:id="3" w:name="_Toc361775588"/>
+            <w:bookmarkStart w:id="4" w:name="_Toc361775588"/>
             <w:r>
               <w:rPr>
                 <w:rFonts w:hint="eastAsia"/>
               </w:rPr>
               <w:t>锁定账户生成方案</w:t>
             </w:r>
-            <w:bookmarkEnd w:id="3"/>
+            <w:bookmarkEnd w:id="4"/>
           </w:p>
           <w:p>
             <w:pPr>
@@ -1288,9 +1270,6 @@
         <w:widowControl/>
         <w:spacing w:line="240" w:lineRule="auto"/>
         <w:ind w:firstLineChars="0" w:firstLine="0"/>
-        <w:rPr>
-          <w:rFonts w:hint="eastAsia"/>
-        </w:rPr>
         <w:sectPr>
           <w:headerReference w:type="even" r:id="rId9"/>
           <w:headerReference w:type="default" r:id="rId10"/>
@@ -1310,7 +1289,7 @@
       <w:pPr>
         <w:pStyle w:val="1"/>
       </w:pPr>
-      <w:bookmarkStart w:id="4" w:name="_Toc361775589"/>
+      <w:bookmarkStart w:id="5" w:name="_Toc361775589"/>
       <w:r>
         <w:rPr>
           <w:rFonts w:hint="eastAsia"/>
@@ -1318,29 +1297,24 @@
         <w:lastRenderedPageBreak/>
         <w:t>安全多方计算介绍</w:t>
       </w:r>
-      <w:bookmarkEnd w:id="4"/>
+      <w:bookmarkEnd w:id="5"/>
     </w:p>
     <w:p>
       <w:pPr>
         <w:pStyle w:val="2"/>
       </w:pPr>
-      <w:bookmarkStart w:id="5" w:name="_Toc361775590"/>
+      <w:bookmarkStart w:id="6" w:name="_Toc361775590"/>
       <w:r>
         <w:rPr>
           <w:rFonts w:hint="eastAsia"/>
         </w:rPr>
         <w:t>安全多方计算提出背景</w:t>
       </w:r>
-      <w:bookmarkStart w:id="6" w:name="_GoBack"/>
-      <w:bookmarkEnd w:id="5"/>
       <w:bookmarkEnd w:id="6"/>
     </w:p>
     <w:p>
       <w:pPr>
         <w:pStyle w:val="2"/>
-        <w:rPr>
-          <w:rFonts w:hint="eastAsia"/>
-        </w:rPr>
       </w:pPr>
       <w:bookmarkStart w:id="7" w:name="_Toc361775591"/>
       <w:r>
@@ -1386,6 +1360,9 @@
     <w:p>
       <w:pPr>
         <w:pStyle w:val="2"/>
+        <w:rPr>
+          <w:rFonts w:hint="eastAsia"/>
+        </w:rPr>
       </w:pPr>
       <w:bookmarkStart w:id="10" w:name="_Toc361775594"/>
       <w:r>
@@ -1398,6 +1375,1315 @@
     </w:p>
     <w:p>
       <w:pPr>
+        <w:spacing w:beforeLines="50" w:before="156"/>
+        <w:ind w:firstLineChars="0" w:firstLine="420"/>
+      </w:pPr>
+      <w:r>
+        <w:rPr>
+          <w:rFonts w:hint="eastAsia"/>
+        </w:rPr>
+        <w:t>万维链</w:t>
+      </w:r>
+      <w:r>
+        <w:rPr>
+          <w:rFonts w:hint="eastAsia"/>
+        </w:rPr>
+        <w:t>上的</w:t>
+      </w:r>
+      <w:r>
+        <w:rPr>
+          <w:rFonts w:hint="eastAsia"/>
+        </w:rPr>
+        <w:t>validator</w:t>
+      </w:r>
+      <w:r>
+        <w:rPr>
+          <w:rFonts w:hint="eastAsia"/>
+        </w:rPr>
+        <w:t>（编号为</w:t>
+      </w:r>
+      <m:oMath>
+        <m:sSub>
+          <m:sSubPr>
+            <m:ctrlPr>
+              <w:rPr>
+                <w:rFonts w:ascii="Cambria Math" w:hAnsi="Cambria Math"/>
+                <w:i/>
+              </w:rPr>
+            </m:ctrlPr>
+          </m:sSubPr>
+          <m:e>
+            <m:r>
+              <w:rPr>
+                <w:rFonts w:ascii="Cambria Math" w:hAnsi="Cambria Math"/>
+              </w:rPr>
+              <m:t>P</m:t>
+            </m:r>
+          </m:e>
+          <m:sub>
+            <m:r>
+              <w:rPr>
+                <w:rFonts w:ascii="Cambria Math" w:hAnsi="Cambria Math"/>
+              </w:rPr>
+              <m:t>1</m:t>
+            </m:r>
+          </m:sub>
+        </m:sSub>
+      </m:oMath>
+      <w:r>
+        <w:rPr>
+          <w:rFonts w:hint="eastAsia"/>
+        </w:rPr>
+        <w:t>……</w:t>
+      </w:r>
+      <m:oMath>
+        <m:sSub>
+          <m:sSubPr>
+            <m:ctrlPr>
+              <w:rPr>
+                <w:rFonts w:ascii="Cambria Math" w:hAnsi="Cambria Math"/>
+                <w:i/>
+              </w:rPr>
+            </m:ctrlPr>
+          </m:sSubPr>
+          <m:e>
+            <m:r>
+              <w:rPr>
+                <w:rFonts w:ascii="Cambria Math" w:hAnsi="Cambria Math"/>
+              </w:rPr>
+              <m:t>P</m:t>
+            </m:r>
+          </m:e>
+          <m:sub>
+            <m:r>
+              <w:rPr>
+                <w:rFonts w:ascii="Cambria Math" w:hAnsi="Cambria Math"/>
+              </w:rPr>
+              <m:t>n</m:t>
+            </m:r>
+          </m:sub>
+        </m:sSub>
+      </m:oMath>
+      <w:r>
+        <w:rPr>
+          <w:rFonts w:hint="eastAsia"/>
+        </w:rPr>
+        <w:t>）</w:t>
+      </w:r>
+      <w:r>
+        <w:rPr>
+          <w:rFonts w:hint="eastAsia"/>
+        </w:rPr>
+        <w:t>生成</w:t>
+      </w:r>
+      <m:oMath>
+        <m:r>
+          <w:rPr>
+            <w:rFonts w:ascii="Cambria Math" w:hAnsi="Cambria Math"/>
+          </w:rPr>
+          <m:t>(k,n)</m:t>
+        </m:r>
+      </m:oMath>
+      <w:r>
+        <w:rPr>
+          <w:rFonts w:hint="eastAsia"/>
+        </w:rPr>
+        <w:t>门限</w:t>
+      </w:r>
+      <w:r>
+        <w:rPr>
+          <w:rFonts w:hint="eastAsia"/>
+        </w:rPr>
+        <w:t>锁定账户过程如下</w:t>
+      </w:r>
+      <w:r>
+        <w:rPr>
+          <w:rFonts w:hint="eastAsia"/>
+        </w:rPr>
+        <w:t>：</w:t>
+      </w:r>
+    </w:p>
+    <w:p>
+      <w:pPr>
+        <w:pStyle w:val="a9"/>
+        <w:numPr>
+          <w:ilvl w:val="0"/>
+          <w:numId w:val="15"/>
+        </w:numPr>
+        <w:spacing w:beforeLines="50" w:before="156"/>
+        <w:ind w:firstLineChars="0"/>
+      </w:pPr>
+      <m:oMath>
+        <m:sSub>
+          <m:sSubPr>
+            <m:ctrlPr>
+              <w:rPr>
+                <w:rFonts w:ascii="Cambria Math" w:hAnsi="Cambria Math"/>
+                <w:i/>
+              </w:rPr>
+            </m:ctrlPr>
+          </m:sSubPr>
+          <m:e>
+            <m:r>
+              <w:rPr>
+                <w:rFonts w:ascii="Cambria Math" w:hAnsi="Cambria Math"/>
+              </w:rPr>
+              <m:t>P</m:t>
+            </m:r>
+          </m:e>
+          <m:sub>
+            <m:r>
+              <w:rPr>
+                <w:rFonts w:ascii="Cambria Math" w:hAnsi="Cambria Math"/>
+              </w:rPr>
+              <m:t>i</m:t>
+            </m:r>
+          </m:sub>
+        </m:sSub>
+      </m:oMath>
+      <w:r>
+        <w:rPr>
+          <w:rFonts w:hint="eastAsia"/>
+        </w:rPr>
+        <w:t>选择随机数</w:t>
+      </w:r>
+      <m:oMath>
+        <m:sSub>
+          <m:sSubPr>
+            <m:ctrlPr>
+              <w:rPr>
+                <w:rFonts w:ascii="Cambria Math" w:hAnsi="Cambria Math"/>
+                <w:i/>
+              </w:rPr>
+            </m:ctrlPr>
+          </m:sSubPr>
+          <m:e>
+            <m:r>
+              <w:rPr>
+                <w:rFonts w:ascii="Cambria Math" w:hAnsi="Cambria Math" w:cs="STIXGeneral-Italic"/>
+              </w:rPr>
+              <m:t>d</m:t>
+            </m:r>
+          </m:e>
+          <m:sub>
+            <m:r>
+              <w:rPr>
+                <w:rFonts w:ascii="Cambria Math" w:hAnsi="Cambria Math"/>
+              </w:rPr>
+              <m:t>i</m:t>
+            </m:r>
+          </m:sub>
+        </m:sSub>
+      </m:oMath>
+      <w:r>
+        <w:rPr>
+          <w:rFonts w:hint="eastAsia"/>
+        </w:rPr>
+        <w:t>，将</w:t>
+      </w:r>
+      <m:oMath>
+        <m:sSub>
+          <m:sSubPr>
+            <m:ctrlPr>
+              <w:rPr>
+                <w:rFonts w:ascii="Cambria Math" w:hAnsi="Cambria Math"/>
+                <w:i/>
+              </w:rPr>
+            </m:ctrlPr>
+          </m:sSubPr>
+          <m:e>
+            <m:r>
+              <w:rPr>
+                <w:rFonts w:ascii="Cambria Math" w:hAnsi="Cambria Math" w:cs="STIXGeneral-Italic"/>
+              </w:rPr>
+              <m:t>d</m:t>
+            </m:r>
+          </m:e>
+          <m:sub>
+            <m:r>
+              <w:rPr>
+                <w:rFonts w:ascii="Cambria Math" w:hAnsi="Cambria Math"/>
+              </w:rPr>
+              <m:t>i</m:t>
+            </m:r>
+          </m:sub>
+        </m:sSub>
+        <m:r>
+          <w:rPr>
+            <w:rFonts w:ascii="Cambria Math" w:hAnsi="Cambria Math" w:cs="STIXGeneral-Italic"/>
+          </w:rPr>
+          <m:t>G</m:t>
+        </m:r>
+      </m:oMath>
+      <w:r>
+        <w:rPr>
+          <w:rFonts w:hint="eastAsia"/>
+        </w:rPr>
+        <w:t>广播全网（</w:t>
+      </w:r>
+      <m:oMath>
+        <m:r>
+          <w:rPr>
+            <w:rFonts w:ascii="Cambria Math" w:hAnsi="Cambria Math" w:cs="STIXGeneral-Italic"/>
+          </w:rPr>
+          <m:t>G</m:t>
+        </m:r>
+      </m:oMath>
+      <w:r>
+        <w:rPr>
+          <w:rFonts w:hint="eastAsia"/>
+        </w:rPr>
+        <w:t>为椭圆曲线基点）</w:t>
+      </w:r>
+    </w:p>
+    <w:p>
+      <w:pPr>
+        <w:pStyle w:val="a9"/>
+        <w:numPr>
+          <w:ilvl w:val="0"/>
+          <w:numId w:val="15"/>
+        </w:numPr>
+        <w:spacing w:beforeLines="50" w:before="156"/>
+        <w:ind w:firstLineChars="0"/>
+      </w:pPr>
+      <m:oMath>
+        <m:sSub>
+          <m:sSubPr>
+            <m:ctrlPr>
+              <w:rPr>
+                <w:rFonts w:ascii="Cambria Math" w:hAnsi="Cambria Math"/>
+                <w:i/>
+              </w:rPr>
+            </m:ctrlPr>
+          </m:sSubPr>
+          <m:e>
+            <m:r>
+              <w:rPr>
+                <w:rFonts w:ascii="Cambria Math" w:hAnsi="Cambria Math"/>
+              </w:rPr>
+              <m:t>P</m:t>
+            </m:r>
+          </m:e>
+          <m:sub>
+            <m:r>
+              <w:rPr>
+                <w:rFonts w:ascii="Cambria Math" w:hAnsi="Cambria Math"/>
+              </w:rPr>
+              <m:t>i</m:t>
+            </m:r>
+          </m:sub>
+        </m:sSub>
+      </m:oMath>
+      <w:r>
+        <w:rPr>
+          <w:rFonts w:hint="eastAsia"/>
+        </w:rPr>
+        <w:t>选择</w:t>
+      </w:r>
+      <m:oMath>
+        <m:r>
+          <w:rPr>
+            <w:rFonts w:ascii="Cambria Math" w:hAnsi="Cambria Math"/>
+          </w:rPr>
+          <m:t>k-1</m:t>
+        </m:r>
+      </m:oMath>
+      <w:r>
+        <w:rPr>
+          <w:rFonts w:hint="eastAsia"/>
+        </w:rPr>
+        <w:t>次多项式：</w:t>
+      </w:r>
+      <m:oMath>
+        <m:sSub>
+          <m:sSubPr>
+            <m:ctrlPr>
+              <w:rPr>
+                <w:rFonts w:ascii="Cambria Math" w:hAnsi="Cambria Math"/>
+                <w:i/>
+              </w:rPr>
+            </m:ctrlPr>
+          </m:sSubPr>
+          <m:e>
+            <m:r>
+              <w:rPr>
+                <w:rFonts w:ascii="Cambria Math" w:hAnsi="Cambria Math"/>
+              </w:rPr>
+              <m:t>f</m:t>
+            </m:r>
+          </m:e>
+          <m:sub>
+            <m:r>
+              <w:rPr>
+                <w:rFonts w:ascii="Cambria Math" w:hAnsi="Cambria Math"/>
+              </w:rPr>
+              <m:t>i</m:t>
+            </m:r>
+          </m:sub>
+        </m:sSub>
+        <m:d>
+          <m:dPr>
+            <m:ctrlPr>
+              <w:rPr>
+                <w:rFonts w:ascii="Cambria Math" w:hAnsi="Cambria Math"/>
+                <w:i/>
+              </w:rPr>
+            </m:ctrlPr>
+          </m:dPr>
+          <m:e>
+            <m:r>
+              <w:rPr>
+                <w:rFonts w:ascii="Cambria Math" w:hAnsi="Cambria Math"/>
+              </w:rPr>
+              <m:t>x</m:t>
+            </m:r>
+          </m:e>
+        </m:d>
+        <m:r>
+          <w:rPr>
+            <w:rFonts w:ascii="Cambria Math" w:hAnsi="Cambria Math"/>
+          </w:rPr>
+          <m:t>=</m:t>
+        </m:r>
+        <m:sSub>
+          <m:sSubPr>
+            <m:ctrlPr>
+              <w:rPr>
+                <w:rFonts w:ascii="Cambria Math" w:hAnsi="Cambria Math"/>
+                <w:i/>
+              </w:rPr>
+            </m:ctrlPr>
+          </m:sSubPr>
+          <m:e>
+            <m:r>
+              <w:rPr>
+                <w:rFonts w:ascii="Cambria Math" w:hAnsi="Cambria Math" w:cs="STIXGeneral-Italic"/>
+              </w:rPr>
+              <m:t>d</m:t>
+            </m:r>
+          </m:e>
+          <m:sub>
+            <m:r>
+              <w:rPr>
+                <w:rFonts w:ascii="Cambria Math" w:hAnsi="Cambria Math"/>
+              </w:rPr>
+              <m:t>i</m:t>
+            </m:r>
+          </m:sub>
+        </m:sSub>
+        <m:r>
+          <w:rPr>
+            <w:rFonts w:ascii="Cambria Math" w:hAnsi="Cambria Math"/>
+          </w:rPr>
+          <m:t>+</m:t>
+        </m:r>
+        <m:sSub>
+          <m:sSubPr>
+            <m:ctrlPr>
+              <w:rPr>
+                <w:rFonts w:ascii="Cambria Math" w:hAnsi="Cambria Math"/>
+                <w:i/>
+              </w:rPr>
+            </m:ctrlPr>
+          </m:sSubPr>
+          <m:e>
+            <m:r>
+              <w:rPr>
+                <w:rFonts w:ascii="Cambria Math" w:hAnsi="Cambria Math"/>
+              </w:rPr>
+              <m:t>a</m:t>
+            </m:r>
+          </m:e>
+          <m:sub>
+            <m:r>
+              <w:rPr>
+                <w:rFonts w:ascii="Cambria Math" w:hAnsi="Cambria Math"/>
+              </w:rPr>
+              <m:t>i,1</m:t>
+            </m:r>
+          </m:sub>
+        </m:sSub>
+        <m:r>
+          <w:rPr>
+            <w:rFonts w:ascii="Cambria Math" w:hAnsi="Cambria Math"/>
+          </w:rPr>
+          <m:t>x+…+</m:t>
+        </m:r>
+        <m:sSub>
+          <m:sSubPr>
+            <m:ctrlPr>
+              <w:rPr>
+                <w:rFonts w:ascii="Cambria Math" w:hAnsi="Cambria Math"/>
+                <w:i/>
+              </w:rPr>
+            </m:ctrlPr>
+          </m:sSubPr>
+          <m:e>
+            <m:r>
+              <w:rPr>
+                <w:rFonts w:ascii="Cambria Math" w:hAnsi="Cambria Math"/>
+              </w:rPr>
+              <m:t>a</m:t>
+            </m:r>
+          </m:e>
+          <m:sub>
+            <m:r>
+              <w:rPr>
+                <w:rFonts w:ascii="Cambria Math" w:hAnsi="Cambria Math"/>
+              </w:rPr>
+              <m:t>i,k-1</m:t>
+            </m:r>
+          </m:sub>
+        </m:sSub>
+        <m:sSup>
+          <m:sSupPr>
+            <m:ctrlPr>
+              <w:rPr>
+                <w:rFonts w:ascii="Cambria Math" w:hAnsi="Cambria Math"/>
+                <w:i/>
+              </w:rPr>
+            </m:ctrlPr>
+          </m:sSupPr>
+          <m:e>
+            <m:r>
+              <w:rPr>
+                <w:rFonts w:ascii="Cambria Math" w:hAnsi="Cambria Math"/>
+              </w:rPr>
+              <m:t>x</m:t>
+            </m:r>
+          </m:e>
+          <m:sup>
+            <m:r>
+              <w:rPr>
+                <w:rFonts w:ascii="Cambria Math" w:hAnsi="Cambria Math"/>
+              </w:rPr>
+              <m:t>k-1</m:t>
+            </m:r>
+          </m:sup>
+        </m:sSup>
+      </m:oMath>
+      <w:r>
+        <w:rPr>
+          <w:rFonts w:hint="eastAsia"/>
+        </w:rPr>
+        <w:t>，将</w:t>
+      </w:r>
+      <m:oMath>
+        <m:sSub>
+          <m:sSubPr>
+            <m:ctrlPr>
+              <w:rPr>
+                <w:rFonts w:ascii="Cambria Math" w:hAnsi="Cambria Math"/>
+                <w:i/>
+              </w:rPr>
+            </m:ctrlPr>
+          </m:sSubPr>
+          <m:e>
+            <m:r>
+              <w:rPr>
+                <w:rFonts w:ascii="Cambria Math" w:hAnsi="Cambria Math"/>
+              </w:rPr>
+              <m:t>f</m:t>
+            </m:r>
+          </m:e>
+          <m:sub>
+            <m:r>
+              <w:rPr>
+                <w:rFonts w:ascii="Cambria Math" w:hAnsi="Cambria Math"/>
+              </w:rPr>
+              <m:t>i</m:t>
+            </m:r>
+          </m:sub>
+        </m:sSub>
+        <m:d>
+          <m:dPr>
+            <m:ctrlPr>
+              <w:rPr>
+                <w:rFonts w:ascii="Cambria Math" w:hAnsi="Cambria Math"/>
+                <w:i/>
+              </w:rPr>
+            </m:ctrlPr>
+          </m:dPr>
+          <m:e>
+            <m:r>
+              <w:rPr>
+                <w:rFonts w:ascii="Cambria Math" w:hAnsi="Cambria Math" w:cs="STIXGeneral-Italic"/>
+              </w:rPr>
+              <m:t>j</m:t>
+            </m:r>
+          </m:e>
+        </m:d>
+      </m:oMath>
+      <w:r>
+        <w:rPr>
+          <w:rFonts w:hint="eastAsia"/>
+        </w:rPr>
+        <w:t>通过安全信道传输给</w:t>
+      </w:r>
+      <m:oMath>
+        <m:sSub>
+          <m:sSubPr>
+            <m:ctrlPr>
+              <w:rPr>
+                <w:rFonts w:ascii="Cambria Math" w:hAnsi="Cambria Math"/>
+                <w:i/>
+              </w:rPr>
+            </m:ctrlPr>
+          </m:sSubPr>
+          <m:e>
+            <m:r>
+              <w:rPr>
+                <w:rFonts w:ascii="Cambria Math" w:hAnsi="Cambria Math"/>
+              </w:rPr>
+              <m:t>P</m:t>
+            </m:r>
+          </m:e>
+          <m:sub>
+            <m:r>
+              <w:rPr>
+                <w:rFonts w:ascii="Cambria Math" w:hAnsi="Cambria Math"/>
+              </w:rPr>
+              <m:t>j</m:t>
+            </m:r>
+          </m:sub>
+        </m:sSub>
+      </m:oMath>
+      <w:r>
+        <w:rPr>
+          <w:rFonts w:hint="eastAsia"/>
+        </w:rPr>
+        <w:t>，同时将</w:t>
+      </w:r>
+      <m:oMath>
+        <m:sSub>
+          <m:sSubPr>
+            <m:ctrlPr>
+              <w:rPr>
+                <w:rFonts w:ascii="Cambria Math" w:hAnsi="Cambria Math"/>
+                <w:i/>
+              </w:rPr>
+            </m:ctrlPr>
+          </m:sSubPr>
+          <m:e>
+            <m:r>
+              <w:rPr>
+                <w:rFonts w:ascii="Cambria Math" w:hAnsi="Cambria Math" w:cs="STIXGeneral-Italic"/>
+              </w:rPr>
+              <m:t>a</m:t>
+            </m:r>
+          </m:e>
+          <m:sub>
+            <m:r>
+              <w:rPr>
+                <w:rFonts w:ascii="Cambria Math" w:hAnsi="Cambria Math"/>
+              </w:rPr>
+              <m:t>i,1</m:t>
+            </m:r>
+          </m:sub>
+        </m:sSub>
+        <m:r>
+          <w:rPr>
+            <w:rFonts w:ascii="Cambria Math" w:hAnsi="Cambria Math" w:cs="STIXGeneral-Italic"/>
+          </w:rPr>
+          <m:t>G</m:t>
+        </m:r>
+      </m:oMath>
+      <w:r>
+        <w:rPr>
+          <w:rFonts w:hint="eastAsia"/>
+        </w:rPr>
+        <w:t>……</w:t>
+      </w:r>
+      <m:oMath>
+        <m:sSub>
+          <m:sSubPr>
+            <m:ctrlPr>
+              <w:rPr>
+                <w:rFonts w:ascii="Cambria Math" w:hAnsi="Cambria Math"/>
+                <w:i/>
+              </w:rPr>
+            </m:ctrlPr>
+          </m:sSubPr>
+          <m:e>
+            <m:r>
+              <w:rPr>
+                <w:rFonts w:ascii="Cambria Math" w:hAnsi="Cambria Math"/>
+              </w:rPr>
+              <m:t>a</m:t>
+            </m:r>
+          </m:e>
+          <m:sub>
+            <m:r>
+              <w:rPr>
+                <w:rFonts w:ascii="Cambria Math" w:hAnsi="Cambria Math"/>
+              </w:rPr>
+              <m:t>i,k-1</m:t>
+            </m:r>
+          </m:sub>
+        </m:sSub>
+        <m:r>
+          <w:rPr>
+            <w:rFonts w:ascii="Cambria Math" w:hAnsi="Cambria Math" w:cs="STIXGeneral-Italic"/>
+          </w:rPr>
+          <m:t>G</m:t>
+        </m:r>
+      </m:oMath>
+      <w:r>
+        <w:rPr>
+          <w:rFonts w:hint="eastAsia"/>
+        </w:rPr>
+        <w:t>广播全网</w:t>
+      </w:r>
+    </w:p>
+    <w:p>
+      <w:pPr>
+        <w:pStyle w:val="a9"/>
+        <w:numPr>
+          <w:ilvl w:val="0"/>
+          <w:numId w:val="15"/>
+        </w:numPr>
+        <w:spacing w:beforeLines="50" w:before="156"/>
+        <w:ind w:firstLineChars="0"/>
+      </w:pPr>
+      <m:oMath>
+        <m:sSub>
+          <m:sSubPr>
+            <m:ctrlPr>
+              <w:rPr>
+                <w:rFonts w:ascii="Cambria Math" w:hAnsi="Cambria Math"/>
+                <w:i/>
+              </w:rPr>
+            </m:ctrlPr>
+          </m:sSubPr>
+          <m:e>
+            <m:r>
+              <w:rPr>
+                <w:rFonts w:ascii="Cambria Math" w:hAnsi="Cambria Math"/>
+              </w:rPr>
+              <m:t>P</m:t>
+            </m:r>
+          </m:e>
+          <m:sub>
+            <m:r>
+              <w:rPr>
+                <w:rFonts w:ascii="Cambria Math" w:hAnsi="Cambria Math"/>
+              </w:rPr>
+              <m:t>j</m:t>
+            </m:r>
+          </m:sub>
+        </m:sSub>
+      </m:oMath>
+      <w:r>
+        <w:rPr>
+          <w:rFonts w:hint="eastAsia"/>
+        </w:rPr>
+        <w:t>到</w:t>
+      </w:r>
+      <m:oMath>
+        <m:sSub>
+          <m:sSubPr>
+            <m:ctrlPr>
+              <w:rPr>
+                <w:rFonts w:ascii="Cambria Math" w:hAnsi="Cambria Math"/>
+                <w:i/>
+              </w:rPr>
+            </m:ctrlPr>
+          </m:sSubPr>
+          <m:e>
+            <m:r>
+              <w:rPr>
+                <w:rFonts w:ascii="Cambria Math" w:hAnsi="Cambria Math"/>
+              </w:rPr>
+              <m:t>P</m:t>
+            </m:r>
+          </m:e>
+          <m:sub>
+            <m:r>
+              <w:rPr>
+                <w:rFonts w:ascii="Cambria Math" w:hAnsi="Cambria Math"/>
+              </w:rPr>
+              <m:t>i</m:t>
+            </m:r>
+          </m:sub>
+        </m:sSub>
+      </m:oMath>
+      <w:r>
+        <w:rPr>
+          <w:rFonts w:hint="eastAsia"/>
+        </w:rPr>
+        <w:t>信息之后，进行验证：</w:t>
+      </w:r>
+      <m:oMath>
+        <m:nary>
+          <m:naryPr>
+            <m:chr m:val="∑"/>
+            <m:limLoc m:val="undOvr"/>
+            <m:ctrlPr>
+              <w:rPr>
+                <w:rFonts w:ascii="Cambria Math" w:hAnsi="Cambria Math"/>
+                <w:i/>
+              </w:rPr>
+            </m:ctrlPr>
+          </m:naryPr>
+          <m:sub>
+            <m:r>
+              <w:rPr>
+                <w:rFonts w:ascii="Cambria Math" w:hAnsi="Cambria Math"/>
+              </w:rPr>
+              <m:t>t=0</m:t>
+            </m:r>
+          </m:sub>
+          <m:sup>
+            <m:r>
+              <w:rPr>
+                <w:rFonts w:ascii="Cambria Math" w:hAnsi="Cambria Math"/>
+              </w:rPr>
+              <m:t>k-1</m:t>
+            </m:r>
+          </m:sup>
+          <m:e>
+            <m:sSup>
+              <m:sSupPr>
+                <m:ctrlPr>
+                  <w:rPr>
+                    <w:rFonts w:ascii="Cambria Math" w:hAnsi="Cambria Math"/>
+                    <w:i/>
+                  </w:rPr>
+                </m:ctrlPr>
+              </m:sSupPr>
+              <m:e>
+                <m:r>
+                  <w:rPr>
+                    <w:rFonts w:ascii="Cambria Math" w:hAnsi="Cambria Math"/>
+                  </w:rPr>
+                  <m:t>j</m:t>
+                </m:r>
+              </m:e>
+              <m:sup>
+                <m:r>
+                  <w:rPr>
+                    <w:rFonts w:ascii="Cambria Math" w:hAnsi="Cambria Math"/>
+                  </w:rPr>
+                  <m:t>t</m:t>
+                </m:r>
+              </m:sup>
+            </m:sSup>
+          </m:e>
+        </m:nary>
+        <m:sSub>
+          <m:sSubPr>
+            <m:ctrlPr>
+              <w:rPr>
+                <w:rFonts w:ascii="Cambria Math" w:hAnsi="Cambria Math"/>
+                <w:i/>
+              </w:rPr>
+            </m:ctrlPr>
+          </m:sSubPr>
+          <m:e>
+            <m:r>
+              <w:rPr>
+                <w:rFonts w:ascii="Cambria Math" w:hAnsi="Cambria Math"/>
+              </w:rPr>
+              <m:t>a</m:t>
+            </m:r>
+          </m:e>
+          <m:sub>
+            <m:r>
+              <w:rPr>
+                <w:rFonts w:ascii="Cambria Math" w:hAnsi="Cambria Math"/>
+              </w:rPr>
+              <m:t>i,t</m:t>
+            </m:r>
+          </m:sub>
+        </m:sSub>
+        <m:r>
+          <w:rPr>
+            <w:rFonts w:ascii="Cambria Math" w:hAnsi="Cambria Math"/>
+          </w:rPr>
+          <m:t>G=</m:t>
+        </m:r>
+        <m:sSub>
+          <m:sSubPr>
+            <m:ctrlPr>
+              <w:rPr>
+                <w:rFonts w:ascii="Cambria Math" w:hAnsi="Cambria Math"/>
+                <w:i/>
+              </w:rPr>
+            </m:ctrlPr>
+          </m:sSubPr>
+          <m:e>
+            <m:r>
+              <w:rPr>
+                <w:rFonts w:ascii="Cambria Math" w:hAnsi="Cambria Math"/>
+              </w:rPr>
+              <m:t>f</m:t>
+            </m:r>
+          </m:e>
+          <m:sub>
+            <m:r>
+              <w:rPr>
+                <w:rFonts w:ascii="Cambria Math" w:hAnsi="Cambria Math"/>
+              </w:rPr>
+              <m:t>i</m:t>
+            </m:r>
+          </m:sub>
+        </m:sSub>
+        <m:d>
+          <m:dPr>
+            <m:ctrlPr>
+              <w:rPr>
+                <w:rFonts w:ascii="Cambria Math" w:hAnsi="Cambria Math"/>
+                <w:i/>
+              </w:rPr>
+            </m:ctrlPr>
+          </m:dPr>
+          <m:e>
+            <m:r>
+              <w:rPr>
+                <w:rFonts w:ascii="Cambria Math" w:hAnsi="Cambria Math" w:cs="STIXGeneral-Italic"/>
+              </w:rPr>
+              <m:t>j</m:t>
+            </m:r>
+          </m:e>
+        </m:d>
+        <m:r>
+          <w:rPr>
+            <w:rFonts w:ascii="Cambria Math" w:hAnsi="Cambria Math"/>
+          </w:rPr>
+          <m:t>G</m:t>
+        </m:r>
+      </m:oMath>
+      <w:r>
+        <w:rPr>
+          <w:rFonts w:hint="eastAsia"/>
+        </w:rPr>
+        <w:t>，如果验证不通过，则拒收，请求</w:t>
+      </w:r>
+      <m:oMath>
+        <m:sSub>
+          <m:sSubPr>
+            <m:ctrlPr>
+              <w:rPr>
+                <w:rFonts w:ascii="Cambria Math" w:hAnsi="Cambria Math"/>
+                <w:i/>
+              </w:rPr>
+            </m:ctrlPr>
+          </m:sSubPr>
+          <m:e>
+            <m:r>
+              <w:rPr>
+                <w:rFonts w:ascii="Cambria Math" w:hAnsi="Cambria Math"/>
+              </w:rPr>
+              <m:t>P</m:t>
+            </m:r>
+          </m:e>
+          <m:sub>
+            <m:r>
+              <w:rPr>
+                <w:rFonts w:ascii="Cambria Math" w:hAnsi="Cambria Math"/>
+              </w:rPr>
+              <m:t>i</m:t>
+            </m:r>
+          </m:sub>
+        </m:sSub>
+      </m:oMath>
+      <w:r>
+        <w:rPr>
+          <w:rFonts w:hint="eastAsia"/>
+        </w:rPr>
+        <w:t>重新发送信息</w:t>
+      </w:r>
+    </w:p>
+    <w:p>
+      <w:pPr>
+        <w:pStyle w:val="a9"/>
+        <w:numPr>
+          <w:ilvl w:val="0"/>
+          <w:numId w:val="15"/>
+        </w:numPr>
+        <w:spacing w:beforeLines="50" w:before="156"/>
+        <w:ind w:firstLineChars="0"/>
+      </w:pPr>
+      <w:r>
+        <w:rPr>
+          <w:rFonts w:hint="eastAsia"/>
+        </w:rPr>
+        <w:t>待所有信息都发送完毕且验证通过后，每个用户的密钥份额为</w:t>
+      </w:r>
+      <m:oMath>
+        <m:sSub>
+          <m:sSubPr>
+            <m:ctrlPr>
+              <w:rPr>
+                <w:rFonts w:ascii="Cambria Math" w:hAnsi="Cambria Math"/>
+                <w:i/>
+              </w:rPr>
+            </m:ctrlPr>
+          </m:sSubPr>
+          <m:e>
+            <m:r>
+              <w:rPr>
+                <w:rFonts w:ascii="Cambria Math" w:hAnsi="Cambria Math" w:cs="STIXGeneral-Italic"/>
+              </w:rPr>
+              <m:t>t</m:t>
+            </m:r>
+          </m:e>
+          <m:sub>
+            <m:r>
+              <w:rPr>
+                <w:rFonts w:ascii="Cambria Math" w:hAnsi="Cambria Math" w:cs="STIXGeneral-Italic"/>
+              </w:rPr>
+              <m:t>s</m:t>
+            </m:r>
+          </m:sub>
+        </m:sSub>
+        <m:r>
+          <w:rPr>
+            <w:rFonts w:ascii="Cambria Math" w:hAnsi="Cambria Math"/>
+          </w:rPr>
+          <m:t>=</m:t>
+        </m:r>
+        <m:nary>
+          <m:naryPr>
+            <m:chr m:val="∑"/>
+            <m:limLoc m:val="undOvr"/>
+            <m:ctrlPr>
+              <w:rPr>
+                <w:rFonts w:ascii="Cambria Math" w:hAnsi="Cambria Math"/>
+                <w:i/>
+              </w:rPr>
+            </m:ctrlPr>
+          </m:naryPr>
+          <m:sub>
+            <m:r>
+              <w:rPr>
+                <w:rFonts w:ascii="Cambria Math" w:hAnsi="Cambria Math"/>
+              </w:rPr>
+              <m:t>j=1</m:t>
+            </m:r>
+          </m:sub>
+          <m:sup>
+            <m:r>
+              <w:rPr>
+                <w:rFonts w:ascii="Cambria Math" w:hAnsi="Cambria Math"/>
+              </w:rPr>
+              <m:t>n</m:t>
+            </m:r>
+          </m:sup>
+          <m:e>
+            <m:sSub>
+              <m:sSubPr>
+                <m:ctrlPr>
+                  <w:rPr>
+                    <w:rFonts w:ascii="Cambria Math" w:hAnsi="Cambria Math"/>
+                    <w:i/>
+                  </w:rPr>
+                </m:ctrlPr>
+              </m:sSubPr>
+              <m:e>
+                <m:r>
+                  <w:rPr>
+                    <w:rFonts w:ascii="Cambria Math" w:hAnsi="Cambria Math"/>
+                  </w:rPr>
+                  <m:t>f</m:t>
+                </m:r>
+              </m:e>
+              <m:sub>
+                <m:r>
+                  <w:rPr>
+                    <w:rFonts w:ascii="Cambria Math" w:hAnsi="Cambria Math"/>
+                  </w:rPr>
+                  <m:t>j</m:t>
+                </m:r>
+              </m:sub>
+            </m:sSub>
+            <m:d>
+              <m:dPr>
+                <m:ctrlPr>
+                  <w:rPr>
+                    <w:rFonts w:ascii="Cambria Math" w:hAnsi="Cambria Math"/>
+                    <w:i/>
+                  </w:rPr>
+                </m:ctrlPr>
+              </m:dPr>
+              <m:e>
+                <m:r>
+                  <w:rPr>
+                    <w:rFonts w:ascii="Cambria Math" w:hAnsi="Cambria Math" w:cs="STIXGeneral-Italic"/>
+                  </w:rPr>
+                  <m:t>s</m:t>
+                </m:r>
+              </m:e>
+            </m:d>
+          </m:e>
+        </m:nary>
+      </m:oMath>
+      <w:r>
+        <w:rPr>
+          <w:rFonts w:hint="eastAsia"/>
+        </w:rPr>
+        <w:t>，</w:t>
+      </w:r>
+      <m:oMath>
+        <m:r>
+          <w:rPr>
+            <w:rFonts w:ascii="Cambria Math" w:hAnsi="Cambria Math"/>
+          </w:rPr>
+          <m:t>s=1,</m:t>
+        </m:r>
+        <m:r>
+          <m:rPr>
+            <m:sty m:val="p"/>
+          </m:rPr>
+          <w:rPr>
+            <w:rFonts w:ascii="Cambria Math" w:hAnsi="Cambria Math" w:hint="eastAsia"/>
+          </w:rPr>
+          <m:t>……</m:t>
+        </m:r>
+        <m:r>
+          <w:rPr>
+            <w:rFonts w:ascii="Cambria Math" w:hAnsi="Cambria Math"/>
+          </w:rPr>
+          <m:t>,n</m:t>
+        </m:r>
+      </m:oMath>
+    </w:p>
+    <w:p>
+      <w:pPr>
+        <w:pStyle w:val="a9"/>
+        <w:numPr>
+          <w:ilvl w:val="0"/>
+          <w:numId w:val="15"/>
+        </w:numPr>
+        <w:spacing w:beforeLines="50" w:before="156"/>
+        <w:ind w:firstLineChars="0"/>
+      </w:pPr>
+      <m:oMath>
+        <m:r>
+          <w:rPr>
+            <w:rFonts w:ascii="Cambria Math" w:hAnsi="Cambria Math"/>
+          </w:rPr>
+          <m:t>(k,n)</m:t>
+        </m:r>
+      </m:oMath>
+      <w:r>
+        <w:rPr>
+          <w:rFonts w:hint="eastAsia"/>
+        </w:rPr>
+        <w:t>门限</w:t>
+      </w:r>
+      <w:r>
+        <w:rPr>
+          <w:rFonts w:hint="eastAsia"/>
+        </w:rPr>
+        <w:t>锁定账户</w:t>
+      </w:r>
+      <w:r>
+        <w:rPr>
+          <w:rFonts w:hint="eastAsia"/>
+        </w:rPr>
+        <w:t>地址为</w:t>
+      </w:r>
+      <m:oMath>
+        <m:r>
+          <w:rPr>
+            <w:rFonts w:ascii="Cambria Math" w:hAnsi="Cambria Math"/>
+          </w:rPr>
+          <m:t>address=Hash</m:t>
+        </m:r>
+        <m:d>
+          <m:dPr>
+            <m:ctrlPr>
+              <w:rPr>
+                <w:rFonts w:ascii="Cambria Math" w:hAnsi="Cambria Math"/>
+                <w:i/>
+              </w:rPr>
+            </m:ctrlPr>
+          </m:dPr>
+          <m:e>
+            <m:r>
+              <w:rPr>
+                <w:rFonts w:ascii="Cambria Math" w:hAnsi="Cambria Math"/>
+              </w:rPr>
+              <m:t>Q</m:t>
+            </m:r>
+          </m:e>
+        </m:d>
+      </m:oMath>
+      <w:r>
+        <w:rPr>
+          <w:rFonts w:hint="eastAsia"/>
+        </w:rPr>
+        <w:t>，其中</w:t>
+      </w:r>
+      <m:oMath>
+        <m:r>
+          <w:rPr>
+            <w:rFonts w:ascii="Cambria Math" w:hAnsi="Cambria Math"/>
+          </w:rPr>
+          <m:t>Q=</m:t>
+        </m:r>
+        <m:nary>
+          <m:naryPr>
+            <m:chr m:val="∑"/>
+            <m:limLoc m:val="undOvr"/>
+            <m:ctrlPr>
+              <w:rPr>
+                <w:rFonts w:ascii="Cambria Math" w:hAnsi="Cambria Math"/>
+                <w:i/>
+              </w:rPr>
+            </m:ctrlPr>
+          </m:naryPr>
+          <m:sub>
+            <m:r>
+              <w:rPr>
+                <w:rFonts w:ascii="Cambria Math" w:hAnsi="Cambria Math"/>
+              </w:rPr>
+              <m:t>i=0</m:t>
+            </m:r>
+          </m:sub>
+          <m:sup>
+            <m:r>
+              <w:rPr>
+                <w:rFonts w:ascii="Cambria Math" w:hAnsi="Cambria Math"/>
+              </w:rPr>
+              <m:t>d</m:t>
+            </m:r>
+          </m:sup>
+          <m:e>
+            <m:sSub>
+              <m:sSubPr>
+                <m:ctrlPr>
+                  <w:rPr>
+                    <w:rFonts w:ascii="Cambria Math" w:hAnsi="Cambria Math"/>
+                    <w:i/>
+                  </w:rPr>
+                </m:ctrlPr>
+              </m:sSubPr>
+              <m:e>
+                <m:r>
+                  <w:rPr>
+                    <w:rFonts w:ascii="Cambria Math" w:hAnsi="Cambria Math" w:cs="STIXGeneral-Italic"/>
+                  </w:rPr>
+                  <m:t>d</m:t>
+                </m:r>
+              </m:e>
+              <m:sub>
+                <m:r>
+                  <w:rPr>
+                    <w:rFonts w:ascii="Cambria Math" w:hAnsi="Cambria Math"/>
+                  </w:rPr>
+                  <m:t>i</m:t>
+                </m:r>
+              </m:sub>
+            </m:sSub>
+          </m:e>
+        </m:nary>
+        <m:r>
+          <w:rPr>
+            <w:rFonts w:ascii="Cambria Math" w:hAnsi="Cambria Math"/>
+          </w:rPr>
+          <m:t>G</m:t>
+        </m:r>
+      </m:oMath>
+      <w:r>
+        <w:rPr>
+          <w:rFonts w:hint="eastAsia"/>
+        </w:rPr>
+        <w:t>，对应私钥为</w:t>
+      </w:r>
+      <m:oMath>
+        <m:r>
+          <w:rPr>
+            <w:rFonts w:ascii="Cambria Math" w:hAnsi="Cambria Math"/>
+          </w:rPr>
+          <m:t>privatekey=</m:t>
+        </m:r>
+        <m:nary>
+          <m:naryPr>
+            <m:chr m:val="∑"/>
+            <m:limLoc m:val="undOvr"/>
+            <m:ctrlPr>
+              <w:rPr>
+                <w:rFonts w:ascii="Cambria Math" w:hAnsi="Cambria Math"/>
+                <w:i/>
+              </w:rPr>
+            </m:ctrlPr>
+          </m:naryPr>
+          <m:sub>
+            <m:r>
+              <w:rPr>
+                <w:rFonts w:ascii="Cambria Math" w:hAnsi="Cambria Math"/>
+              </w:rPr>
+              <m:t>i=0</m:t>
+            </m:r>
+          </m:sub>
+          <m:sup>
+            <m:r>
+              <w:rPr>
+                <w:rFonts w:ascii="Cambria Math" w:hAnsi="Cambria Math"/>
+              </w:rPr>
+              <m:t>d</m:t>
+            </m:r>
+          </m:sup>
+          <m:e>
+            <m:sSub>
+              <m:sSubPr>
+                <m:ctrlPr>
+                  <w:rPr>
+                    <w:rFonts w:ascii="Cambria Math" w:hAnsi="Cambria Math"/>
+                    <w:i/>
+                  </w:rPr>
+                </m:ctrlPr>
+              </m:sSubPr>
+              <m:e>
+                <m:r>
+                  <w:rPr>
+                    <w:rFonts w:ascii="Cambria Math" w:hAnsi="Cambria Math" w:cs="STIXGeneral-Italic"/>
+                  </w:rPr>
+                  <m:t>d</m:t>
+                </m:r>
+              </m:e>
+              <m:sub>
+                <m:r>
+                  <w:rPr>
+                    <w:rFonts w:ascii="Cambria Math" w:hAnsi="Cambria Math"/>
+                  </w:rPr>
+                  <m:t>i</m:t>
+                </m:r>
+              </m:sub>
+            </m:sSub>
+          </m:e>
+        </m:nary>
+      </m:oMath>
+      <w:r>
+        <w:rPr>
+          <w:rFonts w:hint="eastAsia"/>
+        </w:rPr>
+        <w:t>，这个私钥只有通过</w:t>
+      </w:r>
+      <m:oMath>
+        <m:r>
+          <w:rPr>
+            <w:rFonts w:ascii="Cambria Math" w:hAnsi="Cambria Math"/>
+          </w:rPr>
+          <m:t>k</m:t>
+        </m:r>
+      </m:oMath>
+      <w:r>
+        <w:rPr>
+          <w:rFonts w:hint="eastAsia"/>
+        </w:rPr>
+        <w:t>份以上密钥份额才能够恢复</w:t>
+      </w:r>
+    </w:p>
+    <w:p>
+      <w:pPr>
+        <w:ind w:firstLine="480"/>
+      </w:pPr>
+    </w:p>
+    <w:p>
+      <w:pPr>
         <w:pStyle w:val="2"/>
       </w:pPr>
       <w:bookmarkStart w:id="11" w:name="_Toc361775595"/>
@@ -1405,6 +2691,7 @@
         <w:rPr>
           <w:rFonts w:hint="eastAsia"/>
         </w:rPr>
+        <w:lastRenderedPageBreak/>
         <w:t>锁定账户签名方案</w:t>
       </w:r>
       <w:bookmarkEnd w:id="11"/>
@@ -1543,7 +2830,7 @@
         <w:rStyle w:val="af1"/>
         <w:noProof/>
       </w:rPr>
-      <w:t>3</w:t>
+      <w:t>2</w:t>
     </w:r>
     <w:r>
       <w:rPr>
@@ -2090,6 +3377,92 @@
     </w:lvl>
   </w:abstractNum>
   <w:abstractNum w:abstractNumId="5">
+    <w:nsid w:val="3F7527E3"/>
+    <w:multiLevelType w:val="hybridMultilevel"/>
+    <w:tmpl w:val="F59035FC"/>
+    <w:lvl w:ilvl="0" w:tplc="0409000F">
+      <w:start w:val="1"/>
+      <w:numFmt w:val="decimal"/>
+      <w:lvlText w:val="%1."/>
+      <w:lvlJc w:val="left"/>
+      <w:pPr>
+        <w:ind w:left="906" w:hanging="480"/>
+      </w:pPr>
+    </w:lvl>
+    <w:lvl w:ilvl="1" w:tplc="04090019">
+      <w:start w:val="1"/>
+      <w:numFmt w:val="lowerLetter"/>
+      <w:lvlText w:val="%2)"/>
+      <w:lvlJc w:val="left"/>
+      <w:pPr>
+        <w:ind w:left="1380" w:hanging="480"/>
+      </w:pPr>
+    </w:lvl>
+    <w:lvl w:ilvl="2" w:tplc="0409001B" w:tentative="1">
+      <w:start w:val="1"/>
+      <w:numFmt w:val="lowerRoman"/>
+      <w:lvlText w:val="%3."/>
+      <w:lvlJc w:val="right"/>
+      <w:pPr>
+        <w:ind w:left="1860" w:hanging="480"/>
+      </w:pPr>
+    </w:lvl>
+    <w:lvl w:ilvl="3" w:tplc="0409000F" w:tentative="1">
+      <w:start w:val="1"/>
+      <w:numFmt w:val="decimal"/>
+      <w:lvlText w:val="%4."/>
+      <w:lvlJc w:val="left"/>
+      <w:pPr>
+        <w:ind w:left="2340" w:hanging="480"/>
+      </w:pPr>
+    </w:lvl>
+    <w:lvl w:ilvl="4" w:tplc="04090019" w:tentative="1">
+      <w:start w:val="1"/>
+      <w:numFmt w:val="lowerLetter"/>
+      <w:lvlText w:val="%5)"/>
+      <w:lvlJc w:val="left"/>
+      <w:pPr>
+        <w:ind w:left="2820" w:hanging="480"/>
+      </w:pPr>
+    </w:lvl>
+    <w:lvl w:ilvl="5" w:tplc="0409001B" w:tentative="1">
+      <w:start w:val="1"/>
+      <w:numFmt w:val="lowerRoman"/>
+      <w:lvlText w:val="%6."/>
+      <w:lvlJc w:val="right"/>
+      <w:pPr>
+        <w:ind w:left="3300" w:hanging="480"/>
+      </w:pPr>
+    </w:lvl>
+    <w:lvl w:ilvl="6" w:tplc="0409000F" w:tentative="1">
+      <w:start w:val="1"/>
+      <w:numFmt w:val="decimal"/>
+      <w:lvlText w:val="%7."/>
+      <w:lvlJc w:val="left"/>
+      <w:pPr>
+        <w:ind w:left="3780" w:hanging="480"/>
+      </w:pPr>
+    </w:lvl>
+    <w:lvl w:ilvl="7" w:tplc="04090019" w:tentative="1">
+      <w:start w:val="1"/>
+      <w:numFmt w:val="lowerLetter"/>
+      <w:lvlText w:val="%8)"/>
+      <w:lvlJc w:val="left"/>
+      <w:pPr>
+        <w:ind w:left="4260" w:hanging="480"/>
+      </w:pPr>
+    </w:lvl>
+    <w:lvl w:ilvl="8" w:tplc="0409001B" w:tentative="1">
+      <w:start w:val="1"/>
+      <w:numFmt w:val="lowerRoman"/>
+      <w:lvlText w:val="%9."/>
+      <w:lvlJc w:val="right"/>
+      <w:pPr>
+        <w:ind w:left="4740" w:hanging="480"/>
+      </w:pPr>
+    </w:lvl>
+  </w:abstractNum>
+  <w:abstractNum w:abstractNumId="6">
     <w:nsid w:val="5DB94AC0"/>
     <w:multiLevelType w:val="hybridMultilevel"/>
     <w:tmpl w:val="ED241B26"/>
@@ -2175,7 +3548,7 @@
       </w:pPr>
     </w:lvl>
   </w:abstractNum>
-  <w:abstractNum w:abstractNumId="6">
+  <w:abstractNum w:abstractNumId="7">
     <w:nsid w:val="600E4F24"/>
     <w:multiLevelType w:val="hybridMultilevel"/>
     <w:tmpl w:val="CF38479A"/>
@@ -2261,7 +3634,7 @@
       </w:pPr>
     </w:lvl>
   </w:abstractNum>
-  <w:abstractNum w:abstractNumId="7">
+  <w:abstractNum w:abstractNumId="8">
     <w:nsid w:val="62A801F5"/>
     <w:multiLevelType w:val="hybridMultilevel"/>
     <w:tmpl w:val="6B76028C"/>
@@ -2347,7 +3720,7 @@
       </w:pPr>
     </w:lvl>
   </w:abstractNum>
-  <w:abstractNum w:abstractNumId="8">
+  <w:abstractNum w:abstractNumId="9">
     <w:nsid w:val="6B3A5463"/>
     <w:multiLevelType w:val="hybridMultilevel"/>
     <w:tmpl w:val="4D8A1408"/>
@@ -2433,7 +3806,7 @@
       </w:pPr>
     </w:lvl>
   </w:abstractNum>
-  <w:abstractNum w:abstractNumId="9">
+  <w:abstractNum w:abstractNumId="10">
     <w:nsid w:val="6B532577"/>
     <w:multiLevelType w:val="hybridMultilevel"/>
     <w:tmpl w:val="10A29C1E"/>
@@ -2522,7 +3895,7 @@
       </w:pPr>
     </w:lvl>
   </w:abstractNum>
-  <w:abstractNum w:abstractNumId="10">
+  <w:abstractNum w:abstractNumId="11">
     <w:nsid w:val="6E632BA1"/>
     <w:multiLevelType w:val="hybridMultilevel"/>
     <w:tmpl w:val="E85CB466"/>
@@ -2611,7 +3984,7 @@
       </w:pPr>
     </w:lvl>
   </w:abstractNum>
-  <w:abstractNum w:abstractNumId="11">
+  <w:abstractNum w:abstractNumId="12">
     <w:nsid w:val="77A54B4F"/>
     <w:multiLevelType w:val="hybridMultilevel"/>
     <w:tmpl w:val="A6826E58"/>
@@ -2697,7 +4070,7 @@
       </w:pPr>
     </w:lvl>
   </w:abstractNum>
-  <w:abstractNum w:abstractNumId="12">
+  <w:abstractNum w:abstractNumId="13">
     <w:nsid w:val="7E91536A"/>
     <w:multiLevelType w:val="hybridMultilevel"/>
     <w:tmpl w:val="9BD2428A"/>
@@ -2787,7 +4160,7 @@
     </w:lvl>
   </w:abstractNum>
   <w:num w:numId="1">
-    <w:abstractNumId w:val="10"/>
+    <w:abstractNumId w:val="11"/>
   </w:num>
   <w:num w:numId="2">
     <w:abstractNumId w:val="2"/>
@@ -2796,19 +4169,19 @@
     <w:abstractNumId w:val="2"/>
   </w:num>
   <w:num w:numId="4">
-    <w:abstractNumId w:val="11"/>
+    <w:abstractNumId w:val="12"/>
   </w:num>
   <w:num w:numId="5">
     <w:abstractNumId w:val="4"/>
   </w:num>
   <w:num w:numId="6">
-    <w:abstractNumId w:val="5"/>
+    <w:abstractNumId w:val="6"/>
   </w:num>
   <w:num w:numId="7">
-    <w:abstractNumId w:val="6"/>
+    <w:abstractNumId w:val="7"/>
   </w:num>
   <w:num w:numId="8">
-    <w:abstractNumId w:val="7"/>
+    <w:abstractNumId w:val="8"/>
   </w:num>
   <w:num w:numId="9">
     <w:abstractNumId w:val="1"/>
@@ -2820,13 +4193,16 @@
     <w:abstractNumId w:val="0"/>
   </w:num>
   <w:num w:numId="12">
+    <w:abstractNumId w:val="10"/>
+  </w:num>
+  <w:num w:numId="13">
     <w:abstractNumId w:val="9"/>
   </w:num>
-  <w:num w:numId="13">
-    <w:abstractNumId w:val="8"/>
+  <w:num w:numId="14">
+    <w:abstractNumId w:val="13"/>
   </w:num>
-  <w:num w:numId="14">
-    <w:abstractNumId w:val="12"/>
+  <w:num w:numId="15">
+    <w:abstractNumId w:val="5"/>
   </w:num>
 </w:numbering>
 </file>
@@ -5226,7 +6602,7 @@
 </file>
 
 <file path=customXml/itemProps1.xml><?xml version="1.0" encoding="utf-8"?>
-<ds:datastoreItem xmlns:ds="http://schemas.openxmlformats.org/officeDocument/2006/customXml" ds:itemID="{470A8B40-1E52-264F-ACB2-321A6C7F21BD}">
+<ds:datastoreItem xmlns:ds="http://schemas.openxmlformats.org/officeDocument/2006/customXml" ds:itemID="{D995ED63-5724-7149-9405-986AE63209FE}">
   <ds:schemaRefs>
     <ds:schemaRef ds:uri="http://schemas.openxmlformats.org/officeDocument/2006/bibliography"/>
   </ds:schemaRefs>

</xml_diff>

<commit_message>
add introduction to secure multi-party computation
</commit_message>
<xml_diff>
--- a/MPC/基于安全多方计算和安全门限密钥共享技术的锁定账户生成方案.docx
+++ b/MPC/基于安全多方计算和安全门限密钥共享技术的锁定账户生成方案.docx
@@ -8,9 +8,10 @@
         <w:spacing w:line="240" w:lineRule="auto"/>
         <w:ind w:firstLineChars="0" w:firstLine="0"/>
         <w:jc w:val="left"/>
-      </w:pPr>
-      <w:bookmarkStart w:id="0" w:name="_GoBack"/>
-      <w:bookmarkEnd w:id="0"/>
+        <w:rPr>
+          <w:rFonts w:hint="eastAsia"/>
+        </w:rPr>
+      </w:pPr>
     </w:p>
     <w:p>
       <w:pPr>
@@ -134,38 +135,38 @@
               <w:ind w:firstLineChars="0" w:firstLine="0"/>
               <w:jc w:val="right"/>
             </w:pPr>
-            <w:bookmarkStart w:id="1" w:name="_Toc478918977"/>
-            <w:bookmarkStart w:id="2" w:name="_Toc478918987"/>
-            <w:bookmarkStart w:id="3" w:name="_Toc361775587"/>
+            <w:bookmarkStart w:id="0" w:name="_Toc478918977"/>
+            <w:bookmarkStart w:id="1" w:name="_Toc478918987"/>
+            <w:bookmarkStart w:id="2" w:name="_Toc362025550"/>
             <w:r>
               <w:rPr>
                 <w:rFonts w:hint="eastAsia"/>
               </w:rPr>
               <w:t>基于</w:t>
             </w:r>
+            <w:bookmarkEnd w:id="0"/>
             <w:bookmarkEnd w:id="1"/>
-            <w:bookmarkEnd w:id="2"/>
             <w:r>
               <w:rPr>
                 <w:rFonts w:hint="eastAsia"/>
               </w:rPr>
               <w:t>安全多方计算和安全门限密钥共享技术的</w:t>
             </w:r>
-            <w:bookmarkEnd w:id="3"/>
+            <w:bookmarkEnd w:id="2"/>
           </w:p>
           <w:p>
             <w:pPr>
               <w:pStyle w:val="a3"/>
               <w:ind w:firstLineChars="0" w:firstLine="0"/>
             </w:pPr>
-            <w:bookmarkStart w:id="4" w:name="_Toc361775588"/>
+            <w:bookmarkStart w:id="3" w:name="_Toc362025551"/>
             <w:r>
               <w:rPr>
                 <w:rFonts w:hint="eastAsia"/>
               </w:rPr>
               <w:t>锁定账户生成方案</w:t>
             </w:r>
-            <w:bookmarkEnd w:id="4"/>
+            <w:bookmarkEnd w:id="3"/>
           </w:p>
           <w:p>
             <w:pPr>
@@ -498,7 +499,7 @@
             <w:rPr>
               <w:noProof/>
             </w:rPr>
-            <w:instrText xml:space="preserve"> PAGEREF _Toc361775587 \h </w:instrText>
+            <w:instrText xml:space="preserve"> PAGEREF _Toc362025550 \h </w:instrText>
           </w:r>
           <w:r>
             <w:rPr>
@@ -564,7 +565,7 @@
             <w:rPr>
               <w:noProof/>
             </w:rPr>
-            <w:instrText xml:space="preserve"> PAGEREF _Toc361775588 \h </w:instrText>
+            <w:instrText xml:space="preserve"> PAGEREF _Toc362025551 \h </w:instrText>
           </w:r>
           <w:r>
             <w:rPr>
@@ -631,7 +632,7 @@
               <w:rFonts w:hint="eastAsia"/>
               <w:noProof/>
             </w:rPr>
-            <w:t>安全多方计算介绍</w:t>
+            <w:t>安全多方计算</w:t>
           </w:r>
           <w:r>
             <w:rPr>
@@ -649,7 +650,7 @@
             <w:rPr>
               <w:noProof/>
             </w:rPr>
-            <w:instrText xml:space="preserve"> PAGEREF _Toc361775589 \h </w:instrText>
+            <w:instrText xml:space="preserve"> PAGEREF _Toc362025552 \h </w:instrText>
           </w:r>
           <w:r>
             <w:rPr>
@@ -730,7 +731,7 @@
             <w:rPr>
               <w:noProof/>
             </w:rPr>
-            <w:instrText xml:space="preserve"> PAGEREF _Toc361775590 \h </w:instrText>
+            <w:instrText xml:space="preserve"> PAGEREF _Toc362025553 \h </w:instrText>
           </w:r>
           <w:r>
             <w:rPr>
@@ -793,7 +794,7 @@
               <w:rFonts w:hint="eastAsia"/>
               <w:noProof/>
             </w:rPr>
-            <w:t>拉格朗日插值公式</w:t>
+            <w:t>安全多方计算的基础运算</w:t>
           </w:r>
           <w:r>
             <w:rPr>
@@ -811,7 +812,7 @@
             <w:rPr>
               <w:noProof/>
             </w:rPr>
-            <w:instrText xml:space="preserve"> PAGEREF _Toc361775591 \h </w:instrText>
+            <w:instrText xml:space="preserve"> PAGEREF _Toc362025554 \h </w:instrText>
           </w:r>
           <w:r>
             <w:rPr>
@@ -878,7 +879,7 @@
               <w:rFonts w:hint="eastAsia"/>
               <w:noProof/>
             </w:rPr>
-            <w:t>门限密钥共享技术介绍</w:t>
+            <w:t>门限密钥共享技术</w:t>
           </w:r>
           <w:r>
             <w:rPr>
@@ -896,7 +897,7 @@
             <w:rPr>
               <w:noProof/>
             </w:rPr>
-            <w:instrText xml:space="preserve"> PAGEREF _Toc361775592 \h </w:instrText>
+            <w:instrText xml:space="preserve"> PAGEREF _Toc362025555 \h </w:instrText>
           </w:r>
           <w:r>
             <w:rPr>
@@ -913,7 +914,175 @@
             <w:rPr>
               <w:noProof/>
             </w:rPr>
-            <w:t>3</w:t>
+            <w:t>4</w:t>
+          </w:r>
+          <w:r>
+            <w:rPr>
+              <w:noProof/>
+            </w:rPr>
+            <w:fldChar w:fldCharType="end"/>
+          </w:r>
+        </w:p>
+        <w:p>
+          <w:pPr>
+            <w:pStyle w:val="21"/>
+            <w:tabs>
+              <w:tab w:val="left" w:pos="1191"/>
+              <w:tab w:val="right" w:leader="dot" w:pos="8296"/>
+            </w:tabs>
+            <w:ind w:firstLine="400"/>
+            <w:rPr>
+              <w:rFonts w:eastAsiaTheme="minorEastAsia" w:hAnsiTheme="minorHAnsi"/>
+              <w:smallCaps w:val="0"/>
+              <w:noProof/>
+              <w:sz w:val="24"/>
+              <w:szCs w:val="24"/>
+            </w:rPr>
+          </w:pPr>
+          <w:r>
+            <w:rPr>
+              <w:noProof/>
+            </w:rPr>
+            <w:t>2.1</w:t>
+          </w:r>
+          <w:r>
+            <w:rPr>
+              <w:rFonts w:eastAsiaTheme="minorEastAsia" w:hAnsiTheme="minorHAnsi"/>
+              <w:smallCaps w:val="0"/>
+              <w:noProof/>
+              <w:sz w:val="24"/>
+              <w:szCs w:val="24"/>
+            </w:rPr>
+            <w:tab/>
+          </w:r>
+          <w:r>
+            <w:rPr>
+              <w:rFonts w:hint="eastAsia"/>
+              <w:noProof/>
+            </w:rPr>
+            <w:t>线性密钥共享机制</w:t>
+          </w:r>
+          <w:r>
+            <w:rPr>
+              <w:noProof/>
+            </w:rPr>
+            <w:tab/>
+          </w:r>
+          <w:r>
+            <w:rPr>
+              <w:noProof/>
+            </w:rPr>
+            <w:fldChar w:fldCharType="begin"/>
+          </w:r>
+          <w:r>
+            <w:rPr>
+              <w:noProof/>
+            </w:rPr>
+            <w:instrText xml:space="preserve"> PAGEREF _Toc362025556 \h </w:instrText>
+          </w:r>
+          <w:r>
+            <w:rPr>
+              <w:noProof/>
+            </w:rPr>
+          </w:r>
+          <w:r>
+            <w:rPr>
+              <w:noProof/>
+            </w:rPr>
+            <w:fldChar w:fldCharType="separate"/>
+          </w:r>
+          <w:r>
+            <w:rPr>
+              <w:noProof/>
+            </w:rPr>
+            <w:t>4</w:t>
+          </w:r>
+          <w:r>
+            <w:rPr>
+              <w:noProof/>
+            </w:rPr>
+            <w:fldChar w:fldCharType="end"/>
+          </w:r>
+        </w:p>
+        <w:p>
+          <w:pPr>
+            <w:pStyle w:val="21"/>
+            <w:tabs>
+              <w:tab w:val="left" w:pos="1143"/>
+              <w:tab w:val="right" w:leader="dot" w:pos="8296"/>
+            </w:tabs>
+            <w:ind w:firstLine="400"/>
+            <w:rPr>
+              <w:rFonts w:eastAsiaTheme="minorEastAsia" w:hAnsiTheme="minorHAnsi"/>
+              <w:smallCaps w:val="0"/>
+              <w:noProof/>
+              <w:sz w:val="24"/>
+              <w:szCs w:val="24"/>
+            </w:rPr>
+          </w:pPr>
+          <w:r>
+            <w:rPr>
+              <w:noProof/>
+            </w:rPr>
+            <w:t>2.2</w:t>
+          </w:r>
+          <w:r>
+            <w:rPr>
+              <w:rFonts w:eastAsiaTheme="minorEastAsia" w:hAnsiTheme="minorHAnsi"/>
+              <w:smallCaps w:val="0"/>
+              <w:noProof/>
+              <w:sz w:val="24"/>
+              <w:szCs w:val="24"/>
+            </w:rPr>
+            <w:tab/>
+          </w:r>
+          <w:r>
+            <w:rPr>
+              <w:noProof/>
+            </w:rPr>
+            <w:t>Shamir</w:t>
+          </w:r>
+          <w:r>
+            <w:rPr>
+              <w:rFonts w:hint="eastAsia"/>
+              <w:noProof/>
+            </w:rPr>
+            <w:t>多项式插值密钥共享方案</w:t>
+          </w:r>
+          <w:r>
+            <w:rPr>
+              <w:noProof/>
+            </w:rPr>
+            <w:tab/>
+          </w:r>
+          <w:r>
+            <w:rPr>
+              <w:noProof/>
+            </w:rPr>
+            <w:fldChar w:fldCharType="begin"/>
+          </w:r>
+          <w:r>
+            <w:rPr>
+              <w:noProof/>
+            </w:rPr>
+            <w:instrText xml:space="preserve"> PAGEREF _Toc362025557 \h </w:instrText>
+          </w:r>
+          <w:r>
+            <w:rPr>
+              <w:noProof/>
+            </w:rPr>
+          </w:r>
+          <w:r>
+            <w:rPr>
+              <w:noProof/>
+            </w:rPr>
+            <w:fldChar w:fldCharType="separate"/>
+          </w:r>
+          <w:r>
+            <w:rPr>
+              <w:noProof/>
+            </w:rPr>
+            <w:t>4</w:t>
           </w:r>
           <w:r>
             <w:rPr>
@@ -981,7 +1150,7 @@
             <w:rPr>
               <w:noProof/>
             </w:rPr>
-            <w:instrText xml:space="preserve"> PAGEREF _Toc361775593 \h </w:instrText>
+            <w:instrText xml:space="preserve"> PAGEREF _Toc362025558 \h </w:instrText>
           </w:r>
           <w:r>
             <w:rPr>
@@ -998,7 +1167,7 @@
             <w:rPr>
               <w:noProof/>
             </w:rPr>
-            <w:t>3</w:t>
+            <w:t>4</w:t>
           </w:r>
           <w:r>
             <w:rPr>
@@ -1062,7 +1231,7 @@
             <w:rPr>
               <w:noProof/>
             </w:rPr>
-            <w:instrText xml:space="preserve"> PAGEREF _Toc361775594 \h </w:instrText>
+            <w:instrText xml:space="preserve"> PAGEREF _Toc362025559 \h </w:instrText>
           </w:r>
           <w:r>
             <w:rPr>
@@ -1079,7 +1248,7 @@
             <w:rPr>
               <w:noProof/>
             </w:rPr>
-            <w:t>3</w:t>
+            <w:t>4</w:t>
           </w:r>
           <w:r>
             <w:rPr>
@@ -1143,7 +1312,7 @@
             <w:rPr>
               <w:noProof/>
             </w:rPr>
-            <w:instrText xml:space="preserve"> PAGEREF _Toc361775595 \h </w:instrText>
+            <w:instrText xml:space="preserve"> PAGEREF _Toc362025560 \h </w:instrText>
           </w:r>
           <w:r>
             <w:rPr>
@@ -1160,7 +1329,7 @@
             <w:rPr>
               <w:noProof/>
             </w:rPr>
-            <w:t>3</w:t>
+            <w:t>5</w:t>
           </w:r>
           <w:r>
             <w:rPr>
@@ -1224,7 +1393,7 @@
             <w:rPr>
               <w:noProof/>
             </w:rPr>
-            <w:instrText xml:space="preserve"> PAGEREF _Toc361775596 \h </w:instrText>
+            <w:instrText xml:space="preserve"> PAGEREF _Toc362025561 \h </w:instrText>
           </w:r>
           <w:r>
             <w:rPr>
@@ -1241,7 +1410,7 @@
             <w:rPr>
               <w:noProof/>
             </w:rPr>
-            <w:t>3</w:t>
+            <w:t>5</w:t>
           </w:r>
           <w:r>
             <w:rPr>
@@ -1288,72 +1457,829 @@
     <w:p>
       <w:pPr>
         <w:pStyle w:val="1"/>
-      </w:pPr>
-      <w:bookmarkStart w:id="5" w:name="_Toc361775589"/>
+        <w:rPr>
+          <w:rFonts w:hint="eastAsia"/>
+        </w:rPr>
+      </w:pPr>
+      <w:bookmarkStart w:id="4" w:name="_Toc362025552"/>
       <w:r>
         <w:rPr>
           <w:rFonts w:hint="eastAsia"/>
         </w:rPr>
         <w:lastRenderedPageBreak/>
-        <w:t>安全多方计算介绍</w:t>
+        <w:t>安全多方计算</w:t>
+      </w:r>
+      <w:bookmarkEnd w:id="4"/>
+    </w:p>
+    <w:p>
+      <w:pPr>
+        <w:pStyle w:val="2"/>
+        <w:rPr>
+          <w:rFonts w:hint="eastAsia"/>
+        </w:rPr>
+      </w:pPr>
+      <w:bookmarkStart w:id="5" w:name="_Toc362025553"/>
+      <w:r>
+        <w:rPr>
+          <w:rFonts w:hint="eastAsia"/>
+        </w:rPr>
+        <w:t>安全多方计算提出背景</w:t>
       </w:r>
       <w:bookmarkEnd w:id="5"/>
     </w:p>
     <w:p>
       <w:pPr>
-        <w:pStyle w:val="2"/>
-      </w:pPr>
-      <w:bookmarkStart w:id="6" w:name="_Toc361775590"/>
-      <w:r>
-        <w:rPr>
-          <w:rFonts w:hint="eastAsia"/>
-        </w:rPr>
-        <w:t>安全多方计算提出背景</w:t>
-      </w:r>
-      <w:bookmarkEnd w:id="6"/>
+        <w:ind w:firstLine="480"/>
+        <w:rPr>
+          <w:rFonts w:hint="eastAsia"/>
+        </w:rPr>
+      </w:pPr>
+      <w:r>
+        <w:rPr>
+          <w:rFonts w:hint="eastAsia"/>
+        </w:rPr>
+        <w:t>随着互联网的迅速发展，</w:t>
+      </w:r>
+      <w:r>
+        <w:rPr>
+          <w:rFonts w:hint="eastAsia"/>
+        </w:rPr>
+        <w:t>越来越多的应用场景需要网络用户之间进行协作运算。</w:t>
+      </w:r>
+      <w:r>
+        <w:rPr>
+          <w:rFonts w:hint="eastAsia"/>
+        </w:rPr>
+        <w:t>但是出于隐私保护和</w:t>
+      </w:r>
+      <w:r>
+        <w:rPr>
+          <w:rFonts w:hint="eastAsia"/>
+        </w:rPr>
+        <w:t>数据安全的考虑，</w:t>
+      </w:r>
+      <w:r>
+        <w:rPr>
+          <w:rFonts w:hint="eastAsia"/>
+        </w:rPr>
+        <w:t>参与协作运算的用户并不想和其他用户进行计算数据的分享</w:t>
+      </w:r>
+      <w:r>
+        <w:rPr>
+          <w:rFonts w:hint="eastAsia"/>
+        </w:rPr>
+        <w:t>，这一问题导致</w:t>
+      </w:r>
+      <w:r>
+        <w:rPr>
+          <w:rFonts w:hint="eastAsia"/>
+        </w:rPr>
+        <w:t>协同计算无法执行，</w:t>
+      </w:r>
+      <w:r>
+        <w:rPr>
+          <w:rFonts w:hint="eastAsia"/>
+        </w:rPr>
+        <w:t>从而导致</w:t>
+      </w:r>
+      <w:r>
+        <w:rPr>
+          <w:rFonts w:hint="eastAsia"/>
+        </w:rPr>
+        <w:t>网络资源并不能够高效分享利用和一些应用场景难以实现。</w:t>
+      </w:r>
+      <w:r>
+        <w:rPr>
+          <w:rFonts w:hint="eastAsia"/>
+        </w:rPr>
+        <w:t>安全多方计算（</w:t>
+      </w:r>
+      <w:r>
+        <w:t>secure multi-party computation</w:t>
+      </w:r>
+      <w:r>
+        <w:rPr>
+          <w:rFonts w:hint="eastAsia"/>
+        </w:rPr>
+        <w:t>）</w:t>
+      </w:r>
+      <w:r>
+        <w:rPr>
+          <w:rFonts w:hint="eastAsia"/>
+        </w:rPr>
+        <w:t>让这一问题迎刃而解，</w:t>
+      </w:r>
+      <w:r>
+        <w:rPr>
+          <w:rFonts w:hint="eastAsia"/>
+        </w:rPr>
+        <w:t>它</w:t>
+      </w:r>
+      <w:r>
+        <w:rPr>
+          <w:rFonts w:hint="eastAsia"/>
+        </w:rPr>
+        <w:t>为解决数据隐私保护和协同计算</w:t>
+      </w:r>
+      <w:r>
+        <w:rPr>
+          <w:rFonts w:hint="eastAsia"/>
+        </w:rPr>
+        <w:t>之间的矛盾提供了理论</w:t>
+      </w:r>
+      <w:r>
+        <w:rPr>
+          <w:rFonts w:hint="eastAsia"/>
+        </w:rPr>
+        <w:t>基础</w:t>
+      </w:r>
+      <w:r>
+        <w:rPr>
+          <w:rFonts w:hint="eastAsia"/>
+        </w:rPr>
+        <w:t>。</w:t>
+      </w:r>
     </w:p>
     <w:p>
       <w:pPr>
+        <w:ind w:firstLineChars="0" w:firstLine="420"/>
+        <w:rPr>
+          <w:rFonts w:hint="eastAsia"/>
+        </w:rPr>
+      </w:pPr>
+      <w:r>
+        <w:rPr>
+          <w:rFonts w:hint="eastAsia"/>
+        </w:rPr>
+        <w:t>安全多方计算是分布式密码学的理论基础，也是分布式计算研究的一个基本问题。</w:t>
+      </w:r>
+      <w:r>
+        <w:rPr>
+          <w:rFonts w:hint="eastAsia"/>
+        </w:rPr>
+        <w:t>安全多方计算是指在一个互不相信的多用户网络中，两个或多个用户能够不泄漏各自私有输入信息，协同合作执行某项计算任务。</w:t>
+      </w:r>
+      <w:r>
+        <w:rPr>
+          <w:rFonts w:hint="eastAsia"/>
+        </w:rPr>
+        <w:t>简单地说，安全多方计算是指一组人，比如</w:t>
+      </w:r>
+      <m:oMath>
+        <m:sSub>
+          <m:sSubPr>
+            <m:ctrlPr>
+              <w:rPr>
+                <w:rFonts w:ascii="Cambria Math" w:hAnsi="Cambria Math"/>
+                <w:i/>
+              </w:rPr>
+            </m:ctrlPr>
+          </m:sSubPr>
+          <m:e>
+            <m:r>
+              <w:rPr>
+                <w:rFonts w:ascii="Cambria Math" w:hAnsi="Cambria Math"/>
+              </w:rPr>
+              <m:t>P</m:t>
+            </m:r>
+          </m:e>
+          <m:sub>
+            <m:r>
+              <w:rPr>
+                <w:rFonts w:ascii="Cambria Math" w:hAnsi="Cambria Math"/>
+              </w:rPr>
+              <m:t>1</m:t>
+            </m:r>
+          </m:sub>
+        </m:sSub>
+      </m:oMath>
+      <w:r>
+        <w:rPr>
+          <w:rFonts w:hint="eastAsia"/>
+        </w:rPr>
+        <w:t>……</w:t>
+      </w:r>
+      <m:oMath>
+        <m:sSub>
+          <m:sSubPr>
+            <m:ctrlPr>
+              <w:rPr>
+                <w:rFonts w:ascii="Cambria Math" w:hAnsi="Cambria Math"/>
+                <w:i/>
+              </w:rPr>
+            </m:ctrlPr>
+          </m:sSubPr>
+          <m:e>
+            <m:r>
+              <w:rPr>
+                <w:rFonts w:ascii="Cambria Math" w:hAnsi="Cambria Math"/>
+              </w:rPr>
+              <m:t>P</m:t>
+            </m:r>
+          </m:e>
+          <m:sub>
+            <m:r>
+              <w:rPr>
+                <w:rFonts w:ascii="Cambria Math" w:hAnsi="Cambria Math"/>
+              </w:rPr>
+              <m:t>n</m:t>
+            </m:r>
+          </m:sub>
+        </m:sSub>
+      </m:oMath>
+      <w:r>
+        <w:rPr>
+          <w:rFonts w:hint="eastAsia"/>
+        </w:rPr>
+        <w:t>，共同安全地计算函数</w:t>
+      </w:r>
+      <m:oMath>
+        <m:r>
+          <w:rPr>
+            <w:rFonts w:ascii="Cambria Math" w:hAnsi="Cambria Math"/>
+          </w:rPr>
+          <m:t>f</m:t>
+        </m:r>
+        <m:d>
+          <m:dPr>
+            <m:ctrlPr>
+              <w:rPr>
+                <w:rFonts w:ascii="Cambria Math" w:hAnsi="Cambria Math"/>
+                <w:i/>
+              </w:rPr>
+            </m:ctrlPr>
+          </m:dPr>
+          <m:e>
+            <m:sSub>
+              <m:sSubPr>
+                <m:ctrlPr>
+                  <w:rPr>
+                    <w:rFonts w:ascii="Cambria Math" w:hAnsi="Cambria Math"/>
+                    <w:i/>
+                  </w:rPr>
+                </m:ctrlPr>
+              </m:sSubPr>
+              <m:e>
+                <m:r>
+                  <w:rPr>
+                    <w:rFonts w:ascii="Cambria Math" w:hAnsi="Cambria Math"/>
+                  </w:rPr>
+                  <m:t>x</m:t>
+                </m:r>
+              </m:e>
+              <m:sub>
+                <m:r>
+                  <w:rPr>
+                    <w:rFonts w:ascii="Cambria Math" w:hAnsi="Cambria Math"/>
+                  </w:rPr>
+                  <m:t>1</m:t>
+                </m:r>
+              </m:sub>
+            </m:sSub>
+            <m:r>
+              <w:rPr>
+                <w:rFonts w:ascii="Cambria Math" w:hAnsi="Cambria Math"/>
+              </w:rPr>
+              <m:t>,……,</m:t>
+            </m:r>
+            <m:sSub>
+              <m:sSubPr>
+                <m:ctrlPr>
+                  <w:rPr>
+                    <w:rFonts w:ascii="Cambria Math" w:hAnsi="Cambria Math"/>
+                    <w:i/>
+                  </w:rPr>
+                </m:ctrlPr>
+              </m:sSubPr>
+              <m:e>
+                <m:r>
+                  <w:rPr>
+                    <w:rFonts w:ascii="Cambria Math" w:hAnsi="Cambria Math"/>
+                  </w:rPr>
+                  <m:t>x</m:t>
+                </m:r>
+              </m:e>
+              <m:sub>
+                <m:r>
+                  <w:rPr>
+                    <w:rFonts w:ascii="Cambria Math" w:hAnsi="Cambria Math"/>
+                  </w:rPr>
+                  <m:t>n</m:t>
+                </m:r>
+              </m:sub>
+            </m:sSub>
+          </m:e>
+        </m:d>
+        <m:r>
+          <w:rPr>
+            <w:rFonts w:ascii="Cambria Math" w:hAnsi="Cambria Math"/>
+          </w:rPr>
+          <m:t>=(</m:t>
+        </m:r>
+        <m:sSub>
+          <m:sSubPr>
+            <m:ctrlPr>
+              <w:rPr>
+                <w:rFonts w:ascii="Cambria Math" w:hAnsi="Cambria Math"/>
+                <w:i/>
+              </w:rPr>
+            </m:ctrlPr>
+          </m:sSubPr>
+          <m:e>
+            <m:r>
+              <w:rPr>
+                <w:rFonts w:ascii="Cambria Math" w:hAnsi="Cambria Math"/>
+              </w:rPr>
+              <m:t>y</m:t>
+            </m:r>
+          </m:e>
+          <m:sub>
+            <m:r>
+              <w:rPr>
+                <w:rFonts w:ascii="Cambria Math" w:hAnsi="Cambria Math"/>
+              </w:rPr>
+              <m:t>1</m:t>
+            </m:r>
+          </m:sub>
+        </m:sSub>
+        <m:r>
+          <w:rPr>
+            <w:rFonts w:ascii="Cambria Math" w:hAnsi="Cambria Math"/>
+          </w:rPr>
+          <m:t>,……,</m:t>
+        </m:r>
+        <m:sSub>
+          <m:sSubPr>
+            <m:ctrlPr>
+              <w:rPr>
+                <w:rFonts w:ascii="Cambria Math" w:hAnsi="Cambria Math"/>
+                <w:i/>
+              </w:rPr>
+            </m:ctrlPr>
+          </m:sSubPr>
+          <m:e>
+            <m:r>
+              <w:rPr>
+                <w:rFonts w:ascii="Cambria Math" w:hAnsi="Cambria Math"/>
+              </w:rPr>
+              <m:t>y</m:t>
+            </m:r>
+          </m:e>
+          <m:sub>
+            <m:r>
+              <w:rPr>
+                <w:rFonts w:ascii="Cambria Math" w:hAnsi="Cambria Math"/>
+              </w:rPr>
+              <m:t>n</m:t>
+            </m:r>
+          </m:sub>
+        </m:sSub>
+        <m:r>
+          <w:rPr>
+            <w:rFonts w:ascii="Cambria Math" w:hAnsi="Cambria Math"/>
+          </w:rPr>
+          <m:t>)</m:t>
+        </m:r>
+      </m:oMath>
+      <w:r>
+        <w:rPr>
+          <w:rFonts w:hint="eastAsia"/>
+        </w:rPr>
+        <w:t>。其中这个函数的</w:t>
+      </w:r>
+      <m:oMath>
+        <m:r>
+          <w:rPr>
+            <w:rFonts w:ascii="Cambria Math" w:hAnsi="Cambria Math"/>
+          </w:rPr>
+          <m:t>n</m:t>
+        </m:r>
+      </m:oMath>
+      <w:r>
+        <w:rPr>
+          <w:rFonts w:hint="eastAsia"/>
+        </w:rPr>
+        <w:t>个输入分别由这</w:t>
+      </w:r>
+      <m:oMath>
+        <m:r>
+          <w:rPr>
+            <w:rFonts w:ascii="Cambria Math" w:hAnsi="Cambria Math"/>
+          </w:rPr>
+          <m:t>n</m:t>
+        </m:r>
+      </m:oMath>
+      <w:r>
+        <w:rPr>
+          <w:rFonts w:hint="eastAsia"/>
+        </w:rPr>
+        <w:t>个参与者秘密掌握的，设</w:t>
+      </w:r>
+      <m:oMath>
+        <m:sSub>
+          <m:sSubPr>
+            <m:ctrlPr>
+              <w:rPr>
+                <w:rFonts w:ascii="Cambria Math" w:hAnsi="Cambria Math"/>
+                <w:i/>
+              </w:rPr>
+            </m:ctrlPr>
+          </m:sSubPr>
+          <m:e>
+            <m:r>
+              <w:rPr>
+                <w:rFonts w:ascii="Cambria Math" w:hAnsi="Cambria Math"/>
+              </w:rPr>
+              <m:t>P</m:t>
+            </m:r>
+          </m:e>
+          <m:sub>
+            <m:r>
+              <w:rPr>
+                <w:rFonts w:ascii="Cambria Math" w:hAnsi="Cambria Math"/>
+              </w:rPr>
+              <m:t>i</m:t>
+            </m:r>
+          </m:sub>
+        </m:sSub>
+      </m:oMath>
+      <w:r>
+        <w:rPr>
+          <w:rFonts w:hint="eastAsia"/>
+        </w:rPr>
+        <w:t>的秘密输入是</w:t>
+      </w:r>
+      <m:oMath>
+        <m:sSub>
+          <m:sSubPr>
+            <m:ctrlPr>
+              <w:rPr>
+                <w:rFonts w:ascii="Cambria Math" w:hAnsi="Cambria Math"/>
+                <w:i/>
+              </w:rPr>
+            </m:ctrlPr>
+          </m:sSubPr>
+          <m:e>
+            <m:r>
+              <w:rPr>
+                <w:rFonts w:ascii="Cambria Math" w:hAnsi="Cambria Math"/>
+              </w:rPr>
+              <m:t>x</m:t>
+            </m:r>
+          </m:e>
+          <m:sub>
+            <m:r>
+              <w:rPr>
+                <w:rFonts w:ascii="Cambria Math" w:hAnsi="Cambria Math"/>
+              </w:rPr>
+              <m:t>i</m:t>
+            </m:r>
+          </m:sub>
+        </m:sSub>
+      </m:oMath>
+      <w:r>
+        <w:rPr>
+          <w:rFonts w:hint="eastAsia"/>
+        </w:rPr>
+        <w:t>，并且在计算结束后，</w:t>
+      </w:r>
+      <m:oMath>
+        <m:sSub>
+          <m:sSubPr>
+            <m:ctrlPr>
+              <w:rPr>
+                <w:rFonts w:ascii="Cambria Math" w:hAnsi="Cambria Math"/>
+                <w:i/>
+              </w:rPr>
+            </m:ctrlPr>
+          </m:sSubPr>
+          <m:e>
+            <m:r>
+              <w:rPr>
+                <w:rFonts w:ascii="Cambria Math" w:hAnsi="Cambria Math"/>
+              </w:rPr>
+              <m:t>P</m:t>
+            </m:r>
+          </m:e>
+          <m:sub>
+            <m:r>
+              <w:rPr>
+                <w:rFonts w:ascii="Cambria Math" w:hAnsi="Cambria Math"/>
+              </w:rPr>
+              <m:t>i</m:t>
+            </m:r>
+          </m:sub>
+        </m:sSub>
+      </m:oMath>
+      <w:r>
+        <w:rPr>
+          <w:rFonts w:hint="eastAsia"/>
+        </w:rPr>
+        <w:t>得到输出</w:t>
+      </w:r>
+      <m:oMath>
+        <m:sSub>
+          <m:sSubPr>
+            <m:ctrlPr>
+              <w:rPr>
+                <w:rFonts w:ascii="Cambria Math" w:hAnsi="Cambria Math"/>
+                <w:i/>
+              </w:rPr>
+            </m:ctrlPr>
+          </m:sSubPr>
+          <m:e>
+            <m:r>
+              <w:rPr>
+                <w:rFonts w:ascii="Cambria Math" w:hAnsi="Cambria Math"/>
+              </w:rPr>
+              <m:t>y</m:t>
+            </m:r>
+          </m:e>
+          <m:sub>
+            <m:r>
+              <w:rPr>
+                <w:rFonts w:ascii="Cambria Math" w:hAnsi="Cambria Math"/>
+              </w:rPr>
+              <m:t>i</m:t>
+            </m:r>
+          </m:sub>
+        </m:sSub>
+      </m:oMath>
+      <w:r>
+        <w:rPr>
+          <w:rFonts w:hint="eastAsia"/>
+        </w:rPr>
+        <w:t>。这里的安全性是要求即使在某些参与者有欺骗行为的情况下，保</w:t>
+      </w:r>
+      <w:bookmarkStart w:id="6" w:name="_GoBack"/>
+      <w:bookmarkEnd w:id="6"/>
+      <w:r>
+        <w:rPr>
+          <w:rFonts w:hint="eastAsia"/>
+        </w:rPr>
+        <w:t>证计算结果的正确性，即计算结束后每个诚实的参与者</w:t>
+      </w:r>
+      <m:oMath>
+        <m:sSub>
+          <m:sSubPr>
+            <m:ctrlPr>
+              <w:rPr>
+                <w:rFonts w:ascii="Cambria Math" w:hAnsi="Cambria Math"/>
+                <w:i/>
+              </w:rPr>
+            </m:ctrlPr>
+          </m:sSubPr>
+          <m:e>
+            <m:r>
+              <w:rPr>
+                <w:rFonts w:ascii="Cambria Math" w:hAnsi="Cambria Math"/>
+              </w:rPr>
+              <m:t>P</m:t>
+            </m:r>
+          </m:e>
+          <m:sub>
+            <m:r>
+              <w:rPr>
+                <w:rFonts w:ascii="Cambria Math" w:hAnsi="Cambria Math"/>
+              </w:rPr>
+              <m:t>i</m:t>
+            </m:r>
+          </m:sub>
+        </m:sSub>
+      </m:oMath>
+      <w:r>
+        <w:rPr>
+          <w:rFonts w:hint="eastAsia"/>
+        </w:rPr>
+        <w:t>都能得到正确的输出</w:t>
+      </w:r>
+      <m:oMath>
+        <m:sSub>
+          <m:sSubPr>
+            <m:ctrlPr>
+              <w:rPr>
+                <w:rFonts w:ascii="Cambria Math" w:hAnsi="Cambria Math"/>
+                <w:i/>
+              </w:rPr>
+            </m:ctrlPr>
+          </m:sSubPr>
+          <m:e>
+            <m:r>
+              <w:rPr>
+                <w:rFonts w:ascii="Cambria Math" w:hAnsi="Cambria Math"/>
+              </w:rPr>
+              <m:t>y</m:t>
+            </m:r>
+          </m:e>
+          <m:sub>
+            <m:r>
+              <w:rPr>
+                <w:rFonts w:ascii="Cambria Math" w:hAnsi="Cambria Math"/>
+              </w:rPr>
+              <m:t>i</m:t>
+            </m:r>
+          </m:sub>
+        </m:sSub>
+      </m:oMath>
+      <w:r>
+        <w:rPr>
+          <w:rFonts w:hint="eastAsia"/>
+        </w:rPr>
+        <w:t>，同时还要求保证每个参与者输入的保密性，即每个参与者</w:t>
+      </w:r>
+      <m:oMath>
+        <m:sSub>
+          <m:sSubPr>
+            <m:ctrlPr>
+              <w:rPr>
+                <w:rFonts w:ascii="Cambria Math" w:hAnsi="Cambria Math"/>
+                <w:i/>
+              </w:rPr>
+            </m:ctrlPr>
+          </m:sSubPr>
+          <m:e>
+            <m:r>
+              <w:rPr>
+                <w:rFonts w:ascii="Cambria Math" w:hAnsi="Cambria Math"/>
+              </w:rPr>
+              <m:t>P</m:t>
+            </m:r>
+          </m:e>
+          <m:sub>
+            <m:r>
+              <w:rPr>
+                <w:rFonts w:ascii="Cambria Math" w:hAnsi="Cambria Math"/>
+              </w:rPr>
+              <m:t>i</m:t>
+            </m:r>
+          </m:sub>
+        </m:sSub>
+      </m:oMath>
+      <w:r>
+        <w:rPr>
+          <w:rFonts w:hint="eastAsia"/>
+        </w:rPr>
+        <w:t>除了</w:t>
+      </w:r>
+      <m:oMath>
+        <m:r>
+          <w:rPr>
+            <w:rFonts w:ascii="Cambria Math" w:hAnsi="Cambria Math"/>
+          </w:rPr>
+          <m:t>(</m:t>
+        </m:r>
+        <m:sSub>
+          <m:sSubPr>
+            <m:ctrlPr>
+              <w:rPr>
+                <w:rFonts w:ascii="Cambria Math" w:hAnsi="Cambria Math"/>
+                <w:i/>
+              </w:rPr>
+            </m:ctrlPr>
+          </m:sSubPr>
+          <m:e>
+            <m:r>
+              <w:rPr>
+                <w:rFonts w:ascii="Cambria Math" w:hAnsi="Cambria Math"/>
+              </w:rPr>
+              <m:t>x</m:t>
+            </m:r>
+          </m:e>
+          <m:sub>
+            <m:r>
+              <w:rPr>
+                <w:rFonts w:ascii="Cambria Math" w:hAnsi="Cambria Math"/>
+              </w:rPr>
+              <m:t>i</m:t>
+            </m:r>
+          </m:sub>
+        </m:sSub>
+        <m:r>
+          <w:rPr>
+            <w:rFonts w:ascii="Cambria Math" w:hAnsi="Cambria Math"/>
+          </w:rPr>
+          <m:t>,</m:t>
+        </m:r>
+        <m:sSub>
+          <m:sSubPr>
+            <m:ctrlPr>
+              <w:rPr>
+                <w:rFonts w:ascii="Cambria Math" w:hAnsi="Cambria Math"/>
+                <w:i/>
+              </w:rPr>
+            </m:ctrlPr>
+          </m:sSubPr>
+          <m:e>
+            <m:r>
+              <w:rPr>
+                <w:rFonts w:ascii="Cambria Math" w:hAnsi="Cambria Math"/>
+              </w:rPr>
+              <m:t>y</m:t>
+            </m:r>
+          </m:e>
+          <m:sub>
+            <m:r>
+              <w:rPr>
+                <w:rFonts w:ascii="Cambria Math" w:hAnsi="Cambria Math"/>
+              </w:rPr>
+              <m:t>i</m:t>
+            </m:r>
+          </m:sub>
+        </m:sSub>
+        <m:r>
+          <w:rPr>
+            <w:rFonts w:ascii="Cambria Math" w:hAnsi="Cambria Math"/>
+          </w:rPr>
+          <m:t>)</m:t>
+        </m:r>
+      </m:oMath>
+      <w:r>
+        <w:rPr>
+          <w:rFonts w:hint="eastAsia"/>
+        </w:rPr>
+        <w:t>外，得不到任何其他信息。</w:t>
+      </w:r>
+    </w:p>
+    <w:p>
+      <w:pPr>
+        <w:ind w:firstLineChars="0" w:firstLine="420"/>
+        <w:rPr>
+          <w:rFonts w:hint="eastAsia"/>
+        </w:rPr>
+      </w:pPr>
+      <w:r>
+        <w:rPr>
+          <w:rFonts w:hint="eastAsia"/>
+        </w:rPr>
+        <w:t>安全多方计算已经有了丰富的理论成果和强有力的工具，虽然它的实际应用还处于起步阶段，但终将成为计算机安全一个不可缺少的部分</w:t>
+      </w:r>
+      <w:r>
+        <w:rPr>
+          <w:rFonts w:hint="eastAsia"/>
+        </w:rPr>
+        <w:t>。</w:t>
+      </w:r>
+    </w:p>
+    <w:p>
+      <w:pPr>
         <w:pStyle w:val="2"/>
-      </w:pPr>
-      <w:bookmarkStart w:id="7" w:name="_Toc361775591"/>
-      <w:r>
-        <w:rPr>
-          <w:rFonts w:hint="eastAsia"/>
-        </w:rPr>
-        <w:t>拉格朗日插值</w:t>
-      </w:r>
-      <w:r>
-        <w:rPr>
-          <w:rFonts w:hint="eastAsia"/>
-        </w:rPr>
-        <w:t>公式</w:t>
+        <w:rPr>
+          <w:rFonts w:hint="eastAsia"/>
+        </w:rPr>
+      </w:pPr>
+      <w:bookmarkStart w:id="7" w:name="_Toc362025554"/>
+      <w:r>
+        <w:rPr>
+          <w:rFonts w:hint="eastAsia"/>
+        </w:rPr>
+        <w:t>安全多方计算的基础运算</w:t>
       </w:r>
       <w:bookmarkEnd w:id="7"/>
     </w:p>
     <w:p>
       <w:pPr>
+        <w:ind w:firstLine="480"/>
+        <w:rPr>
+          <w:rFonts w:hint="eastAsia"/>
+        </w:rPr>
+      </w:pPr>
+    </w:p>
+    <w:p>
+      <w:pPr>
         <w:pStyle w:val="1"/>
-      </w:pPr>
-      <w:bookmarkStart w:id="8" w:name="_Toc361775592"/>
-      <w:r>
-        <w:rPr>
-          <w:rFonts w:hint="eastAsia"/>
-        </w:rPr>
-        <w:t>门限密钥共享技术介绍</w:t>
+        <w:rPr>
+          <w:rFonts w:hint="eastAsia"/>
+        </w:rPr>
+      </w:pPr>
+      <w:bookmarkStart w:id="8" w:name="_Toc362025555"/>
+      <w:r>
+        <w:rPr>
+          <w:rFonts w:hint="eastAsia"/>
+        </w:rPr>
+        <w:lastRenderedPageBreak/>
+        <w:t>门限密钥共享技术</w:t>
       </w:r>
       <w:bookmarkEnd w:id="8"/>
     </w:p>
     <w:p>
       <w:pPr>
-        <w:pStyle w:val="1"/>
-      </w:pPr>
-      <w:bookmarkStart w:id="9" w:name="_Toc361775593"/>
-      <w:r>
-        <w:rPr>
-          <w:rFonts w:hint="eastAsia"/>
-        </w:rPr>
-        <w:t>锁定账户</w:t>
+        <w:pStyle w:val="2"/>
+        <w:rPr>
+          <w:rFonts w:hint="eastAsia"/>
+        </w:rPr>
+      </w:pPr>
+      <w:bookmarkStart w:id="9" w:name="_Toc362025556"/>
+      <w:r>
+        <w:rPr>
+          <w:rFonts w:hint="eastAsia"/>
+        </w:rPr>
+        <w:t>线性密钥共享</w:t>
+      </w:r>
+      <w:r>
+        <w:rPr>
+          <w:rFonts w:hint="eastAsia"/>
+        </w:rPr>
+        <w:t>机制</w:t>
       </w:r>
       <w:bookmarkEnd w:id="9"/>
     </w:p>
@@ -1364,14 +2290,52 @@
           <w:rFonts w:hint="eastAsia"/>
         </w:rPr>
       </w:pPr>
-      <w:bookmarkStart w:id="10" w:name="_Toc361775594"/>
+      <w:bookmarkStart w:id="10" w:name="_Toc362025557"/>
+      <w:r>
+        <w:rPr>
+          <w:rFonts w:hint="eastAsia"/>
+        </w:rPr>
+        <w:t>Shamir</w:t>
+      </w:r>
+      <w:r>
+        <w:rPr>
+          <w:rFonts w:hint="eastAsia"/>
+        </w:rPr>
+        <w:t>多项式插值密钥共享</w:t>
+      </w:r>
+      <w:r>
+        <w:rPr>
+          <w:rFonts w:hint="eastAsia"/>
+        </w:rPr>
+        <w:t>方案</w:t>
+      </w:r>
+      <w:bookmarkEnd w:id="10"/>
+    </w:p>
+    <w:p>
+      <w:pPr>
+        <w:pStyle w:val="1"/>
+      </w:pPr>
+      <w:bookmarkStart w:id="11" w:name="_Toc362025558"/>
+      <w:r>
+        <w:rPr>
+          <w:rFonts w:hint="eastAsia"/>
+        </w:rPr>
+        <w:t>锁定账户</w:t>
+      </w:r>
+      <w:bookmarkEnd w:id="11"/>
+    </w:p>
+    <w:p>
+      <w:pPr>
+        <w:pStyle w:val="2"/>
+      </w:pPr>
+      <w:bookmarkStart w:id="12" w:name="_Toc362025559"/>
       <w:r>
         <w:rPr>
           <w:rFonts w:hint="eastAsia"/>
         </w:rPr>
         <w:t>锁定账户生成方案</w:t>
       </w:r>
-      <w:bookmarkEnd w:id="10"/>
+      <w:bookmarkEnd w:id="12"/>
     </w:p>
     <w:p>
       <w:pPr>
@@ -1488,13 +2452,7 @@
         <w:rPr>
           <w:rFonts w:hint="eastAsia"/>
         </w:rPr>
-        <w:t>门限</w:t>
-      </w:r>
-      <w:r>
-        <w:rPr>
-          <w:rFonts w:hint="eastAsia"/>
-        </w:rPr>
-        <w:t>锁定账户过程如下</w:t>
+        <w:t>门限锁定账户过程如下</w:t>
       </w:r>
       <w:r>
         <w:rPr>
@@ -2686,7 +3644,7 @@
       <w:pPr>
         <w:pStyle w:val="2"/>
       </w:pPr>
-      <w:bookmarkStart w:id="11" w:name="_Toc361775595"/>
+      <w:bookmarkStart w:id="13" w:name="_Toc362025560"/>
       <w:r>
         <w:rPr>
           <w:rFonts w:hint="eastAsia"/>
@@ -2694,20 +3652,20 @@
         <w:lastRenderedPageBreak/>
         <w:t>锁定账户签名方案</w:t>
       </w:r>
-      <w:bookmarkEnd w:id="11"/>
+      <w:bookmarkEnd w:id="13"/>
     </w:p>
     <w:p>
       <w:pPr>
         <w:pStyle w:val="2"/>
       </w:pPr>
-      <w:bookmarkStart w:id="12" w:name="_Toc361775596"/>
+      <w:bookmarkStart w:id="14" w:name="_Toc362025561"/>
       <w:r>
         <w:rPr>
           <w:rFonts w:hint="eastAsia"/>
         </w:rPr>
         <w:t>锁定账户密钥更新方案</w:t>
       </w:r>
-      <w:bookmarkEnd w:id="12"/>
+      <w:bookmarkEnd w:id="14"/>
     </w:p>
     <w:p>
       <w:pPr>
@@ -2830,7 +3788,7 @@
         <w:rStyle w:val="af1"/>
         <w:noProof/>
       </w:rPr>
-      <w:t>2</w:t>
+      <w:t>3</w:t>
     </w:r>
     <w:r>
       <w:rPr>
@@ -6591,7 +7549,7 @@
   <a:extraClrSchemeLst/>
   <a:extLst>
     <a:ext uri="{05A4C25C-085E-4340-85A3-A5531E510DB2}">
-      <thm15:themeFamily xmlns="" xmlns:thm15="http://schemas.microsoft.com/office/thememl/2012/main" name="Office Theme" id="{62F939B6-93AF-4DB8-9C6B-D6C7DFDC589F}" vid="{4A3C46E8-61CC-4603-A589-7422A47A8E4A}"/>
+      <thm15:themeFamily xmlns:thm15="http://schemas.microsoft.com/office/thememl/2012/main" xmlns="" name="Office Theme" id="{62F939B6-93AF-4DB8-9C6B-D6C7DFDC589F}" vid="{4A3C46E8-61CC-4603-A589-7422A47A8E4A}"/>
     </a:ext>
   </a:extLst>
 </a:theme>
@@ -6602,7 +7560,7 @@
 </file>
 
 <file path=customXml/itemProps1.xml><?xml version="1.0" encoding="utf-8"?>
-<ds:datastoreItem xmlns:ds="http://schemas.openxmlformats.org/officeDocument/2006/customXml" ds:itemID="{D995ED63-5724-7149-9405-986AE63209FE}">
+<ds:datastoreItem xmlns:ds="http://schemas.openxmlformats.org/officeDocument/2006/customXml" ds:itemID="{810E7A21-4149-7E47-BE94-42B071272477}">
   <ds:schemaRefs>
     <ds:schemaRef ds:uri="http://schemas.openxmlformats.org/officeDocument/2006/bibliography"/>
   </ds:schemaRefs>

</xml_diff>

<commit_message>
add introduction to threshold key sharing scheme and definition of linear key sharing scheme
</commit_message>
<xml_diff>
--- a/MPC/基于安全多方计算和安全门限密钥共享技术的锁定账户生成方案.docx
+++ b/MPC/基于安全多方计算和安全门限密钥共享技术的锁定账户生成方案.docx
@@ -1457,9 +1457,6 @@
     <w:p>
       <w:pPr>
         <w:pStyle w:val="1"/>
-        <w:rPr>
-          <w:rFonts w:hint="eastAsia"/>
-        </w:rPr>
       </w:pPr>
       <w:bookmarkStart w:id="4" w:name="_Toc362025552"/>
       <w:r>
@@ -1474,9 +1471,6 @@
     <w:p>
       <w:pPr>
         <w:pStyle w:val="2"/>
-        <w:rPr>
-          <w:rFonts w:hint="eastAsia"/>
-        </w:rPr>
       </w:pPr>
       <w:bookmarkStart w:id="5" w:name="_Toc362025553"/>
       <w:r>
@@ -1490,9 +1484,6 @@
     <w:p>
       <w:pPr>
         <w:ind w:firstLine="480"/>
-        <w:rPr>
-          <w:rFonts w:hint="eastAsia"/>
-        </w:rPr>
       </w:pPr>
       <w:r>
         <w:rPr>
@@ -1603,9 +1594,6 @@
     <w:p>
       <w:pPr>
         <w:ind w:firstLineChars="0" w:firstLine="420"/>
-        <w:rPr>
-          <w:rFonts w:hint="eastAsia"/>
-        </w:rPr>
       </w:pPr>
       <w:r>
         <w:rPr>
@@ -2009,15 +1997,7 @@
         <w:rPr>
           <w:rFonts w:hint="eastAsia"/>
         </w:rPr>
-        <w:t>。这里的安全性是要求即使在某些参与者有欺骗行为的情况下，保</w:t>
-      </w:r>
-      <w:bookmarkStart w:id="6" w:name="_GoBack"/>
-      <w:bookmarkEnd w:id="6"/>
-      <w:r>
-        <w:rPr>
-          <w:rFonts w:hint="eastAsia"/>
-        </w:rPr>
-        <w:t>证计算结果的正确性，即计算结束后每个诚实的参与者</w:t>
+        <w:t>。这里的安全性是要求即使在某些参与者有欺骗行为的情况下，保证计算结果的正确性，即计算结束后每个诚实的参与者</w:t>
       </w:r>
       <m:oMath>
         <m:sSub>
@@ -2203,9 +2183,6 @@
     <w:p>
       <w:pPr>
         <w:ind w:firstLineChars="0" w:firstLine="420"/>
-        <w:rPr>
-          <w:rFonts w:hint="eastAsia"/>
-        </w:rPr>
       </w:pPr>
       <w:r>
         <w:rPr>
@@ -2223,92 +2200,1160 @@
     <w:p>
       <w:pPr>
         <w:pStyle w:val="2"/>
-        <w:rPr>
-          <w:rFonts w:hint="eastAsia"/>
-        </w:rPr>
-      </w:pPr>
-      <w:bookmarkStart w:id="7" w:name="_Toc362025554"/>
+      </w:pPr>
+      <w:bookmarkStart w:id="6" w:name="_Toc362025554"/>
       <w:r>
         <w:rPr>
           <w:rFonts w:hint="eastAsia"/>
         </w:rPr>
         <w:t>安全多方计算的基础运算</w:t>
+      </w:r>
+      <w:bookmarkEnd w:id="6"/>
+    </w:p>
+    <w:p>
+      <w:pPr>
+        <w:ind w:firstLine="480"/>
+      </w:pPr>
+    </w:p>
+    <w:p>
+      <w:pPr>
+        <w:pStyle w:val="1"/>
+      </w:pPr>
+      <w:bookmarkStart w:id="7" w:name="_Toc362025555"/>
+      <w:r>
+        <w:rPr>
+          <w:rFonts w:hint="eastAsia"/>
+        </w:rPr>
+        <w:lastRenderedPageBreak/>
+        <w:t>门限密钥共享技术</w:t>
       </w:r>
       <w:bookmarkEnd w:id="7"/>
     </w:p>
     <w:p>
       <w:pPr>
-        <w:ind w:firstLine="480"/>
-        <w:rPr>
-          <w:rFonts w:hint="eastAsia"/>
-        </w:rPr>
-      </w:pPr>
+        <w:pStyle w:val="2"/>
+        <w:rPr>
+          <w:rFonts w:hint="eastAsia"/>
+        </w:rPr>
+      </w:pPr>
+      <w:bookmarkStart w:id="8" w:name="_Toc362025556"/>
+      <w:r>
+        <w:rPr>
+          <w:rFonts w:hint="eastAsia"/>
+        </w:rPr>
+        <w:t>Shamir</w:t>
+      </w:r>
+      <w:r>
+        <w:rPr>
+          <w:rFonts w:hint="eastAsia"/>
+        </w:rPr>
+        <w:t>门限密钥</w:t>
+      </w:r>
+      <w:r>
+        <w:rPr>
+          <w:rFonts w:hint="eastAsia"/>
+        </w:rPr>
+        <w:t>共</w:t>
+      </w:r>
+      <w:r>
+        <w:rPr>
+          <w:rFonts w:hint="eastAsia"/>
+        </w:rPr>
+        <w:t>享概念</w:t>
+      </w:r>
     </w:p>
     <w:p>
       <w:pPr>
-        <w:pStyle w:val="1"/>
-        <w:rPr>
-          <w:rFonts w:hint="eastAsia"/>
-        </w:rPr>
-      </w:pPr>
-      <w:bookmarkStart w:id="8" w:name="_Toc362025555"/>
-      <w:r>
-        <w:rPr>
-          <w:rFonts w:hint="eastAsia"/>
-        </w:rPr>
-        <w:lastRenderedPageBreak/>
-        <w:t>门限密钥共享技术</w:t>
+        <w:ind w:firstLineChars="0" w:firstLine="420"/>
+        <w:rPr>
+          <w:rFonts w:hint="eastAsia"/>
+        </w:rPr>
+      </w:pPr>
+      <w:r>
+        <w:rPr>
+          <w:rFonts w:hint="eastAsia"/>
+        </w:rPr>
+        <w:t>门限密钥共享技术（</w:t>
+      </w:r>
+      <w:r>
+        <w:t>threshold key sharing scheme</w:t>
+      </w:r>
+      <w:r>
+        <w:rPr>
+          <w:rFonts w:hint="eastAsia"/>
+        </w:rPr>
+        <w:t>）解决的是密钥安全管理问题。现代密码学体制的设计是使得密码体制的安全性取决于密钥的安全，密钥的泄露就意味着体制失去了安全性，因此密钥管理在密码体制的安全性研究和设计中占有重要的地位。特别是多方利益体共同管理一个账户时，账户的密钥如何可信安全地分配给多方参与者就变得非常棘手。针对这一问题，以色列密码学家</w:t>
+      </w:r>
+      <w:r>
+        <w:rPr>
+          <w:rFonts w:hint="eastAsia"/>
+        </w:rPr>
+        <w:t>Shamir</w:t>
+      </w:r>
+      <w:r>
+        <w:rPr>
+          <w:rFonts w:hint="eastAsia"/>
+        </w:rPr>
+        <w:t>提出了</w:t>
+      </w:r>
+      <w:r>
+        <w:rPr>
+          <w:rFonts w:hint="eastAsia"/>
+        </w:rPr>
+        <w:t>Shamir</w:t>
+      </w:r>
+      <m:oMath>
+        <m:r>
+          <w:rPr>
+            <w:rFonts w:ascii="Cambria Math" w:hAnsi="Cambria Math"/>
+          </w:rPr>
+          <m:t>(k,n)</m:t>
+        </m:r>
+      </m:oMath>
+      <w:r>
+        <w:rPr>
+          <w:rFonts w:hint="eastAsia"/>
+        </w:rPr>
+        <w:t>门限密钥共享</w:t>
+      </w:r>
+      <w:r>
+        <w:rPr>
+          <w:rFonts w:hint="eastAsia"/>
+        </w:rPr>
+        <w:t>的概念</w:t>
+      </w:r>
+      <w:r>
+        <w:rPr>
+          <w:rFonts w:hint="eastAsia"/>
+        </w:rPr>
+        <w:t>：</w:t>
+      </w:r>
+      <w:r>
+        <w:rPr>
+          <w:rFonts w:hint="eastAsia"/>
+        </w:rPr>
+        <w:t>密钥被分为</w:t>
+      </w:r>
+      <m:oMath>
+        <m:r>
+          <w:rPr>
+            <w:rFonts w:ascii="Cambria Math" w:hAnsi="Cambria Math"/>
+          </w:rPr>
+          <m:t>n</m:t>
+        </m:r>
+      </m:oMath>
+      <w:r>
+        <w:rPr>
+          <w:rFonts w:hint="eastAsia"/>
+        </w:rPr>
+        <w:t>份分配给</w:t>
+      </w:r>
+      <m:oMath>
+        <m:r>
+          <w:rPr>
+            <w:rFonts w:ascii="Cambria Math" w:hAnsi="Cambria Math"/>
+          </w:rPr>
+          <m:t>n</m:t>
+        </m:r>
+      </m:oMath>
+      <w:r>
+        <w:rPr>
+          <w:rFonts w:hint="eastAsia"/>
+        </w:rPr>
+        <w:t>个参与者，每个参与者掌握一个密钥份额（</w:t>
+      </w:r>
+      <w:r>
+        <w:rPr>
+          <w:rFonts w:hint="eastAsia"/>
+        </w:rPr>
+        <w:t>key sharing</w:t>
+      </w:r>
+      <w:r>
+        <w:rPr>
+          <w:rFonts w:hint="eastAsia"/>
+        </w:rPr>
+        <w:t>），只有集齐超过</w:t>
+      </w:r>
+      <m:oMath>
+        <m:r>
+          <w:rPr>
+            <w:rFonts w:ascii="Cambria Math" w:hAnsi="Cambria Math"/>
+          </w:rPr>
+          <m:t>k</m:t>
+        </m:r>
+      </m:oMath>
+      <w:r>
+        <w:rPr>
+          <w:rFonts w:hint="eastAsia"/>
+        </w:rPr>
+        <w:t>个密钥份额，才能够将密钥恢复。</w:t>
+      </w:r>
+    </w:p>
+    <w:p>
+      <w:pPr>
+        <w:pStyle w:val="2"/>
+        <w:rPr>
+          <w:rFonts w:hint="eastAsia"/>
+        </w:rPr>
+      </w:pPr>
+      <w:r>
+        <w:rPr>
+          <w:rFonts w:hint="eastAsia"/>
+        </w:rPr>
+        <w:t>线性密钥共享</w:t>
+      </w:r>
+      <w:r>
+        <w:rPr>
+          <w:rFonts w:hint="eastAsia"/>
+        </w:rPr>
+        <w:t>机制</w:t>
       </w:r>
       <w:bookmarkEnd w:id="8"/>
     </w:p>
     <w:p>
       <w:pPr>
+        <w:ind w:firstLine="480"/>
+        <w:rPr>
+          <w:rFonts w:hint="eastAsia"/>
+        </w:rPr>
+      </w:pPr>
+      <w:r>
+        <w:rPr>
+          <w:rFonts w:hint="eastAsia"/>
+        </w:rPr>
+        <w:t>线性密钥共享是</w:t>
+      </w:r>
+      <w:r>
+        <w:rPr>
+          <w:rFonts w:hint="eastAsia"/>
+        </w:rPr>
+        <w:t>Shamir</w:t>
+      </w:r>
+      <w:r>
+        <w:rPr>
+          <w:rFonts w:hint="eastAsia"/>
+        </w:rPr>
+        <w:t>门限密钥共享的推广，</w:t>
+      </w:r>
+      <w:r>
+        <w:rPr>
+          <w:rFonts w:hint="eastAsia"/>
+        </w:rPr>
+        <w:t>它的本质是要求主密钥空间、子密钥空间</w:t>
+      </w:r>
+      <w:r>
+        <w:rPr>
+          <w:rFonts w:hint="eastAsia"/>
+        </w:rPr>
+        <w:t>和随机输入集合都是线性空间，并且密钥重构函数是</w:t>
+      </w:r>
+      <w:r>
+        <w:rPr>
+          <w:rFonts w:hint="eastAsia"/>
+        </w:rPr>
+        <w:t>线性的。形式化定义如下：</w:t>
+      </w:r>
+    </w:p>
+    <w:p>
+      <w:pPr>
+        <w:ind w:firstLine="480"/>
+        <w:rPr>
+          <w:rFonts w:ascii="宋体" w:hAnsi="宋体" w:hint="eastAsia"/>
+        </w:rPr>
+      </w:pPr>
+      <w:r>
+        <w:rPr>
+          <w:rFonts w:hint="eastAsia"/>
+        </w:rPr>
+        <w:t>设</w:t>
+      </w:r>
+      <m:oMath>
+        <m:r>
+          <w:rPr>
+            <w:rFonts w:ascii="Cambria Math" w:hAnsi="Cambria Math"/>
+          </w:rPr>
+          <m:t>K</m:t>
+        </m:r>
+      </m:oMath>
+      <w:r>
+        <w:rPr>
+          <w:rFonts w:hint="eastAsia"/>
+        </w:rPr>
+        <w:t>是一个有限域，</w:t>
+      </w:r>
+      <m:oMath>
+        <m:r>
+          <m:rPr>
+            <m:sty m:val="p"/>
+          </m:rPr>
+          <w:rPr>
+            <w:rFonts w:ascii="Cambria Math" w:hAnsi="Cambria Math"/>
+          </w:rPr>
+          <m:t>Π</m:t>
+        </m:r>
+      </m:oMath>
+      <w:r>
+        <w:rPr>
+          <w:rFonts w:ascii="宋体" w:hAnsi="宋体" w:hint="eastAsia"/>
+        </w:rPr>
+        <w:t>是实现存取结构</w:t>
+      </w:r>
+      <m:oMath>
+        <m:r>
+          <w:rPr>
+            <w:rFonts w:ascii="Cambria Math" w:hAnsi="Cambria Math"/>
+          </w:rPr>
+          <m:t>AS</m:t>
+        </m:r>
+      </m:oMath>
+      <w:r>
+        <w:rPr>
+          <w:rFonts w:ascii="宋体" w:hAnsi="宋体" w:hint="eastAsia"/>
+        </w:rPr>
+        <w:t>的一个密钥共享体制，</w:t>
+      </w:r>
+      <m:oMath>
+        <m:r>
+          <w:rPr>
+            <w:rFonts w:ascii="Cambria Math" w:hAnsi="Cambria Math" w:cs="STIXGeneral-Regular"/>
+          </w:rPr>
+          <m:t>S</m:t>
+        </m:r>
+        <m:r>
+          <w:rPr>
+            <w:rFonts w:ascii="Cambria Math" w:hAnsi="Cambria Math"/>
+          </w:rPr>
+          <m:t>⊂K</m:t>
+        </m:r>
+      </m:oMath>
+      <w:r>
+        <w:rPr>
+          <w:rFonts w:ascii="宋体" w:hAnsi="宋体" w:hint="eastAsia"/>
+        </w:rPr>
+        <w:t>是主密钥空间</w:t>
+      </w:r>
+      <w:r>
+        <w:rPr>
+          <w:rFonts w:ascii="宋体" w:hAnsi="宋体" w:hint="eastAsia"/>
+        </w:rPr>
+        <w:t>。我们说</w:t>
+      </w:r>
+      <m:oMath>
+        <m:r>
+          <m:rPr>
+            <m:sty m:val="p"/>
+          </m:rPr>
+          <w:rPr>
+            <w:rFonts w:ascii="Cambria Math" w:hAnsi="Cambria Math"/>
+          </w:rPr>
+          <m:t>Π</m:t>
+        </m:r>
+      </m:oMath>
+      <w:r>
+        <w:rPr>
+          <w:rFonts w:ascii="宋体" w:hAnsi="宋体" w:hint="eastAsia"/>
+        </w:rPr>
+        <w:t>是</w:t>
+      </w:r>
+      <m:oMath>
+        <m:r>
+          <w:rPr>
+            <w:rFonts w:ascii="Cambria Math" w:hAnsi="Cambria Math"/>
+          </w:rPr>
+          <m:t>K</m:t>
+        </m:r>
+      </m:oMath>
+      <w:r>
+        <w:rPr>
+          <w:rFonts w:ascii="宋体" w:hAnsi="宋体" w:hint="eastAsia"/>
+        </w:rPr>
+        <w:t>上的一个线性密钥共享体制，如果满足以下条件：</w:t>
+      </w:r>
+    </w:p>
+    <w:p>
+      <w:pPr>
+        <w:pStyle w:val="a9"/>
+        <w:numPr>
+          <w:ilvl w:val="0"/>
+          <w:numId w:val="16"/>
+        </w:numPr>
+        <w:ind w:firstLineChars="0"/>
+        <w:rPr>
+          <w:rFonts w:hint="eastAsia"/>
+        </w:rPr>
+      </w:pPr>
+      <w:r>
+        <w:rPr>
+          <w:rFonts w:hint="eastAsia"/>
+        </w:rPr>
+        <w:t>子密钥是</w:t>
+      </w:r>
+      <m:oMath>
+        <m:r>
+          <w:rPr>
+            <w:rFonts w:ascii="Cambria Math" w:hAnsi="Cambria Math"/>
+          </w:rPr>
+          <m:t>K</m:t>
+        </m:r>
+      </m:oMath>
+      <w:r>
+        <w:rPr>
+          <w:rFonts w:hint="eastAsia"/>
+        </w:rPr>
+        <w:t>上的线性空间，即对于</w:t>
+      </w:r>
+      <m:oMath>
+        <m:r>
+          <w:rPr>
+            <w:rFonts w:ascii="Cambria Math" w:hAnsi="Cambria Math"/>
+          </w:rPr>
+          <m:t>∀i</m:t>
+        </m:r>
+      </m:oMath>
+      <w:r>
+        <w:rPr>
+          <w:rFonts w:hint="eastAsia"/>
+        </w:rPr>
+        <w:t>，</w:t>
+      </w:r>
+      <m:oMath>
+        <m:r>
+          <w:rPr>
+            <w:rFonts w:ascii="Cambria Math" w:hAnsi="Cambria Math"/>
+          </w:rPr>
+          <m:t>∃</m:t>
+        </m:r>
+      </m:oMath>
+      <w:r>
+        <w:rPr>
+          <w:rFonts w:hint="eastAsia"/>
+        </w:rPr>
+        <w:t>常数</w:t>
+      </w:r>
+      <m:oMath>
+        <m:sSub>
+          <m:sSubPr>
+            <m:ctrlPr>
+              <w:rPr>
+                <w:rFonts w:ascii="Cambria Math" w:hAnsi="Cambria Math" w:cs="STIXGeneral-Regular"/>
+                <w:i/>
+              </w:rPr>
+            </m:ctrlPr>
+          </m:sSubPr>
+          <m:e>
+            <m:r>
+              <w:rPr>
+                <w:rFonts w:ascii="Cambria Math" w:hAnsi="Cambria Math" w:cs="STIXGeneral-Regular"/>
+              </w:rPr>
+              <m:t>d</m:t>
+            </m:r>
+          </m:e>
+          <m:sub>
+            <m:r>
+              <w:rPr>
+                <w:rFonts w:ascii="Cambria Math" w:hAnsi="Cambria Math" w:cs="STIXGeneral-Regular"/>
+              </w:rPr>
+              <m:t>i</m:t>
+            </m:r>
+          </m:sub>
+        </m:sSub>
+      </m:oMath>
+      <w:r>
+        <w:rPr>
+          <w:rFonts w:hint="eastAsia"/>
+        </w:rPr>
+        <w:t>，使得子密钥空间</w:t>
+      </w:r>
+      <m:oMath>
+        <m:sSub>
+          <m:sSubPr>
+            <m:ctrlPr>
+              <w:rPr>
+                <w:rFonts w:ascii="Cambria Math" w:hAnsi="Cambria Math"/>
+                <w:i/>
+              </w:rPr>
+            </m:ctrlPr>
+          </m:sSubPr>
+          <m:e>
+            <m:r>
+              <w:rPr>
+                <w:rFonts w:ascii="Cambria Math" w:hAnsi="Cambria Math"/>
+              </w:rPr>
+              <m:t>S</m:t>
+            </m:r>
+          </m:e>
+          <m:sub>
+            <m:r>
+              <w:rPr>
+                <w:rFonts w:ascii="Cambria Math" w:hAnsi="Cambria Math"/>
+              </w:rPr>
+              <m:t>i</m:t>
+            </m:r>
+          </m:sub>
+        </m:sSub>
+        <m:r>
+          <w:rPr>
+            <w:rFonts w:ascii="Cambria Math" w:hAnsi="Cambria Math"/>
+          </w:rPr>
+          <m:t>⊂</m:t>
+        </m:r>
+        <m:sSup>
+          <m:sSupPr>
+            <m:ctrlPr>
+              <w:rPr>
+                <w:rFonts w:ascii="Cambria Math" w:hAnsi="Cambria Math" w:cs="STIXGeneral-Regular"/>
+                <w:i/>
+              </w:rPr>
+            </m:ctrlPr>
+          </m:sSupPr>
+          <m:e>
+            <m:r>
+              <w:rPr>
+                <w:rFonts w:ascii="Cambria Math" w:hAnsi="Cambria Math" w:cs="STIXGeneral-Regular"/>
+              </w:rPr>
+              <m:t>K</m:t>
+            </m:r>
+          </m:e>
+          <m:sup>
+            <m:sSub>
+              <m:sSubPr>
+                <m:ctrlPr>
+                  <w:rPr>
+                    <w:rFonts w:ascii="Cambria Math" w:hAnsi="Cambria Math" w:cs="STIXGeneral-Regular"/>
+                    <w:i/>
+                  </w:rPr>
+                </m:ctrlPr>
+              </m:sSubPr>
+              <m:e>
+                <m:r>
+                  <w:rPr>
+                    <w:rFonts w:ascii="Cambria Math" w:hAnsi="Cambria Math" w:cs="STIXGeneral-Regular"/>
+                  </w:rPr>
+                  <m:t>d</m:t>
+                </m:r>
+              </m:e>
+              <m:sub>
+                <m:r>
+                  <w:rPr>
+                    <w:rFonts w:ascii="Cambria Math" w:hAnsi="Cambria Math" w:cs="STIXGeneral-Regular"/>
+                  </w:rPr>
+                  <m:t>i</m:t>
+                </m:r>
+              </m:sub>
+            </m:sSub>
+          </m:sup>
+        </m:sSup>
+      </m:oMath>
+      <w:r>
+        <w:rPr>
+          <w:rFonts w:hint="eastAsia"/>
+        </w:rPr>
+        <w:t>。记</w:t>
+      </w:r>
+      <m:oMath>
+        <m:sSub>
+          <m:sSubPr>
+            <m:ctrlPr>
+              <w:rPr>
+                <w:rFonts w:ascii="Cambria Math" w:hAnsi="Cambria Math"/>
+              </w:rPr>
+            </m:ctrlPr>
+          </m:sSubPr>
+          <m:e>
+            <m:r>
+              <m:rPr>
+                <m:sty m:val="p"/>
+              </m:rPr>
+              <w:rPr>
+                <w:rFonts w:ascii="Cambria Math" w:hAnsi="Cambria Math"/>
+              </w:rPr>
+              <m:t>Π</m:t>
+            </m:r>
+          </m:e>
+          <m:sub>
+            <m:r>
+              <w:rPr>
+                <w:rFonts w:ascii="Cambria Math" w:hAnsi="Cambria Math"/>
+              </w:rPr>
+              <m:t>i,j</m:t>
+            </m:r>
+          </m:sub>
+        </m:sSub>
+        <m:r>
+          <w:rPr>
+            <w:rFonts w:ascii="Cambria Math" w:hAnsi="Cambria Math"/>
+          </w:rPr>
+          <m:t>(s,r)</m:t>
+        </m:r>
+      </m:oMath>
+      <w:r>
+        <w:rPr>
+          <w:rFonts w:hint="eastAsia"/>
+        </w:rPr>
+        <w:t>为</w:t>
+      </w:r>
+      <m:oMath>
+        <m:sSub>
+          <m:sSubPr>
+            <m:ctrlPr>
+              <w:rPr>
+                <w:rFonts w:ascii="Cambria Math" w:hAnsi="Cambria Math"/>
+                <w:i/>
+              </w:rPr>
+            </m:ctrlPr>
+          </m:sSubPr>
+          <m:e>
+            <m:r>
+              <w:rPr>
+                <w:rFonts w:ascii="Cambria Math" w:hAnsi="Cambria Math"/>
+              </w:rPr>
+              <m:t>P</m:t>
+            </m:r>
+          </m:e>
+          <m:sub>
+            <m:r>
+              <w:rPr>
+                <w:rFonts w:ascii="Cambria Math" w:hAnsi="Cambria Math"/>
+              </w:rPr>
+              <m:t>i</m:t>
+            </m:r>
+          </m:sub>
+        </m:sSub>
+      </m:oMath>
+      <w:r>
+        <w:rPr>
+          <w:rFonts w:hint="eastAsia"/>
+        </w:rPr>
+        <w:t>收到空间</w:t>
+      </w:r>
+      <m:oMath>
+        <m:sSup>
+          <m:sSupPr>
+            <m:ctrlPr>
+              <w:rPr>
+                <w:rFonts w:ascii="Cambria Math" w:hAnsi="Cambria Math" w:cs="STIXGeneral-Regular"/>
+                <w:i/>
+              </w:rPr>
+            </m:ctrlPr>
+          </m:sSupPr>
+          <m:e>
+            <m:r>
+              <w:rPr>
+                <w:rFonts w:ascii="Cambria Math" w:hAnsi="Cambria Math" w:cs="STIXGeneral-Regular"/>
+              </w:rPr>
+              <m:t>K</m:t>
+            </m:r>
+          </m:e>
+          <m:sup>
+            <m:sSub>
+              <m:sSubPr>
+                <m:ctrlPr>
+                  <w:rPr>
+                    <w:rFonts w:ascii="Cambria Math" w:hAnsi="Cambria Math" w:cs="STIXGeneral-Regular"/>
+                    <w:i/>
+                  </w:rPr>
+                </m:ctrlPr>
+              </m:sSubPr>
+              <m:e>
+                <m:r>
+                  <w:rPr>
+                    <w:rFonts w:ascii="Cambria Math" w:hAnsi="Cambria Math" w:cs="STIXGeneral-Regular"/>
+                  </w:rPr>
+                  <m:t>d</m:t>
+                </m:r>
+              </m:e>
+              <m:sub>
+                <m:r>
+                  <w:rPr>
+                    <w:rFonts w:ascii="Cambria Math" w:hAnsi="Cambria Math" w:cs="STIXGeneral-Regular"/>
+                  </w:rPr>
+                  <m:t>i</m:t>
+                </m:r>
+              </m:sub>
+            </m:sSub>
+          </m:sup>
+        </m:sSup>
+      </m:oMath>
+      <w:r>
+        <w:rPr>
+          <w:rFonts w:hint="eastAsia"/>
+        </w:rPr>
+        <w:t>的向量的第</w:t>
+      </w:r>
+      <m:oMath>
+        <m:r>
+          <w:rPr>
+            <w:rFonts w:ascii="Cambria Math" w:hAnsi="Cambria Math"/>
+          </w:rPr>
+          <m:t>j</m:t>
+        </m:r>
+      </m:oMath>
+      <w:r>
+        <w:rPr>
+          <w:rFonts w:hint="eastAsia"/>
+        </w:rPr>
+        <w:t>个分量，这个分量依赖于主密钥</w:t>
+      </w:r>
+      <m:oMath>
+        <m:r>
+          <w:rPr>
+            <w:rFonts w:ascii="Cambria Math" w:hAnsi="Cambria Math"/>
+          </w:rPr>
+          <m:t>s</m:t>
+        </m:r>
+      </m:oMath>
+      <w:r>
+        <w:rPr>
+          <w:rFonts w:hint="eastAsia"/>
+        </w:rPr>
+        <w:t>和随机数</w:t>
+      </w:r>
+      <m:oMath>
+        <m:r>
+          <w:rPr>
+            <w:rFonts w:ascii="Cambria Math" w:hAnsi="Cambria Math"/>
+          </w:rPr>
+          <m:t>r</m:t>
+        </m:r>
+      </m:oMath>
+      <w:r>
+        <w:rPr>
+          <w:rFonts w:hint="eastAsia"/>
+        </w:rPr>
+        <w:t>。</w:t>
+      </w:r>
+    </w:p>
+    <w:p>
+      <w:pPr>
+        <w:pStyle w:val="a9"/>
+        <w:numPr>
+          <w:ilvl w:val="0"/>
+          <w:numId w:val="16"/>
+        </w:numPr>
+        <w:ind w:firstLineChars="0"/>
+        <w:rPr>
+          <w:rFonts w:hint="eastAsia"/>
+        </w:rPr>
+      </w:pPr>
+      <w:r>
+        <w:rPr>
+          <w:rFonts w:hint="eastAsia"/>
+        </w:rPr>
+        <w:t>每个授权集都可以通过线性组合子密钥的方式得到主密钥，</w:t>
+      </w:r>
+      <w:r>
+        <w:rPr>
+          <w:rFonts w:hint="eastAsia"/>
+        </w:rPr>
+        <w:t>即</w:t>
+      </w:r>
+      <w:r>
+        <w:rPr>
+          <w:rFonts w:hint="eastAsia"/>
+        </w:rPr>
+        <w:t>对于任意一个授权集</w:t>
+      </w:r>
+      <m:oMath>
+        <m:r>
+          <w:rPr>
+            <w:rFonts w:ascii="Cambria Math" w:hAnsi="Cambria Math"/>
+          </w:rPr>
+          <m:t>G∈AS</m:t>
+        </m:r>
+      </m:oMath>
+      <w:r>
+        <w:rPr>
+          <w:rFonts w:hint="eastAsia"/>
+        </w:rPr>
+        <w:t>，</w:t>
+      </w:r>
+      <m:oMath>
+        <m:r>
+          <w:rPr>
+            <w:rFonts w:ascii="Cambria Math" w:hAnsi="Cambria Math"/>
+          </w:rPr>
+          <m:t>∃</m:t>
+        </m:r>
+      </m:oMath>
+      <w:r>
+        <w:rPr>
+          <w:rFonts w:hint="eastAsia"/>
+        </w:rPr>
+        <w:t>常数</w:t>
+      </w:r>
+      <m:oMath>
+        <m:r>
+          <w:rPr>
+            <w:rFonts w:ascii="Cambria Math" w:hAnsi="Cambria Math"/>
+          </w:rPr>
+          <m:t>{</m:t>
+        </m:r>
+        <m:sSub>
+          <m:sSubPr>
+            <m:ctrlPr>
+              <w:rPr>
+                <w:rFonts w:ascii="Cambria Math" w:hAnsi="Cambria Math"/>
+                <w:i/>
+              </w:rPr>
+            </m:ctrlPr>
+          </m:sSubPr>
+          <m:e>
+            <m:r>
+              <w:rPr>
+                <w:rFonts w:ascii="Cambria Math" w:hAnsi="Cambria Math"/>
+              </w:rPr>
+              <m:t>a</m:t>
+            </m:r>
+          </m:e>
+          <m:sub>
+            <m:r>
+              <w:rPr>
+                <w:rFonts w:ascii="Cambria Math" w:hAnsi="Cambria Math"/>
+              </w:rPr>
+              <m:t>i,j</m:t>
+            </m:r>
+          </m:sub>
+        </m:sSub>
+        <m:r>
+          <w:rPr>
+            <w:rFonts w:ascii="Cambria Math" w:hAnsi="Cambria Math"/>
+          </w:rPr>
+          <m:t>:</m:t>
+        </m:r>
+        <m:sSub>
+          <m:sSubPr>
+            <m:ctrlPr>
+              <w:rPr>
+                <w:rFonts w:ascii="Cambria Math" w:hAnsi="Cambria Math"/>
+                <w:i/>
+              </w:rPr>
+            </m:ctrlPr>
+          </m:sSubPr>
+          <m:e>
+            <m:r>
+              <w:rPr>
+                <w:rFonts w:ascii="Cambria Math" w:hAnsi="Cambria Math"/>
+              </w:rPr>
+              <m:t xml:space="preserve"> </m:t>
+            </m:r>
+            <m:r>
+              <w:rPr>
+                <w:rFonts w:ascii="Cambria Math" w:hAnsi="Cambria Math"/>
+              </w:rPr>
+              <m:t>P</m:t>
+            </m:r>
+          </m:e>
+          <m:sub>
+            <m:r>
+              <w:rPr>
+                <w:rFonts w:ascii="Cambria Math" w:hAnsi="Cambria Math"/>
+              </w:rPr>
+              <m:t>i</m:t>
+            </m:r>
+          </m:sub>
+        </m:sSub>
+        <m:r>
+          <w:rPr>
+            <w:rFonts w:ascii="Cambria Math" w:hAnsi="Cambria Math"/>
+          </w:rPr>
+          <m:t>∈G</m:t>
+        </m:r>
+        <m:r>
+          <w:rPr>
+            <w:rFonts w:ascii="Cambria Math" w:hAnsi="Cambria Math"/>
+          </w:rPr>
+          <m:t>, 1≤j≤</m:t>
+        </m:r>
+        <m:sSub>
+          <m:sSubPr>
+            <m:ctrlPr>
+              <w:rPr>
+                <w:rFonts w:ascii="Cambria Math" w:hAnsi="Cambria Math" w:cs="STIXGeneral-Regular"/>
+                <w:i/>
+              </w:rPr>
+            </m:ctrlPr>
+          </m:sSubPr>
+          <m:e>
+            <m:r>
+              <w:rPr>
+                <w:rFonts w:ascii="Cambria Math" w:hAnsi="Cambria Math" w:cs="STIXGeneral-Regular"/>
+              </w:rPr>
+              <m:t>d</m:t>
+            </m:r>
+          </m:e>
+          <m:sub>
+            <m:r>
+              <w:rPr>
+                <w:rFonts w:ascii="Cambria Math" w:hAnsi="Cambria Math" w:cs="STIXGeneral-Regular"/>
+              </w:rPr>
+              <m:t>i</m:t>
+            </m:r>
+          </m:sub>
+        </m:sSub>
+        <m:r>
+          <w:rPr>
+            <w:rFonts w:ascii="Cambria Math" w:hAnsi="Cambria Math"/>
+          </w:rPr>
+          <m:t>}</m:t>
+        </m:r>
+      </m:oMath>
+      <w:r>
+        <w:rPr>
+          <w:rFonts w:hint="eastAsia"/>
+        </w:rPr>
+        <w:t>，</w:t>
+      </w:r>
+      <w:r>
+        <w:rPr>
+          <w:rFonts w:hint="eastAsia"/>
+        </w:rPr>
+        <w:t>使得对任意主密钥</w:t>
+      </w:r>
+      <m:oMath>
+        <m:r>
+          <w:rPr>
+            <w:rFonts w:ascii="Cambria Math" w:hAnsi="Cambria Math"/>
+          </w:rPr>
+          <m:t>s</m:t>
+        </m:r>
+      </m:oMath>
+      <w:r>
+        <w:rPr>
+          <w:rFonts w:hint="eastAsia"/>
+        </w:rPr>
+        <w:t>和随机数</w:t>
+      </w:r>
+      <m:oMath>
+        <m:r>
+          <w:rPr>
+            <w:rFonts w:ascii="Cambria Math" w:hAnsi="Cambria Math"/>
+          </w:rPr>
+          <m:t>r</m:t>
+        </m:r>
+      </m:oMath>
+      <w:r>
+        <w:rPr>
+          <w:rFonts w:hint="eastAsia"/>
+        </w:rPr>
+        <w:t>，都有</w:t>
+      </w:r>
+      <m:oMath>
+        <m:r>
+          <w:rPr>
+            <w:rFonts w:ascii="Cambria Math" w:hAnsi="Cambria Math"/>
+          </w:rPr>
+          <m:t>s</m:t>
+        </m:r>
+        <m:r>
+          <w:rPr>
+            <w:rFonts w:ascii="Cambria Math" w:hAnsi="Cambria Math"/>
+          </w:rPr>
+          <m:t>=</m:t>
+        </m:r>
+        <m:nary>
+          <m:naryPr>
+            <m:chr m:val="∑"/>
+            <m:limLoc m:val="undOvr"/>
+            <m:supHide m:val="1"/>
+            <m:ctrlPr>
+              <w:rPr>
+                <w:rFonts w:ascii="Cambria Math" w:hAnsi="Cambria Math"/>
+                <w:i/>
+              </w:rPr>
+            </m:ctrlPr>
+          </m:naryPr>
+          <m:sub>
+            <m:sSub>
+              <m:sSubPr>
+                <m:ctrlPr>
+                  <w:rPr>
+                    <w:rFonts w:ascii="Cambria Math" w:hAnsi="Cambria Math"/>
+                    <w:i/>
+                  </w:rPr>
+                </m:ctrlPr>
+              </m:sSubPr>
+              <m:e>
+                <m:r>
+                  <w:rPr>
+                    <w:rFonts w:ascii="Cambria Math" w:hAnsi="Cambria Math"/>
+                  </w:rPr>
+                  <m:t xml:space="preserve"> P</m:t>
+                </m:r>
+              </m:e>
+              <m:sub>
+                <m:r>
+                  <w:rPr>
+                    <w:rFonts w:ascii="Cambria Math" w:hAnsi="Cambria Math"/>
+                  </w:rPr>
+                  <m:t>i</m:t>
+                </m:r>
+              </m:sub>
+            </m:sSub>
+            <m:r>
+              <w:rPr>
+                <w:rFonts w:ascii="Cambria Math" w:hAnsi="Cambria Math"/>
+              </w:rPr>
+              <m:t>∈G</m:t>
+            </m:r>
+          </m:sub>
+          <m:sup/>
+          <m:e>
+            <m:nary>
+              <m:naryPr>
+                <m:chr m:val="∑"/>
+                <m:limLoc m:val="undOvr"/>
+                <m:supHide m:val="1"/>
+                <m:ctrlPr>
+                  <w:rPr>
+                    <w:rFonts w:ascii="Cambria Math" w:hAnsi="Cambria Math"/>
+                    <w:i/>
+                  </w:rPr>
+                </m:ctrlPr>
+              </m:naryPr>
+              <m:sub>
+                <m:r>
+                  <w:rPr>
+                    <w:rFonts w:ascii="Cambria Math" w:hAnsi="Cambria Math"/>
+                  </w:rPr>
+                  <m:t>1≤j≤</m:t>
+                </m:r>
+                <m:sSub>
+                  <m:sSubPr>
+                    <m:ctrlPr>
+                      <w:rPr>
+                        <w:rFonts w:ascii="Cambria Math" w:hAnsi="Cambria Math" w:cs="STIXGeneral-Regular"/>
+                        <w:i/>
+                      </w:rPr>
+                    </m:ctrlPr>
+                  </m:sSubPr>
+                  <m:e>
+                    <m:r>
+                      <w:rPr>
+                        <w:rFonts w:ascii="Cambria Math" w:hAnsi="Cambria Math" w:cs="STIXGeneral-Regular"/>
+                      </w:rPr>
+                      <m:t>d</m:t>
+                    </m:r>
+                  </m:e>
+                  <m:sub>
+                    <m:r>
+                      <w:rPr>
+                        <w:rFonts w:ascii="Cambria Math" w:hAnsi="Cambria Math" w:cs="STIXGeneral-Regular"/>
+                      </w:rPr>
+                      <m:t>i</m:t>
+                    </m:r>
+                  </m:sub>
+                </m:sSub>
+              </m:sub>
+              <m:sup/>
+              <m:e>
+                <m:sSub>
+                  <m:sSubPr>
+                    <m:ctrlPr>
+                      <w:rPr>
+                        <w:rFonts w:ascii="Cambria Math" w:hAnsi="Cambria Math"/>
+                        <w:i/>
+                      </w:rPr>
+                    </m:ctrlPr>
+                  </m:sSubPr>
+                  <m:e>
+                    <m:r>
+                      <w:rPr>
+                        <w:rFonts w:ascii="Cambria Math" w:hAnsi="Cambria Math"/>
+                      </w:rPr>
+                      <m:t>a</m:t>
+                    </m:r>
+                  </m:e>
+                  <m:sub>
+                    <m:r>
+                      <w:rPr>
+                        <w:rFonts w:ascii="Cambria Math" w:hAnsi="Cambria Math"/>
+                      </w:rPr>
+                      <m:t>i,j</m:t>
+                    </m:r>
+                  </m:sub>
+                </m:sSub>
+                <m:r>
+                  <w:rPr>
+                    <w:rFonts w:ascii="Cambria Math" w:hAnsi="Cambria Math"/>
+                  </w:rPr>
+                  <m:t>∙</m:t>
+                </m:r>
+              </m:e>
+            </m:nary>
+          </m:e>
+        </m:nary>
+        <m:sSub>
+          <m:sSubPr>
+            <m:ctrlPr>
+              <w:rPr>
+                <w:rFonts w:ascii="Cambria Math" w:hAnsi="Cambria Math"/>
+              </w:rPr>
+            </m:ctrlPr>
+          </m:sSubPr>
+          <m:e>
+            <m:r>
+              <m:rPr>
+                <m:sty m:val="p"/>
+              </m:rPr>
+              <w:rPr>
+                <w:rFonts w:ascii="Cambria Math" w:hAnsi="Cambria Math"/>
+              </w:rPr>
+              <m:t>Π</m:t>
+            </m:r>
+          </m:e>
+          <m:sub>
+            <m:r>
+              <w:rPr>
+                <w:rFonts w:ascii="Cambria Math" w:hAnsi="Cambria Math"/>
+              </w:rPr>
+              <m:t>i,j</m:t>
+            </m:r>
+          </m:sub>
+        </m:sSub>
+        <m:r>
+          <w:rPr>
+            <w:rFonts w:ascii="Cambria Math" w:hAnsi="Cambria Math"/>
+          </w:rPr>
+          <m:t>(s,r)</m:t>
+        </m:r>
+      </m:oMath>
+    </w:p>
+    <w:p>
+      <w:pPr>
         <w:pStyle w:val="2"/>
         <w:rPr>
           <w:rFonts w:hint="eastAsia"/>
         </w:rPr>
       </w:pPr>
-      <w:bookmarkStart w:id="9" w:name="_Toc362025556"/>
-      <w:r>
-        <w:rPr>
-          <w:rFonts w:hint="eastAsia"/>
-        </w:rPr>
-        <w:t>线性密钥共享</w:t>
-      </w:r>
-      <w:r>
-        <w:rPr>
-          <w:rFonts w:hint="eastAsia"/>
-        </w:rPr>
-        <w:t>机制</w:t>
+      <w:bookmarkStart w:id="9" w:name="_Toc362025557"/>
+      <w:r>
+        <w:rPr>
+          <w:rFonts w:hint="eastAsia"/>
+        </w:rPr>
+        <w:t>Shamir</w:t>
+      </w:r>
+      <w:r>
+        <w:rPr>
+          <w:rFonts w:hint="eastAsia"/>
+        </w:rPr>
+        <w:t>多项式插值密钥共享</w:t>
+      </w:r>
+      <w:r>
+        <w:rPr>
+          <w:rFonts w:hint="eastAsia"/>
+        </w:rPr>
+        <w:t>方案</w:t>
       </w:r>
       <w:bookmarkEnd w:id="9"/>
     </w:p>
     <w:p>
       <w:pPr>
-        <w:pStyle w:val="2"/>
-        <w:rPr>
-          <w:rFonts w:hint="eastAsia"/>
-        </w:rPr>
-      </w:pPr>
-      <w:bookmarkStart w:id="10" w:name="_Toc362025557"/>
-      <w:r>
-        <w:rPr>
-          <w:rFonts w:hint="eastAsia"/>
-        </w:rPr>
-        <w:t>Shamir</w:t>
-      </w:r>
-      <w:r>
-        <w:rPr>
-          <w:rFonts w:hint="eastAsia"/>
-        </w:rPr>
-        <w:t>多项式插值密钥共享</w:t>
-      </w:r>
-      <w:r>
-        <w:rPr>
-          <w:rFonts w:hint="eastAsia"/>
-        </w:rPr>
-        <w:t>方案</w:t>
-      </w:r>
+        <w:ind w:firstLine="480"/>
+        <w:rPr>
+          <w:rFonts w:hint="eastAsia"/>
+        </w:rPr>
+      </w:pPr>
+      <w:bookmarkStart w:id="10" w:name="_GoBack"/>
       <w:bookmarkEnd w:id="10"/>
     </w:p>
     <w:p>
@@ -2320,6 +3365,7 @@
         <w:rPr>
           <w:rFonts w:hint="eastAsia"/>
         </w:rPr>
+        <w:lastRenderedPageBreak/>
         <w:t>锁定账户</w:t>
       </w:r>
       <w:bookmarkEnd w:id="11"/>
@@ -3649,7 +4695,6 @@
         <w:rPr>
           <w:rFonts w:hint="eastAsia"/>
         </w:rPr>
-        <w:lastRenderedPageBreak/>
         <w:t>锁定账户签名方案</w:t>
       </w:r>
       <w:bookmarkEnd w:id="13"/>
@@ -3788,7 +4833,7 @@
         <w:rStyle w:val="af1"/>
         <w:noProof/>
       </w:rPr>
-      <w:t>3</w:t>
+      <w:t>5</w:t>
     </w:r>
     <w:r>
       <w:rPr>
@@ -4421,6 +5466,92 @@
     </w:lvl>
   </w:abstractNum>
   <w:abstractNum w:abstractNumId="6">
+    <w:nsid w:val="4FBB02ED"/>
+    <w:multiLevelType w:val="hybridMultilevel"/>
+    <w:tmpl w:val="C630D28C"/>
+    <w:lvl w:ilvl="0" w:tplc="04090011">
+      <w:start w:val="1"/>
+      <w:numFmt w:val="decimal"/>
+      <w:lvlText w:val="%1)"/>
+      <w:lvlJc w:val="left"/>
+      <w:pPr>
+        <w:ind w:left="960" w:hanging="480"/>
+      </w:pPr>
+    </w:lvl>
+    <w:lvl w:ilvl="1" w:tplc="04090019" w:tentative="1">
+      <w:start w:val="1"/>
+      <w:numFmt w:val="lowerLetter"/>
+      <w:lvlText w:val="%2)"/>
+      <w:lvlJc w:val="left"/>
+      <w:pPr>
+        <w:ind w:left="1440" w:hanging="480"/>
+      </w:pPr>
+    </w:lvl>
+    <w:lvl w:ilvl="2" w:tplc="0409001B" w:tentative="1">
+      <w:start w:val="1"/>
+      <w:numFmt w:val="lowerRoman"/>
+      <w:lvlText w:val="%3."/>
+      <w:lvlJc w:val="right"/>
+      <w:pPr>
+        <w:ind w:left="1920" w:hanging="480"/>
+      </w:pPr>
+    </w:lvl>
+    <w:lvl w:ilvl="3" w:tplc="0409000F" w:tentative="1">
+      <w:start w:val="1"/>
+      <w:numFmt w:val="decimal"/>
+      <w:lvlText w:val="%4."/>
+      <w:lvlJc w:val="left"/>
+      <w:pPr>
+        <w:ind w:left="2400" w:hanging="480"/>
+      </w:pPr>
+    </w:lvl>
+    <w:lvl w:ilvl="4" w:tplc="04090019" w:tentative="1">
+      <w:start w:val="1"/>
+      <w:numFmt w:val="lowerLetter"/>
+      <w:lvlText w:val="%5)"/>
+      <w:lvlJc w:val="left"/>
+      <w:pPr>
+        <w:ind w:left="2880" w:hanging="480"/>
+      </w:pPr>
+    </w:lvl>
+    <w:lvl w:ilvl="5" w:tplc="0409001B" w:tentative="1">
+      <w:start w:val="1"/>
+      <w:numFmt w:val="lowerRoman"/>
+      <w:lvlText w:val="%6."/>
+      <w:lvlJc w:val="right"/>
+      <w:pPr>
+        <w:ind w:left="3360" w:hanging="480"/>
+      </w:pPr>
+    </w:lvl>
+    <w:lvl w:ilvl="6" w:tplc="0409000F" w:tentative="1">
+      <w:start w:val="1"/>
+      <w:numFmt w:val="decimal"/>
+      <w:lvlText w:val="%7."/>
+      <w:lvlJc w:val="left"/>
+      <w:pPr>
+        <w:ind w:left="3840" w:hanging="480"/>
+      </w:pPr>
+    </w:lvl>
+    <w:lvl w:ilvl="7" w:tplc="04090019" w:tentative="1">
+      <w:start w:val="1"/>
+      <w:numFmt w:val="lowerLetter"/>
+      <w:lvlText w:val="%8)"/>
+      <w:lvlJc w:val="left"/>
+      <w:pPr>
+        <w:ind w:left="4320" w:hanging="480"/>
+      </w:pPr>
+    </w:lvl>
+    <w:lvl w:ilvl="8" w:tplc="0409001B" w:tentative="1">
+      <w:start w:val="1"/>
+      <w:numFmt w:val="lowerRoman"/>
+      <w:lvlText w:val="%9."/>
+      <w:lvlJc w:val="right"/>
+      <w:pPr>
+        <w:ind w:left="4800" w:hanging="480"/>
+      </w:pPr>
+    </w:lvl>
+  </w:abstractNum>
+  <w:abstractNum w:abstractNumId="7">
     <w:nsid w:val="5DB94AC0"/>
     <w:multiLevelType w:val="hybridMultilevel"/>
     <w:tmpl w:val="ED241B26"/>
@@ -4506,7 +5637,7 @@
       </w:pPr>
     </w:lvl>
   </w:abstractNum>
-  <w:abstractNum w:abstractNumId="7">
+  <w:abstractNum w:abstractNumId="8">
     <w:nsid w:val="600E4F24"/>
     <w:multiLevelType w:val="hybridMultilevel"/>
     <w:tmpl w:val="CF38479A"/>
@@ -4592,7 +5723,7 @@
       </w:pPr>
     </w:lvl>
   </w:abstractNum>
-  <w:abstractNum w:abstractNumId="8">
+  <w:abstractNum w:abstractNumId="9">
     <w:nsid w:val="62A801F5"/>
     <w:multiLevelType w:val="hybridMultilevel"/>
     <w:tmpl w:val="6B76028C"/>
@@ -4678,7 +5809,7 @@
       </w:pPr>
     </w:lvl>
   </w:abstractNum>
-  <w:abstractNum w:abstractNumId="9">
+  <w:abstractNum w:abstractNumId="10">
     <w:nsid w:val="6B3A5463"/>
     <w:multiLevelType w:val="hybridMultilevel"/>
     <w:tmpl w:val="4D8A1408"/>
@@ -4764,7 +5895,7 @@
       </w:pPr>
     </w:lvl>
   </w:abstractNum>
-  <w:abstractNum w:abstractNumId="10">
+  <w:abstractNum w:abstractNumId="11">
     <w:nsid w:val="6B532577"/>
     <w:multiLevelType w:val="hybridMultilevel"/>
     <w:tmpl w:val="10A29C1E"/>
@@ -4853,7 +5984,7 @@
       </w:pPr>
     </w:lvl>
   </w:abstractNum>
-  <w:abstractNum w:abstractNumId="11">
+  <w:abstractNum w:abstractNumId="12">
     <w:nsid w:val="6E632BA1"/>
     <w:multiLevelType w:val="hybridMultilevel"/>
     <w:tmpl w:val="E85CB466"/>
@@ -4942,7 +6073,7 @@
       </w:pPr>
     </w:lvl>
   </w:abstractNum>
-  <w:abstractNum w:abstractNumId="12">
+  <w:abstractNum w:abstractNumId="13">
     <w:nsid w:val="77A54B4F"/>
     <w:multiLevelType w:val="hybridMultilevel"/>
     <w:tmpl w:val="A6826E58"/>
@@ -5028,7 +6159,7 @@
       </w:pPr>
     </w:lvl>
   </w:abstractNum>
-  <w:abstractNum w:abstractNumId="13">
+  <w:abstractNum w:abstractNumId="14">
     <w:nsid w:val="7E91536A"/>
     <w:multiLevelType w:val="hybridMultilevel"/>
     <w:tmpl w:val="9BD2428A"/>
@@ -5118,7 +6249,7 @@
     </w:lvl>
   </w:abstractNum>
   <w:num w:numId="1">
-    <w:abstractNumId w:val="11"/>
+    <w:abstractNumId w:val="12"/>
   </w:num>
   <w:num w:numId="2">
     <w:abstractNumId w:val="2"/>
@@ -5127,19 +6258,19 @@
     <w:abstractNumId w:val="2"/>
   </w:num>
   <w:num w:numId="4">
-    <w:abstractNumId w:val="12"/>
+    <w:abstractNumId w:val="13"/>
   </w:num>
   <w:num w:numId="5">
     <w:abstractNumId w:val="4"/>
   </w:num>
   <w:num w:numId="6">
-    <w:abstractNumId w:val="6"/>
+    <w:abstractNumId w:val="7"/>
   </w:num>
   <w:num w:numId="7">
-    <w:abstractNumId w:val="7"/>
+    <w:abstractNumId w:val="8"/>
   </w:num>
   <w:num w:numId="8">
-    <w:abstractNumId w:val="8"/>
+    <w:abstractNumId w:val="9"/>
   </w:num>
   <w:num w:numId="9">
     <w:abstractNumId w:val="1"/>
@@ -5151,16 +6282,19 @@
     <w:abstractNumId w:val="0"/>
   </w:num>
   <w:num w:numId="12">
+    <w:abstractNumId w:val="11"/>
+  </w:num>
+  <w:num w:numId="13">
     <w:abstractNumId w:val="10"/>
   </w:num>
-  <w:num w:numId="13">
-    <w:abstractNumId w:val="9"/>
-  </w:num>
   <w:num w:numId="14">
-    <w:abstractNumId w:val="13"/>
+    <w:abstractNumId w:val="14"/>
   </w:num>
   <w:num w:numId="15">
     <w:abstractNumId w:val="5"/>
+  </w:num>
+  <w:num w:numId="16">
+    <w:abstractNumId w:val="6"/>
   </w:num>
 </w:numbering>
 </file>
@@ -7292,6 +8426,582 @@
     </w:rPr>
   </w:style>
 </w:styles>
+</file>
+
+<file path=word/glossary/document.xml><?xml version="1.0" encoding="utf-8"?>
+<w:glossaryDocument xmlns:wpc="http://schemas.microsoft.com/office/word/2010/wordprocessingCanvas" xmlns:mo="http://schemas.microsoft.com/office/mac/office/2008/main" xmlns:mc="http://schemas.openxmlformats.org/markup-compatibility/2006" xmlns:mv="urn:schemas-microsoft-com:mac:vml" xmlns:o="urn:schemas-microsoft-com:office:office" xmlns:r="http://schemas.openxmlformats.org/officeDocument/2006/relationships" xmlns:m="http://schemas.openxmlformats.org/officeDocument/2006/math" xmlns:v="urn:schemas-microsoft-com:vml" xmlns:wp14="http://schemas.microsoft.com/office/word/2010/wordprocessingDrawing" xmlns:wp="http://schemas.openxmlformats.org/drawingml/2006/wordprocessingDrawing" xmlns:w10="urn:schemas-microsoft-com:office:word" xmlns:w="http://schemas.openxmlformats.org/wordprocessingml/2006/main" xmlns:w14="http://schemas.microsoft.com/office/word/2010/wordml" xmlns:wpg="http://schemas.microsoft.com/office/word/2010/wordprocessingGroup" xmlns:wpi="http://schemas.microsoft.com/office/word/2010/wordprocessingInk" xmlns:wne="http://schemas.microsoft.com/office/word/2006/wordml" xmlns:wps="http://schemas.microsoft.com/office/word/2010/wordprocessingShape" mc:Ignorable="w14 wp14"/>
+</file>
+
+<file path=word/glossary/fontTable.xml><?xml version="1.0" encoding="utf-8"?>
+<w:fonts xmlns:mc="http://schemas.openxmlformats.org/markup-compatibility/2006" xmlns:r="http://schemas.openxmlformats.org/officeDocument/2006/relationships" xmlns:w="http://schemas.openxmlformats.org/wordprocessingml/2006/main" xmlns:w14="http://schemas.microsoft.com/office/word/2010/wordml" mc:Ignorable="w14">
+  <w:font w:name="Times New Roman">
+    <w:panose1 w:val="02020603050405020304"/>
+    <w:charset w:val="00"/>
+    <w:family w:val="auto"/>
+    <w:pitch w:val="variable"/>
+    <w:sig w:usb0="E0002AFF" w:usb1="C0007841" w:usb2="00000009" w:usb3="00000000" w:csb0="000001FF" w:csb1="00000000"/>
+  </w:font>
+  <w:font w:name="宋体">
+    <w:panose1 w:val="02010600030101010101"/>
+    <w:charset w:val="50"/>
+    <w:family w:val="auto"/>
+    <w:pitch w:val="variable"/>
+    <w:sig w:usb0="00000003" w:usb1="288F0000" w:usb2="00000016" w:usb3="00000000" w:csb0="00040001" w:csb1="00000000"/>
+  </w:font>
+  <w:font w:name="等线">
+    <w:altName w:val="Arial Unicode MS"/>
+    <w:charset w:val="86"/>
+    <w:family w:val="auto"/>
+    <w:pitch w:val="variable"/>
+    <w:sig w:usb0="A00002BF" w:usb1="38CF7CFA" w:usb2="00000016" w:usb3="00000000" w:csb0="0004000F" w:csb1="00000000"/>
+  </w:font>
+  <w:font w:name="黑体">
+    <w:panose1 w:val="02010609060101010101"/>
+    <w:charset w:val="50"/>
+    <w:family w:val="auto"/>
+    <w:pitch w:val="variable"/>
+    <w:sig w:usb0="800002BF" w:usb1="38CF7CFA" w:usb2="00000016" w:usb3="00000000" w:csb0="00040001" w:csb1="00000000"/>
+  </w:font>
+  <w:font w:name="等线 Light">
+    <w:altName w:val="Arial Unicode MS"/>
+    <w:charset w:val="86"/>
+    <w:family w:val="auto"/>
+    <w:pitch w:val="variable"/>
+    <w:sig w:usb0="A00002BF" w:usb1="38CF7CFA" w:usb2="00000016" w:usb3="00000000" w:csb0="0004000F" w:csb1="00000000"/>
+  </w:font>
+  <w:font w:name="CMMI10">
+    <w:altName w:val="Times New Roman"/>
+    <w:panose1 w:val="00000000000000000000"/>
+    <w:charset w:val="00"/>
+    <w:family w:val="roman"/>
+    <w:notTrueType/>
+    <w:pitch w:val="default"/>
+  </w:font>
+  <w:font w:name="CMR10">
+    <w:altName w:val="Times New Roman"/>
+    <w:panose1 w:val="00000000000000000000"/>
+    <w:charset w:val="00"/>
+    <w:family w:val="roman"/>
+    <w:notTrueType/>
+    <w:pitch w:val="default"/>
+  </w:font>
+  <w:font w:name="CMSY10">
+    <w:altName w:val="Times New Roman"/>
+    <w:panose1 w:val="00000000000000000000"/>
+    <w:charset w:val="00"/>
+    <w:family w:val="roman"/>
+    <w:notTrueType/>
+    <w:pitch w:val="default"/>
+  </w:font>
+  <w:font w:name="CMMI7">
+    <w:altName w:val="Times New Roman"/>
+    <w:panose1 w:val="00000000000000000000"/>
+    <w:charset w:val="00"/>
+    <w:family w:val="roman"/>
+    <w:notTrueType/>
+    <w:pitch w:val="default"/>
+  </w:font>
+  <w:font w:name="Cambria Math">
+    <w:panose1 w:val="02040503050406030204"/>
+    <w:charset w:val="00"/>
+    <w:family w:val="auto"/>
+    <w:pitch w:val="variable"/>
+    <w:sig w:usb0="E00002FF" w:usb1="420024FF" w:usb2="00000000" w:usb3="00000000" w:csb0="0000019F" w:csb1="00000000"/>
+  </w:font>
+  <w:font w:name="STIXGeneral-Regular">
+    <w:panose1 w:val="00000000000000000000"/>
+    <w:charset w:val="00"/>
+    <w:family w:val="auto"/>
+    <w:pitch w:val="variable"/>
+    <w:sig w:usb0="A00002FF" w:usb1="4203FDFF" w:usb2="02000020" w:usb3="00000000" w:csb0="800001FF" w:csb1="00000000"/>
+  </w:font>
+  <w:font w:name="STIXGeneral-Italic">
+    <w:panose1 w:val="00000000000000000000"/>
+    <w:charset w:val="00"/>
+    <w:family w:val="auto"/>
+    <w:pitch w:val="variable"/>
+    <w:sig w:usb0="A00002BF" w:usb1="42000D4E" w:usb2="02000000" w:usb3="00000000" w:csb0="800001FF" w:csb1="00000000"/>
+  </w:font>
+  <w:font w:name="Arial">
+    <w:panose1 w:val="020B0604020202020204"/>
+    <w:charset w:val="00"/>
+    <w:family w:val="auto"/>
+    <w:pitch w:val="variable"/>
+    <w:sig w:usb0="E0002AFF" w:usb1="C0007843" w:usb2="00000009" w:usb3="00000000" w:csb0="000001FF" w:csb1="00000000"/>
+  </w:font>
+  <w:font w:name="Cambria">
+    <w:panose1 w:val="02040503050406030204"/>
+    <w:charset w:val="00"/>
+    <w:family w:val="auto"/>
+    <w:pitch w:val="variable"/>
+    <w:sig w:usb0="E00002FF" w:usb1="400004FF" w:usb2="00000000" w:usb3="00000000" w:csb0="0000019F" w:csb1="00000000"/>
+  </w:font>
+  <w:font w:name="Calibri">
+    <w:panose1 w:val="020F0502020204030204"/>
+    <w:charset w:val="00"/>
+    <w:family w:val="auto"/>
+    <w:pitch w:val="variable"/>
+    <w:sig w:usb0="E10002FF" w:usb1="4000ACFF" w:usb2="00000009" w:usb3="00000000" w:csb0="0000019F" w:csb1="00000000"/>
+  </w:font>
+</w:fonts>
+</file>
+
+<file path=word/glossary/settings.xml><?xml version="1.0" encoding="utf-8"?>
+<w:settings xmlns:mc="http://schemas.openxmlformats.org/markup-compatibility/2006" xmlns:o="urn:schemas-microsoft-com:office:office" xmlns:r="http://schemas.openxmlformats.org/officeDocument/2006/relationships" xmlns:m="http://schemas.openxmlformats.org/officeDocument/2006/math" xmlns:v="urn:schemas-microsoft-com:vml" xmlns:w10="urn:schemas-microsoft-com:office:word" xmlns:w="http://schemas.openxmlformats.org/wordprocessingml/2006/main" xmlns:w14="http://schemas.microsoft.com/office/word/2010/wordml" xmlns:sl="http://schemas.openxmlformats.org/schemaLibrary/2006/main" mc:Ignorable="w14">
+  <w:view w:val="normal"/>
+  <w:bordersDoNotSurroundHeader/>
+  <w:bordersDoNotSurroundFooter/>
+  <w:defaultTabStop w:val="420"/>
+  <w:drawingGridVerticalSpacing w:val="200"/>
+  <w:displayHorizontalDrawingGridEvery w:val="0"/>
+  <w:displayVerticalDrawingGridEvery w:val="2"/>
+  <w:characterSpacingControl w:val="compressPunctuation"/>
+  <w:compat>
+    <w:spaceForUL/>
+    <w:balanceSingleByteDoubleByteWidth/>
+    <w:doNotLeaveBackslashAlone/>
+    <w:ulTrailSpace/>
+    <w:doNotExpandShiftReturn/>
+    <w:adjustLineHeightInTable/>
+    <w:useFELayout/>
+    <w:compatSetting w:name="compatibilityMode" w:uri="http://schemas.microsoft.com/office/word" w:val="14"/>
+    <w:compatSetting w:name="overrideTableStyleFontSizeAndJustification" w:uri="http://schemas.microsoft.com/office/word" w:val="1"/>
+    <w:compatSetting w:name="enableOpenTypeFeatures" w:uri="http://schemas.microsoft.com/office/word" w:val="1"/>
+    <w:compatSetting w:name="doNotFlipMirrorIndents" w:uri="http://schemas.microsoft.com/office/word" w:val="1"/>
+  </w:compat>
+  <w:rsids>
+    <w:rsidRoot w:val="00555179"/>
+    <w:rsid w:val="00555179"/>
+  </w:rsids>
+  <m:mathPr>
+    <m:mathFont m:val="Cambria Math"/>
+    <m:brkBin m:val="before"/>
+    <m:brkBinSub m:val="--"/>
+    <m:smallFrac m:val="0"/>
+    <m:dispDef/>
+    <m:lMargin m:val="0"/>
+    <m:rMargin m:val="0"/>
+    <m:defJc m:val="centerGroup"/>
+    <m:wrapIndent m:val="1440"/>
+    <m:intLim m:val="subSup"/>
+    <m:naryLim m:val="undOvr"/>
+  </m:mathPr>
+  <w:themeFontLang w:val="en-US" w:eastAsia="zh-CN"/>
+  <w:clrSchemeMapping w:bg1="light1" w:t1="dark1" w:bg2="light2" w:t2="dark2" w:accent1="accent1" w:accent2="accent2" w:accent3="accent3" w:accent4="accent4" w:accent5="accent5" w:accent6="accent6" w:hyperlink="hyperlink" w:followedHyperlink="followedHyperlink"/>
+  <w:doNotAutoCompressPictures/>
+  <w:decimalSymbol w:val="."/>
+  <w:listSeparator w:val=","/>
+  <w14:defaultImageDpi w14:val="300"/>
+</w:settings>
+</file>
+
+<file path=word/glossary/styles.xml><?xml version="1.0" encoding="utf-8"?>
+<w:styles xmlns:mc="http://schemas.openxmlformats.org/markup-compatibility/2006" xmlns:r="http://schemas.openxmlformats.org/officeDocument/2006/relationships" xmlns:w="http://schemas.openxmlformats.org/wordprocessingml/2006/main" xmlns:w14="http://schemas.microsoft.com/office/word/2010/wordml" mc:Ignorable="w14">
+  <w:docDefaults>
+    <w:rPrDefault>
+      <w:rPr>
+        <w:rFonts w:asciiTheme="minorHAnsi" w:eastAsiaTheme="minorEastAsia" w:hAnsiTheme="minorHAnsi" w:cstheme="minorBidi"/>
+        <w:kern w:val="2"/>
+        <w:sz w:val="24"/>
+        <w:szCs w:val="24"/>
+        <w:lang w:val="en-US" w:eastAsia="zh-CN" w:bidi="ar-SA"/>
+      </w:rPr>
+    </w:rPrDefault>
+    <w:pPrDefault/>
+  </w:docDefaults>
+  <w:latentStyles w:defLockedState="0" w:defUIPriority="99" w:defSemiHidden="1" w:defUnhideWhenUsed="1" w:defQFormat="0" w:count="276">
+    <w:lsdException w:name="Normal" w:semiHidden="0" w:uiPriority="0" w:unhideWhenUsed="0" w:qFormat="1"/>
+    <w:lsdException w:name="heading 1" w:semiHidden="0" w:uiPriority="9" w:unhideWhenUsed="0" w:qFormat="1"/>
+    <w:lsdException w:name="heading 2" w:uiPriority="9" w:qFormat="1"/>
+    <w:lsdException w:name="heading 3" w:uiPriority="9" w:qFormat="1"/>
+    <w:lsdException w:name="heading 4" w:uiPriority="9" w:qFormat="1"/>
+    <w:lsdException w:name="heading 5" w:uiPriority="9" w:qFormat="1"/>
+    <w:lsdException w:name="heading 6" w:uiPriority="9" w:qFormat="1"/>
+    <w:lsdException w:name="heading 7" w:uiPriority="9" w:qFormat="1"/>
+    <w:lsdException w:name="heading 8" w:uiPriority="9" w:qFormat="1"/>
+    <w:lsdException w:name="heading 9" w:uiPriority="9" w:qFormat="1"/>
+    <w:lsdException w:name="toc 1" w:uiPriority="39"/>
+    <w:lsdException w:name="toc 2" w:uiPriority="39"/>
+    <w:lsdException w:name="toc 3" w:uiPriority="39"/>
+    <w:lsdException w:name="toc 4" w:uiPriority="39"/>
+    <w:lsdException w:name="toc 5" w:uiPriority="39"/>
+    <w:lsdException w:name="toc 6" w:uiPriority="39"/>
+    <w:lsdException w:name="toc 7" w:uiPriority="39"/>
+    <w:lsdException w:name="toc 8" w:uiPriority="39"/>
+    <w:lsdException w:name="toc 9" w:uiPriority="39"/>
+    <w:lsdException w:name="caption" w:uiPriority="35" w:qFormat="1"/>
+    <w:lsdException w:name="Title" w:semiHidden="0" w:uiPriority="10" w:unhideWhenUsed="0" w:qFormat="1"/>
+    <w:lsdException w:name="Default Paragraph Font" w:uiPriority="1"/>
+    <w:lsdException w:name="Subtitle" w:semiHidden="0" w:uiPriority="11" w:unhideWhenUsed="0" w:qFormat="1"/>
+    <w:lsdException w:name="Strong" w:semiHidden="0" w:uiPriority="22" w:unhideWhenUsed="0" w:qFormat="1"/>
+    <w:lsdException w:name="Emphasis" w:semiHidden="0" w:uiPriority="20" w:unhideWhenUsed="0" w:qFormat="1"/>
+    <w:lsdException w:name="Table Grid" w:semiHidden="0" w:uiPriority="59" w:unhideWhenUsed="0"/>
+    <w:lsdException w:name="Placeholder Text" w:unhideWhenUsed="0"/>
+    <w:lsdException w:name="No Spacing" w:semiHidden="0" w:uiPriority="1" w:unhideWhenUsed="0" w:qFormat="1"/>
+    <w:lsdException w:name="Light Shading" w:semiHidden="0" w:uiPriority="60" w:unhideWhenUsed="0"/>
+    <w:lsdException w:name="Light List" w:semiHidden="0" w:uiPriority="61" w:unhideWhenUsed="0"/>
+    <w:lsdException w:name="Light Grid" w:semiHidden="0" w:uiPriority="62" w:unhideWhenUsed="0"/>
+    <w:lsdException w:name="Medium Shading 1" w:semiHidden="0" w:uiPriority="63" w:unhideWhenUsed="0"/>
+    <w:lsdException w:name="Medium Shading 2" w:semiHidden="0" w:uiPriority="64" w:unhideWhenUsed="0"/>
+    <w:lsdException w:name="Medium List 1" w:semiHidden="0" w:uiPriority="65" w:unhideWhenUsed="0"/>
+    <w:lsdException w:name="Medium List 2" w:semiHidden="0" w:uiPriority="66" w:unhideWhenUsed="0"/>
+    <w:lsdException w:name="Medium Grid 1" w:semiHidden="0" w:uiPriority="67" w:unhideWhenUsed="0"/>
+    <w:lsdException w:name="Medium Grid 2" w:semiHidden="0" w:uiPriority="68" w:unhideWhenUsed="0"/>
+    <w:lsdException w:name="Medium Grid 3" w:semiHidden="0" w:uiPriority="69" w:unhideWhenUsed="0"/>
+    <w:lsdException w:name="Dark List" w:semiHidden="0" w:uiPriority="70" w:unhideWhenUsed="0"/>
+    <w:lsdException w:name="Colorful Shading" w:semiHidden="0" w:uiPriority="71" w:unhideWhenUsed="0"/>
+    <w:lsdException w:name="Colorful List" w:semiHidden="0" w:uiPriority="72" w:unhideWhenUsed="0"/>
+    <w:lsdException w:name="Colorful Grid" w:semiHidden="0" w:uiPriority="73" w:unhideWhenUsed="0"/>
+    <w:lsdException w:name="Light Shading Accent 1" w:semiHidden="0" w:uiPriority="60" w:unhideWhenUsed="0"/>
+    <w:lsdException w:name="Light List Accent 1" w:semiHidden="0" w:uiPriority="61" w:unhideWhenUsed="0"/>
+    <w:lsdException w:name="Light Grid Accent 1" w:semiHidden="0" w:uiPriority="62" w:unhideWhenUsed="0"/>
+    <w:lsdException w:name="Medium Shading 1 Accent 1" w:semiHidden="0" w:uiPriority="63" w:unhideWhenUsed="0"/>
+    <w:lsdException w:name="Medium Shading 2 Accent 1" w:semiHidden="0" w:uiPriority="64" w:unhideWhenUsed="0"/>
+    <w:lsdException w:name="Medium List 1 Accent 1" w:semiHidden="0" w:uiPriority="65" w:unhideWhenUsed="0"/>
+    <w:lsdException w:name="Revision" w:unhideWhenUsed="0"/>
+    <w:lsdException w:name="List Paragraph" w:semiHidden="0" w:uiPriority="34" w:unhideWhenUsed="0" w:qFormat="1"/>
+    <w:lsdException w:name="Quote" w:semiHidden="0" w:uiPriority="29" w:unhideWhenUsed="0" w:qFormat="1"/>
+    <w:lsdException w:name="Intense Quote" w:semiHidden="0" w:uiPriority="30" w:unhideWhenUsed="0" w:qFormat="1"/>
+    <w:lsdException w:name="Medium List 2 Accent 1" w:semiHidden="0" w:uiPriority="66" w:unhideWhenUsed="0"/>
+    <w:lsdException w:name="Medium Grid 1 Accent 1" w:semiHidden="0" w:uiPriority="67" w:unhideWhenUsed="0"/>
+    <w:lsdException w:name="Medium Grid 2 Accent 1" w:semiHidden="0" w:uiPriority="68" w:unhideWhenUsed="0"/>
+    <w:lsdException w:name="Medium Grid 3 Accent 1" w:semiHidden="0" w:uiPriority="69" w:unhideWhenUsed="0"/>
+    <w:lsdException w:name="Dark List Accent 1" w:semiHidden="0" w:uiPriority="70" w:unhideWhenUsed="0"/>
+    <w:lsdException w:name="Colorful Shading Accent 1" w:semiHidden="0" w:uiPriority="71" w:unhideWhenUsed="0"/>
+    <w:lsdException w:name="Colorful List Accent 1" w:semiHidden="0" w:uiPriority="72" w:unhideWhenUsed="0"/>
+    <w:lsdException w:name="Colorful Grid Accent 1" w:semiHidden="0" w:uiPriority="73" w:unhideWhenUsed="0"/>
+    <w:lsdException w:name="Light Shading Accent 2" w:semiHidden="0" w:uiPriority="60" w:unhideWhenUsed="0"/>
+    <w:lsdException w:name="Light List Accent 2" w:semiHidden="0" w:uiPriority="61" w:unhideWhenUsed="0"/>
+    <w:lsdException w:name="Light Grid Accent 2" w:semiHidden="0" w:uiPriority="62" w:unhideWhenUsed="0"/>
+    <w:lsdException w:name="Medium Shading 1 Accent 2" w:semiHidden="0" w:uiPriority="63" w:unhideWhenUsed="0"/>
+    <w:lsdException w:name="Medium Shading 2 Accent 2" w:semiHidden="0" w:uiPriority="64" w:unhideWhenUsed="0"/>
+    <w:lsdException w:name="Medium List 1 Accent 2" w:semiHidden="0" w:uiPriority="65" w:unhideWhenUsed="0"/>
+    <w:lsdException w:name="Medium List 2 Accent 2" w:semiHidden="0" w:uiPriority="66" w:unhideWhenUsed="0"/>
+    <w:lsdException w:name="Medium Grid 1 Accent 2" w:semiHidden="0" w:uiPriority="67" w:unhideWhenUsed="0"/>
+    <w:lsdException w:name="Medium Grid 2 Accent 2" w:semiHidden="0" w:uiPriority="68" w:unhideWhenUsed="0"/>
+    <w:lsdException w:name="Medium Grid 3 Accent 2" w:semiHidden="0" w:uiPriority="69" w:unhideWhenUsed="0"/>
+    <w:lsdException w:name="Dark List Accent 2" w:semiHidden="0" w:uiPriority="70" w:unhideWhenUsed="0"/>
+    <w:lsdException w:name="Colorful Shading Accent 2" w:semiHidden="0" w:uiPriority="71" w:unhideWhenUsed="0"/>
+    <w:lsdException w:name="Colorful List Accent 2" w:semiHidden="0" w:uiPriority="72" w:unhideWhenUsed="0"/>
+    <w:lsdException w:name="Colorful Grid Accent 2" w:semiHidden="0" w:uiPriority="73" w:unhideWhenUsed="0"/>
+    <w:lsdException w:name="Light Shading Accent 3" w:semiHidden="0" w:uiPriority="60" w:unhideWhenUsed="0"/>
+    <w:lsdException w:name="Light List Accent 3" w:semiHidden="0" w:uiPriority="61" w:unhideWhenUsed="0"/>
+    <w:lsdException w:name="Light Grid Accent 3" w:semiHidden="0" w:uiPriority="62" w:unhideWhenUsed="0"/>
+    <w:lsdException w:name="Medium Shading 1 Accent 3" w:semiHidden="0" w:uiPriority="63" w:unhideWhenUsed="0"/>
+    <w:lsdException w:name="Medium Shading 2 Accent 3" w:semiHidden="0" w:uiPriority="64" w:unhideWhenUsed="0"/>
+    <w:lsdException w:name="Medium List 1 Accent 3" w:semiHidden="0" w:uiPriority="65" w:unhideWhenUsed="0"/>
+    <w:lsdException w:name="Medium List 2 Accent 3" w:semiHidden="0" w:uiPriority="66" w:unhideWhenUsed="0"/>
+    <w:lsdException w:name="Medium Grid 1 Accent 3" w:semiHidden="0" w:uiPriority="67" w:unhideWhenUsed="0"/>
+    <w:lsdException w:name="Medium Grid 2 Accent 3" w:semiHidden="0" w:uiPriority="68" w:unhideWhenUsed="0"/>
+    <w:lsdException w:name="Medium Grid 3 Accent 3" w:semiHidden="0" w:uiPriority="69" w:unhideWhenUsed="0"/>
+    <w:lsdException w:name="Dark List Accent 3" w:semiHidden="0" w:uiPriority="70" w:unhideWhenUsed="0"/>
+    <w:lsdException w:name="Colorful Shading Accent 3" w:semiHidden="0" w:uiPriority="71" w:unhideWhenUsed="0"/>
+    <w:lsdException w:name="Colorful List Accent 3" w:semiHidden="0" w:uiPriority="72" w:unhideWhenUsed="0"/>
+    <w:lsdException w:name="Colorful Grid Accent 3" w:semiHidden="0" w:uiPriority="73" w:unhideWhenUsed="0"/>
+    <w:lsdException w:name="Light Shading Accent 4" w:semiHidden="0" w:uiPriority="60" w:unhideWhenUsed="0"/>
+    <w:lsdException w:name="Light List Accent 4" w:semiHidden="0" w:uiPriority="61" w:unhideWhenUsed="0"/>
+    <w:lsdException w:name="Light Grid Accent 4" w:semiHidden="0" w:uiPriority="62" w:unhideWhenUsed="0"/>
+    <w:lsdException w:name="Medium Shading 1 Accent 4" w:semiHidden="0" w:uiPriority="63" w:unhideWhenUsed="0"/>
+    <w:lsdException w:name="Medium Shading 2 Accent 4" w:semiHidden="0" w:uiPriority="64" w:unhideWhenUsed="0"/>
+    <w:lsdException w:name="Medium List 1 Accent 4" w:semiHidden="0" w:uiPriority="65" w:unhideWhenUsed="0"/>
+    <w:lsdException w:name="Medium List 2 Accent 4" w:semiHidden="0" w:uiPriority="66" w:unhideWhenUsed="0"/>
+    <w:lsdException w:name="Medium Grid 1 Accent 4" w:semiHidden="0" w:uiPriority="67" w:unhideWhenUsed="0"/>
+    <w:lsdException w:name="Medium Grid 2 Accent 4" w:semiHidden="0" w:uiPriority="68" w:unhideWhenUsed="0"/>
+    <w:lsdException w:name="Medium Grid 3 Accent 4" w:semiHidden="0" w:uiPriority="69" w:unhideWhenUsed="0"/>
+    <w:lsdException w:name="Dark List Accent 4" w:semiHidden="0" w:uiPriority="70" w:unhideWhenUsed="0"/>
+    <w:lsdException w:name="Colorful Shading Accent 4" w:semiHidden="0" w:uiPriority="71" w:unhideWhenUsed="0"/>
+    <w:lsdException w:name="Colorful List Accent 4" w:semiHidden="0" w:uiPriority="72" w:unhideWhenUsed="0"/>
+    <w:lsdException w:name="Colorful Grid Accent 4" w:semiHidden="0" w:uiPriority="73" w:unhideWhenUsed="0"/>
+    <w:lsdException w:name="Light Shading Accent 5" w:semiHidden="0" w:uiPriority="60" w:unhideWhenUsed="0"/>
+    <w:lsdException w:name="Light List Accent 5" w:semiHidden="0" w:uiPriority="61" w:unhideWhenUsed="0"/>
+    <w:lsdException w:name="Light Grid Accent 5" w:semiHidden="0" w:uiPriority="62" w:unhideWhenUsed="0"/>
+    <w:lsdException w:name="Medium Shading 1 Accent 5" w:semiHidden="0" w:uiPriority="63" w:unhideWhenUsed="0"/>
+    <w:lsdException w:name="Medium Shading 2 Accent 5" w:semiHidden="0" w:uiPriority="64" w:unhideWhenUsed="0"/>
+    <w:lsdException w:name="Medium List 1 Accent 5" w:semiHidden="0" w:uiPriority="65" w:unhideWhenUsed="0"/>
+    <w:lsdException w:name="Medium List 2 Accent 5" w:semiHidden="0" w:uiPriority="66" w:unhideWhenUsed="0"/>
+    <w:lsdException w:name="Medium Grid 1 Accent 5" w:semiHidden="0" w:uiPriority="67" w:unhideWhenUsed="0"/>
+    <w:lsdException w:name="Medium Grid 2 Accent 5" w:semiHidden="0" w:uiPriority="68" w:unhideWhenUsed="0"/>
+    <w:lsdException w:name="Medium Grid 3 Accent 5" w:semiHidden="0" w:uiPriority="69" w:unhideWhenUsed="0"/>
+    <w:lsdException w:name="Dark List Accent 5" w:semiHidden="0" w:uiPriority="70" w:unhideWhenUsed="0"/>
+    <w:lsdException w:name="Colorful Shading Accent 5" w:semiHidden="0" w:uiPriority="71" w:unhideWhenUsed="0"/>
+    <w:lsdException w:name="Colorful List Accent 5" w:semiHidden="0" w:uiPriority="72" w:unhideWhenUsed="0"/>
+    <w:lsdException w:name="Colorful Grid Accent 5" w:semiHidden="0" w:uiPriority="73" w:unhideWhenUsed="0"/>
+    <w:lsdException w:name="Light Shading Accent 6" w:semiHidden="0" w:uiPriority="60" w:unhideWhenUsed="0"/>
+    <w:lsdException w:name="Light List Accent 6" w:semiHidden="0" w:uiPriority="61" w:unhideWhenUsed="0"/>
+    <w:lsdException w:name="Light Grid Accent 6" w:semiHidden="0" w:uiPriority="62" w:unhideWhenUsed="0"/>
+    <w:lsdException w:name="Medium Shading 1 Accent 6" w:semiHidden="0" w:uiPriority="63" w:unhideWhenUsed="0"/>
+    <w:lsdException w:name="Medium Shading 2 Accent 6" w:semiHidden="0" w:uiPriority="64" w:unhideWhenUsed="0"/>
+    <w:lsdException w:name="Medium List 1 Accent 6" w:semiHidden="0" w:uiPriority="65" w:unhideWhenUsed="0"/>
+    <w:lsdException w:name="Medium List 2 Accent 6" w:semiHidden="0" w:uiPriority="66" w:unhideWhenUsed="0"/>
+    <w:lsdException w:name="Medium Grid 1 Accent 6" w:semiHidden="0" w:uiPriority="67" w:unhideWhenUsed="0"/>
+    <w:lsdException w:name="Medium Grid 2 Accent 6" w:semiHidden="0" w:uiPriority="68" w:unhideWhenUsed="0"/>
+    <w:lsdException w:name="Medium Grid 3 Accent 6" w:semiHidden="0" w:uiPriority="69" w:unhideWhenUsed="0"/>
+    <w:lsdException w:name="Dark List Accent 6" w:semiHidden="0" w:uiPriority="70" w:unhideWhenUsed="0"/>
+    <w:lsdException w:name="Colorful Shading Accent 6" w:semiHidden="0" w:uiPriority="71" w:unhideWhenUsed="0"/>
+    <w:lsdException w:name="Colorful List Accent 6" w:semiHidden="0" w:uiPriority="72" w:unhideWhenUsed="0"/>
+    <w:lsdException w:name="Colorful Grid Accent 6" w:semiHidden="0" w:uiPriority="73" w:unhideWhenUsed="0"/>
+    <w:lsdException w:name="Subtle Emphasis" w:semiHidden="0" w:uiPriority="19" w:unhideWhenUsed="0" w:qFormat="1"/>
+    <w:lsdException w:name="Intense Emphasis" w:semiHidden="0" w:uiPriority="21" w:unhideWhenUsed="0" w:qFormat="1"/>
+    <w:lsdException w:name="Subtle Reference" w:semiHidden="0" w:uiPriority="31" w:unhideWhenUsed="0" w:qFormat="1"/>
+    <w:lsdException w:name="Intense Reference" w:semiHidden="0" w:uiPriority="32" w:unhideWhenUsed="0" w:qFormat="1"/>
+    <w:lsdException w:name="Book Title" w:semiHidden="0" w:uiPriority="33" w:unhideWhenUsed="0" w:qFormat="1"/>
+    <w:lsdException w:name="Bibliography" w:uiPriority="37"/>
+    <w:lsdException w:name="TOC Heading" w:uiPriority="39" w:qFormat="1"/>
+  </w:latentStyles>
+  <w:style w:type="paragraph" w:default="1" w:styleId="a">
+    <w:name w:val="Normal"/>
+    <w:qFormat/>
+    <w:pPr>
+      <w:widowControl w:val="0"/>
+      <w:jc w:val="both"/>
+    </w:pPr>
+  </w:style>
+  <w:style w:type="character" w:default="1" w:styleId="a0">
+    <w:name w:val="Default Paragraph Font"/>
+    <w:uiPriority w:val="1"/>
+    <w:semiHidden/>
+    <w:unhideWhenUsed/>
+  </w:style>
+  <w:style w:type="table" w:default="1" w:styleId="a1">
+    <w:name w:val="Normal Table"/>
+    <w:uiPriority w:val="99"/>
+    <w:semiHidden/>
+    <w:unhideWhenUsed/>
+    <w:tblPr>
+      <w:tblInd w:w="0" w:type="dxa"/>
+      <w:tblCellMar>
+        <w:top w:w="0" w:type="dxa"/>
+        <w:left w:w="108" w:type="dxa"/>
+        <w:bottom w:w="0" w:type="dxa"/>
+        <w:right w:w="108" w:type="dxa"/>
+      </w:tblCellMar>
+    </w:tblPr>
+  </w:style>
+  <w:style w:type="numbering" w:default="1" w:styleId="a2">
+    <w:name w:val="No List"/>
+    <w:uiPriority w:val="99"/>
+    <w:semiHidden/>
+    <w:unhideWhenUsed/>
+  </w:style>
+  <w:style w:type="character" w:styleId="a3">
+    <w:name w:val="Placeholder Text"/>
+    <w:basedOn w:val="a0"/>
+    <w:uiPriority w:val="99"/>
+    <w:semiHidden/>
+    <w:rsid w:val="00555179"/>
+    <w:rPr>
+      <w:color w:val="808080"/>
+    </w:rPr>
+  </w:style>
+</w:styles>
+</file>
+
+<file path=word/glossary/stylesWithEffects.xml><?xml version="1.0" encoding="utf-8"?>
+<w:styles xmlns:wpc="http://schemas.microsoft.com/office/word/2010/wordprocessingCanvas" xmlns:mo="http://schemas.microsoft.com/office/mac/office/2008/main" xmlns:mc="http://schemas.openxmlformats.org/markup-compatibility/2006" xmlns:mv="urn:schemas-microsoft-com:mac:vml" xmlns:o="urn:schemas-microsoft-com:office:office" xmlns:r="http://schemas.openxmlformats.org/officeDocument/2006/relationships" xmlns:m="http://schemas.openxmlformats.org/officeDocument/2006/math" xmlns:v="urn:schemas-microsoft-com:vml" xmlns:wp14="http://schemas.microsoft.com/office/word/2010/wordprocessingDrawing" xmlns:wp="http://schemas.openxmlformats.org/drawingml/2006/wordprocessingDrawing" xmlns:w10="urn:schemas-microsoft-com:office:word" xmlns:w="http://schemas.openxmlformats.org/wordprocessingml/2006/main" xmlns:w14="http://schemas.microsoft.com/office/word/2010/wordml" xmlns:wpg="http://schemas.microsoft.com/office/word/2010/wordprocessingGroup" xmlns:wpi="http://schemas.microsoft.com/office/word/2010/wordprocessingInk" xmlns:wne="http://schemas.microsoft.com/office/word/2006/wordml" xmlns:wps="http://schemas.microsoft.com/office/word/2010/wordprocessingShape" mc:Ignorable="w14 wp14">
+  <w:docDefaults>
+    <w:rPrDefault>
+      <w:rPr>
+        <w:rFonts w:asciiTheme="minorHAnsi" w:eastAsiaTheme="minorEastAsia" w:hAnsiTheme="minorHAnsi" w:cstheme="minorBidi"/>
+        <w:kern w:val="2"/>
+        <w:sz w:val="24"/>
+        <w:szCs w:val="24"/>
+        <w:lang w:val="en-US" w:eastAsia="zh-CN" w:bidi="ar-SA"/>
+      </w:rPr>
+    </w:rPrDefault>
+    <w:pPrDefault/>
+  </w:docDefaults>
+  <w:latentStyles w:defLockedState="0" w:defUIPriority="99" w:defSemiHidden="1" w:defUnhideWhenUsed="1" w:defQFormat="0" w:count="276">
+    <w:lsdException w:name="Normal" w:semiHidden="0" w:uiPriority="0" w:unhideWhenUsed="0" w:qFormat="1"/>
+    <w:lsdException w:name="heading 1" w:semiHidden="0" w:uiPriority="9" w:unhideWhenUsed="0" w:qFormat="1"/>
+    <w:lsdException w:name="heading 2" w:uiPriority="9" w:qFormat="1"/>
+    <w:lsdException w:name="heading 3" w:uiPriority="9" w:qFormat="1"/>
+    <w:lsdException w:name="heading 4" w:uiPriority="9" w:qFormat="1"/>
+    <w:lsdException w:name="heading 5" w:uiPriority="9" w:qFormat="1"/>
+    <w:lsdException w:name="heading 6" w:uiPriority="9" w:qFormat="1"/>
+    <w:lsdException w:name="heading 7" w:uiPriority="9" w:qFormat="1"/>
+    <w:lsdException w:name="heading 8" w:uiPriority="9" w:qFormat="1"/>
+    <w:lsdException w:name="heading 9" w:uiPriority="9" w:qFormat="1"/>
+    <w:lsdException w:name="toc 1" w:uiPriority="39"/>
+    <w:lsdException w:name="toc 2" w:uiPriority="39"/>
+    <w:lsdException w:name="toc 3" w:uiPriority="39"/>
+    <w:lsdException w:name="toc 4" w:uiPriority="39"/>
+    <w:lsdException w:name="toc 5" w:uiPriority="39"/>
+    <w:lsdException w:name="toc 6" w:uiPriority="39"/>
+    <w:lsdException w:name="toc 7" w:uiPriority="39"/>
+    <w:lsdException w:name="toc 8" w:uiPriority="39"/>
+    <w:lsdException w:name="toc 9" w:uiPriority="39"/>
+    <w:lsdException w:name="caption" w:uiPriority="35" w:qFormat="1"/>
+    <w:lsdException w:name="Title" w:semiHidden="0" w:uiPriority="10" w:unhideWhenUsed="0" w:qFormat="1"/>
+    <w:lsdException w:name="Default Paragraph Font" w:uiPriority="1"/>
+    <w:lsdException w:name="Subtitle" w:semiHidden="0" w:uiPriority="11" w:unhideWhenUsed="0" w:qFormat="1"/>
+    <w:lsdException w:name="Strong" w:semiHidden="0" w:uiPriority="22" w:unhideWhenUsed="0" w:qFormat="1"/>
+    <w:lsdException w:name="Emphasis" w:semiHidden="0" w:uiPriority="20" w:unhideWhenUsed="0" w:qFormat="1"/>
+    <w:lsdException w:name="Table Grid" w:semiHidden="0" w:uiPriority="59" w:unhideWhenUsed="0"/>
+    <w:lsdException w:name="Placeholder Text" w:unhideWhenUsed="0"/>
+    <w:lsdException w:name="No Spacing" w:semiHidden="0" w:uiPriority="1" w:unhideWhenUsed="0" w:qFormat="1"/>
+    <w:lsdException w:name="Light Shading" w:semiHidden="0" w:uiPriority="60" w:unhideWhenUsed="0"/>
+    <w:lsdException w:name="Light List" w:semiHidden="0" w:uiPriority="61" w:unhideWhenUsed="0"/>
+    <w:lsdException w:name="Light Grid" w:semiHidden="0" w:uiPriority="62" w:unhideWhenUsed="0"/>
+    <w:lsdException w:name="Medium Shading 1" w:semiHidden="0" w:uiPriority="63" w:unhideWhenUsed="0"/>
+    <w:lsdException w:name="Medium Shading 2" w:semiHidden="0" w:uiPriority="64" w:unhideWhenUsed="0"/>
+    <w:lsdException w:name="Medium List 1" w:semiHidden="0" w:uiPriority="65" w:unhideWhenUsed="0"/>
+    <w:lsdException w:name="Medium List 2" w:semiHidden="0" w:uiPriority="66" w:unhideWhenUsed="0"/>
+    <w:lsdException w:name="Medium Grid 1" w:semiHidden="0" w:uiPriority="67" w:unhideWhenUsed="0"/>
+    <w:lsdException w:name="Medium Grid 2" w:semiHidden="0" w:uiPriority="68" w:unhideWhenUsed="0"/>
+    <w:lsdException w:name="Medium Grid 3" w:semiHidden="0" w:uiPriority="69" w:unhideWhenUsed="0"/>
+    <w:lsdException w:name="Dark List" w:semiHidden="0" w:uiPriority="70" w:unhideWhenUsed="0"/>
+    <w:lsdException w:name="Colorful Shading" w:semiHidden="0" w:uiPriority="71" w:unhideWhenUsed="0"/>
+    <w:lsdException w:name="Colorful List" w:semiHidden="0" w:uiPriority="72" w:unhideWhenUsed="0"/>
+    <w:lsdException w:name="Colorful Grid" w:semiHidden="0" w:uiPriority="73" w:unhideWhenUsed="0"/>
+    <w:lsdException w:name="Light Shading Accent 1" w:semiHidden="0" w:uiPriority="60" w:unhideWhenUsed="0"/>
+    <w:lsdException w:name="Light List Accent 1" w:semiHidden="0" w:uiPriority="61" w:unhideWhenUsed="0"/>
+    <w:lsdException w:name="Light Grid Accent 1" w:semiHidden="0" w:uiPriority="62" w:unhideWhenUsed="0"/>
+    <w:lsdException w:name="Medium Shading 1 Accent 1" w:semiHidden="0" w:uiPriority="63" w:unhideWhenUsed="0"/>
+    <w:lsdException w:name="Medium Shading 2 Accent 1" w:semiHidden="0" w:uiPriority="64" w:unhideWhenUsed="0"/>
+    <w:lsdException w:name="Medium List 1 Accent 1" w:semiHidden="0" w:uiPriority="65" w:unhideWhenUsed="0"/>
+    <w:lsdException w:name="Revision" w:unhideWhenUsed="0"/>
+    <w:lsdException w:name="List Paragraph" w:semiHidden="0" w:uiPriority="34" w:unhideWhenUsed="0" w:qFormat="1"/>
+    <w:lsdException w:name="Quote" w:semiHidden="0" w:uiPriority="29" w:unhideWhenUsed="0" w:qFormat="1"/>
+    <w:lsdException w:name="Intense Quote" w:semiHidden="0" w:uiPriority="30" w:unhideWhenUsed="0" w:qFormat="1"/>
+    <w:lsdException w:name="Medium List 2 Accent 1" w:semiHidden="0" w:uiPriority="66" w:unhideWhenUsed="0"/>
+    <w:lsdException w:name="Medium Grid 1 Accent 1" w:semiHidden="0" w:uiPriority="67" w:unhideWhenUsed="0"/>
+    <w:lsdException w:name="Medium Grid 2 Accent 1" w:semiHidden="0" w:uiPriority="68" w:unhideWhenUsed="0"/>
+    <w:lsdException w:name="Medium Grid 3 Accent 1" w:semiHidden="0" w:uiPriority="69" w:unhideWhenUsed="0"/>
+    <w:lsdException w:name="Dark List Accent 1" w:semiHidden="0" w:uiPriority="70" w:unhideWhenUsed="0"/>
+    <w:lsdException w:name="Colorful Shading Accent 1" w:semiHidden="0" w:uiPriority="71" w:unhideWhenUsed="0"/>
+    <w:lsdException w:name="Colorful List Accent 1" w:semiHidden="0" w:uiPriority="72" w:unhideWhenUsed="0"/>
+    <w:lsdException w:name="Colorful Grid Accent 1" w:semiHidden="0" w:uiPriority="73" w:unhideWhenUsed="0"/>
+    <w:lsdException w:name="Light Shading Accent 2" w:semiHidden="0" w:uiPriority="60" w:unhideWhenUsed="0"/>
+    <w:lsdException w:name="Light List Accent 2" w:semiHidden="0" w:uiPriority="61" w:unhideWhenUsed="0"/>
+    <w:lsdException w:name="Light Grid Accent 2" w:semiHidden="0" w:uiPriority="62" w:unhideWhenUsed="0"/>
+    <w:lsdException w:name="Medium Shading 1 Accent 2" w:semiHidden="0" w:uiPriority="63" w:unhideWhenUsed="0"/>
+    <w:lsdException w:name="Medium Shading 2 Accent 2" w:semiHidden="0" w:uiPriority="64" w:unhideWhenUsed="0"/>
+    <w:lsdException w:name="Medium List 1 Accent 2" w:semiHidden="0" w:uiPriority="65" w:unhideWhenUsed="0"/>
+    <w:lsdException w:name="Medium List 2 Accent 2" w:semiHidden="0" w:uiPriority="66" w:unhideWhenUsed="0"/>
+    <w:lsdException w:name="Medium Grid 1 Accent 2" w:semiHidden="0" w:uiPriority="67" w:unhideWhenUsed="0"/>
+    <w:lsdException w:name="Medium Grid 2 Accent 2" w:semiHidden="0" w:uiPriority="68" w:unhideWhenUsed="0"/>
+    <w:lsdException w:name="Medium Grid 3 Accent 2" w:semiHidden="0" w:uiPriority="69" w:unhideWhenUsed="0"/>
+    <w:lsdException w:name="Dark List Accent 2" w:semiHidden="0" w:uiPriority="70" w:unhideWhenUsed="0"/>
+    <w:lsdException w:name="Colorful Shading Accent 2" w:semiHidden="0" w:uiPriority="71" w:unhideWhenUsed="0"/>
+    <w:lsdException w:name="Colorful List Accent 2" w:semiHidden="0" w:uiPriority="72" w:unhideWhenUsed="0"/>
+    <w:lsdException w:name="Colorful Grid Accent 2" w:semiHidden="0" w:uiPriority="73" w:unhideWhenUsed="0"/>
+    <w:lsdException w:name="Light Shading Accent 3" w:semiHidden="0" w:uiPriority="60" w:unhideWhenUsed="0"/>
+    <w:lsdException w:name="Light List Accent 3" w:semiHidden="0" w:uiPriority="61" w:unhideWhenUsed="0"/>
+    <w:lsdException w:name="Light Grid Accent 3" w:semiHidden="0" w:uiPriority="62" w:unhideWhenUsed="0"/>
+    <w:lsdException w:name="Medium Shading 1 Accent 3" w:semiHidden="0" w:uiPriority="63" w:unhideWhenUsed="0"/>
+    <w:lsdException w:name="Medium Shading 2 Accent 3" w:semiHidden="0" w:uiPriority="64" w:unhideWhenUsed="0"/>
+    <w:lsdException w:name="Medium List 1 Accent 3" w:semiHidden="0" w:uiPriority="65" w:unhideWhenUsed="0"/>
+    <w:lsdException w:name="Medium List 2 Accent 3" w:semiHidden="0" w:uiPriority="66" w:unhideWhenUsed="0"/>
+    <w:lsdException w:name="Medium Grid 1 Accent 3" w:semiHidden="0" w:uiPriority="67" w:unhideWhenUsed="0"/>
+    <w:lsdException w:name="Medium Grid 2 Accent 3" w:semiHidden="0" w:uiPriority="68" w:unhideWhenUsed="0"/>
+    <w:lsdException w:name="Medium Grid 3 Accent 3" w:semiHidden="0" w:uiPriority="69" w:unhideWhenUsed="0"/>
+    <w:lsdException w:name="Dark List Accent 3" w:semiHidden="0" w:uiPriority="70" w:unhideWhenUsed="0"/>
+    <w:lsdException w:name="Colorful Shading Accent 3" w:semiHidden="0" w:uiPriority="71" w:unhideWhenUsed="0"/>
+    <w:lsdException w:name="Colorful List Accent 3" w:semiHidden="0" w:uiPriority="72" w:unhideWhenUsed="0"/>
+    <w:lsdException w:name="Colorful Grid Accent 3" w:semiHidden="0" w:uiPriority="73" w:unhideWhenUsed="0"/>
+    <w:lsdException w:name="Light Shading Accent 4" w:semiHidden="0" w:uiPriority="60" w:unhideWhenUsed="0"/>
+    <w:lsdException w:name="Light List Accent 4" w:semiHidden="0" w:uiPriority="61" w:unhideWhenUsed="0"/>
+    <w:lsdException w:name="Light Grid Accent 4" w:semiHidden="0" w:uiPriority="62" w:unhideWhenUsed="0"/>
+    <w:lsdException w:name="Medium Shading 1 Accent 4" w:semiHidden="0" w:uiPriority="63" w:unhideWhenUsed="0"/>
+    <w:lsdException w:name="Medium Shading 2 Accent 4" w:semiHidden="0" w:uiPriority="64" w:unhideWhenUsed="0"/>
+    <w:lsdException w:name="Medium List 1 Accent 4" w:semiHidden="0" w:uiPriority="65" w:unhideWhenUsed="0"/>
+    <w:lsdException w:name="Medium List 2 Accent 4" w:semiHidden="0" w:uiPriority="66" w:unhideWhenUsed="0"/>
+    <w:lsdException w:name="Medium Grid 1 Accent 4" w:semiHidden="0" w:uiPriority="67" w:unhideWhenUsed="0"/>
+    <w:lsdException w:name="Medium Grid 2 Accent 4" w:semiHidden="0" w:uiPriority="68" w:unhideWhenUsed="0"/>
+    <w:lsdException w:name="Medium Grid 3 Accent 4" w:semiHidden="0" w:uiPriority="69" w:unhideWhenUsed="0"/>
+    <w:lsdException w:name="Dark List Accent 4" w:semiHidden="0" w:uiPriority="70" w:unhideWhenUsed="0"/>
+    <w:lsdException w:name="Colorful Shading Accent 4" w:semiHidden="0" w:uiPriority="71" w:unhideWhenUsed="0"/>
+    <w:lsdException w:name="Colorful List Accent 4" w:semiHidden="0" w:uiPriority="72" w:unhideWhenUsed="0"/>
+    <w:lsdException w:name="Colorful Grid Accent 4" w:semiHidden="0" w:uiPriority="73" w:unhideWhenUsed="0"/>
+    <w:lsdException w:name="Light Shading Accent 5" w:semiHidden="0" w:uiPriority="60" w:unhideWhenUsed="0"/>
+    <w:lsdException w:name="Light List Accent 5" w:semiHidden="0" w:uiPriority="61" w:unhideWhenUsed="0"/>
+    <w:lsdException w:name="Light Grid Accent 5" w:semiHidden="0" w:uiPriority="62" w:unhideWhenUsed="0"/>
+    <w:lsdException w:name="Medium Shading 1 Accent 5" w:semiHidden="0" w:uiPriority="63" w:unhideWhenUsed="0"/>
+    <w:lsdException w:name="Medium Shading 2 Accent 5" w:semiHidden="0" w:uiPriority="64" w:unhideWhenUsed="0"/>
+    <w:lsdException w:name="Medium List 1 Accent 5" w:semiHidden="0" w:uiPriority="65" w:unhideWhenUsed="0"/>
+    <w:lsdException w:name="Medium List 2 Accent 5" w:semiHidden="0" w:uiPriority="66" w:unhideWhenUsed="0"/>
+    <w:lsdException w:name="Medium Grid 1 Accent 5" w:semiHidden="0" w:uiPriority="67" w:unhideWhenUsed="0"/>
+    <w:lsdException w:name="Medium Grid 2 Accent 5" w:semiHidden="0" w:uiPriority="68" w:unhideWhenUsed="0"/>
+    <w:lsdException w:name="Medium Grid 3 Accent 5" w:semiHidden="0" w:uiPriority="69" w:unhideWhenUsed="0"/>
+    <w:lsdException w:name="Dark List Accent 5" w:semiHidden="0" w:uiPriority="70" w:unhideWhenUsed="0"/>
+    <w:lsdException w:name="Colorful Shading Accent 5" w:semiHidden="0" w:uiPriority="71" w:unhideWhenUsed="0"/>
+    <w:lsdException w:name="Colorful List Accent 5" w:semiHidden="0" w:uiPriority="72" w:unhideWhenUsed="0"/>
+    <w:lsdException w:name="Colorful Grid Accent 5" w:semiHidden="0" w:uiPriority="73" w:unhideWhenUsed="0"/>
+    <w:lsdException w:name="Light Shading Accent 6" w:semiHidden="0" w:uiPriority="60" w:unhideWhenUsed="0"/>
+    <w:lsdException w:name="Light List Accent 6" w:semiHidden="0" w:uiPriority="61" w:unhideWhenUsed="0"/>
+    <w:lsdException w:name="Light Grid Accent 6" w:semiHidden="0" w:uiPriority="62" w:unhideWhenUsed="0"/>
+    <w:lsdException w:name="Medium Shading 1 Accent 6" w:semiHidden="0" w:uiPriority="63" w:unhideWhenUsed="0"/>
+    <w:lsdException w:name="Medium Shading 2 Accent 6" w:semiHidden="0" w:uiPriority="64" w:unhideWhenUsed="0"/>
+    <w:lsdException w:name="Medium List 1 Accent 6" w:semiHidden="0" w:uiPriority="65" w:unhideWhenUsed="0"/>
+    <w:lsdException w:name="Medium List 2 Accent 6" w:semiHidden="0" w:uiPriority="66" w:unhideWhenUsed="0"/>
+    <w:lsdException w:name="Medium Grid 1 Accent 6" w:semiHidden="0" w:uiPriority="67" w:unhideWhenUsed="0"/>
+    <w:lsdException w:name="Medium Grid 2 Accent 6" w:semiHidden="0" w:uiPriority="68" w:unhideWhenUsed="0"/>
+    <w:lsdException w:name="Medium Grid 3 Accent 6" w:semiHidden="0" w:uiPriority="69" w:unhideWhenUsed="0"/>
+    <w:lsdException w:name="Dark List Accent 6" w:semiHidden="0" w:uiPriority="70" w:unhideWhenUsed="0"/>
+    <w:lsdException w:name="Colorful Shading Accent 6" w:semiHidden="0" w:uiPriority="71" w:unhideWhenUsed="0"/>
+    <w:lsdException w:name="Colorful List Accent 6" w:semiHidden="0" w:uiPriority="72" w:unhideWhenUsed="0"/>
+    <w:lsdException w:name="Colorful Grid Accent 6" w:semiHidden="0" w:uiPriority="73" w:unhideWhenUsed="0"/>
+    <w:lsdException w:name="Subtle Emphasis" w:semiHidden="0" w:uiPriority="19" w:unhideWhenUsed="0" w:qFormat="1"/>
+    <w:lsdException w:name="Intense Emphasis" w:semiHidden="0" w:uiPriority="21" w:unhideWhenUsed="0" w:qFormat="1"/>
+    <w:lsdException w:name="Subtle Reference" w:semiHidden="0" w:uiPriority="31" w:unhideWhenUsed="0" w:qFormat="1"/>
+    <w:lsdException w:name="Intense Reference" w:semiHidden="0" w:uiPriority="32" w:unhideWhenUsed="0" w:qFormat="1"/>
+    <w:lsdException w:name="Book Title" w:semiHidden="0" w:uiPriority="33" w:unhideWhenUsed="0" w:qFormat="1"/>
+    <w:lsdException w:name="Bibliography" w:uiPriority="37"/>
+    <w:lsdException w:name="TOC Heading" w:uiPriority="39" w:qFormat="1"/>
+  </w:latentStyles>
+  <w:style w:type="paragraph" w:default="1" w:styleId="a">
+    <w:name w:val="Normal"/>
+    <w:qFormat/>
+    <w:pPr>
+      <w:widowControl w:val="0"/>
+      <w:jc w:val="both"/>
+    </w:pPr>
+  </w:style>
+  <w:style w:type="character" w:default="1" w:styleId="a0">
+    <w:name w:val="Default Paragraph Font"/>
+    <w:uiPriority w:val="1"/>
+    <w:semiHidden/>
+    <w:unhideWhenUsed/>
+  </w:style>
+  <w:style w:type="table" w:default="1" w:styleId="a1">
+    <w:name w:val="Normal Table"/>
+    <w:uiPriority w:val="99"/>
+    <w:semiHidden/>
+    <w:unhideWhenUsed/>
+    <w:tblPr>
+      <w:tblInd w:w="0" w:type="dxa"/>
+      <w:tblCellMar>
+        <w:top w:w="0" w:type="dxa"/>
+        <w:left w:w="108" w:type="dxa"/>
+        <w:bottom w:w="0" w:type="dxa"/>
+        <w:right w:w="108" w:type="dxa"/>
+      </w:tblCellMar>
+    </w:tblPr>
+  </w:style>
+  <w:style w:type="numbering" w:default="1" w:styleId="a2">
+    <w:name w:val="No List"/>
+    <w:uiPriority w:val="99"/>
+    <w:semiHidden/>
+    <w:unhideWhenUsed/>
+  </w:style>
+  <w:style w:type="character" w:styleId="a3">
+    <w:name w:val="Placeholder Text"/>
+    <w:basedOn w:val="a0"/>
+    <w:uiPriority w:val="99"/>
+    <w:semiHidden/>
+    <w:rsid w:val="00555179"/>
+    <w:rPr>
+      <w:color w:val="808080"/>
+    </w:rPr>
+  </w:style>
+</w:styles>
+</file>
+
+<file path=word/glossary/webSettings.xml><?xml version="1.0" encoding="utf-8"?>
+<w:webSettings xmlns:mc="http://schemas.openxmlformats.org/markup-compatibility/2006" xmlns:r="http://schemas.openxmlformats.org/officeDocument/2006/relationships" xmlns:w="http://schemas.openxmlformats.org/wordprocessingml/2006/main" xmlns:w14="http://schemas.microsoft.com/office/word/2010/wordml" mc:Ignorable="w14">
+  <w:allowPNG/>
+  <w:doNotSaveAsSingleFile/>
+</w:webSettings>
 </file>
 
 <file path=word/theme/theme1.xml><?xml version="1.0" encoding="utf-8"?>
@@ -7549,7 +9259,7 @@
   <a:extraClrSchemeLst/>
   <a:extLst>
     <a:ext uri="{05A4C25C-085E-4340-85A3-A5531E510DB2}">
-      <thm15:themeFamily xmlns:thm15="http://schemas.microsoft.com/office/thememl/2012/main" xmlns="" name="Office Theme" id="{62F939B6-93AF-4DB8-9C6B-D6C7DFDC589F}" vid="{4A3C46E8-61CC-4603-A589-7422A47A8E4A}"/>
+      <thm15:themeFamily xmlns="" xmlns:thm15="http://schemas.microsoft.com/office/thememl/2012/main" name="Office Theme" id="{62F939B6-93AF-4DB8-9C6B-D6C7DFDC589F}" vid="{4A3C46E8-61CC-4603-A589-7422A47A8E4A}"/>
     </a:ext>
   </a:extLst>
 </a:theme>
@@ -7560,7 +9270,7 @@
 </file>
 
 <file path=customXml/itemProps1.xml><?xml version="1.0" encoding="utf-8"?>
-<ds:datastoreItem xmlns:ds="http://schemas.openxmlformats.org/officeDocument/2006/customXml" ds:itemID="{810E7A21-4149-7E47-BE94-42B071272477}">
+<ds:datastoreItem xmlns:ds="http://schemas.openxmlformats.org/officeDocument/2006/customXml" ds:itemID="{5094F6FC-E62C-194B-B850-FE9213F65E8C}">
   <ds:schemaRefs>
     <ds:schemaRef ds:uri="http://schemas.openxmlformats.org/officeDocument/2006/bibliography"/>
   </ds:schemaRefs>

</xml_diff>

<commit_message>
add  classification of of MPC protocol
</commit_message>
<xml_diff>
--- a/MPC/基于安全多方计算和安全门限密钥共享技术的锁定账户生成方案.docx
+++ b/MPC/基于安全多方计算和安全门限密钥共享技术的锁定账户生成方案.docx
@@ -8,9 +8,6 @@
         <w:spacing w:line="240" w:lineRule="auto"/>
         <w:ind w:firstLineChars="0" w:firstLine="0"/>
         <w:jc w:val="left"/>
-        <w:rPr>
-          <w:rFonts w:hint="eastAsia"/>
-        </w:rPr>
       </w:pPr>
     </w:p>
     <w:p>
@@ -2201,73 +2198,534 @@
       <w:pPr>
         <w:pStyle w:val="2"/>
       </w:pPr>
-      <w:bookmarkStart w:id="6" w:name="_Toc362025554"/>
-      <w:r>
-        <w:rPr>
-          <w:rFonts w:hint="eastAsia"/>
-        </w:rPr>
-        <w:t>安全多方计算的基础运算</w:t>
-      </w:r>
+      <w:r>
+        <w:rPr>
+          <w:rFonts w:hint="eastAsia"/>
+        </w:rPr>
+        <w:t>安全多方计算</w:t>
+      </w:r>
+      <w:r>
+        <w:rPr>
+          <w:rFonts w:hint="eastAsia"/>
+        </w:rPr>
+        <w:t>协议</w:t>
+      </w:r>
+      <w:r>
+        <w:rPr>
+          <w:rFonts w:hint="eastAsia"/>
+        </w:rPr>
+        <w:t>的分类</w:t>
+      </w:r>
+    </w:p>
+    <w:p>
+      <w:pPr>
+        <w:ind w:firstLine="480"/>
+      </w:pPr>
+      <w:r>
+        <w:rPr>
+          <w:rFonts w:hint="eastAsia"/>
+        </w:rPr>
+        <w:t>目前安全多方计算协议</w:t>
+      </w:r>
+      <w:r>
+        <w:rPr>
+          <w:rFonts w:hint="eastAsia"/>
+        </w:rPr>
+        <w:t>根据实现方式的不同，可以分为四类：</w:t>
+      </w:r>
+    </w:p>
+    <w:p>
+      <w:pPr>
+        <w:pStyle w:val="a9"/>
+        <w:numPr>
+          <w:ilvl w:val="0"/>
+          <w:numId w:val="17"/>
+        </w:numPr>
+        <w:spacing w:beforeLines="50" w:before="156"/>
+        <w:ind w:firstLineChars="0"/>
+      </w:pPr>
+      <w:r>
+        <w:rPr>
+          <w:rFonts w:hint="eastAsia"/>
+        </w:rPr>
+        <w:t>基于</w:t>
+      </w:r>
+      <w:r>
+        <w:rPr>
+          <w:rFonts w:hint="eastAsia"/>
+        </w:rPr>
+        <w:t>VSS</w:t>
+      </w:r>
+      <w:r>
+        <w:rPr>
+          <w:rFonts w:hint="eastAsia"/>
+        </w:rPr>
+        <w:t>子协议的安全多方计算协议</w:t>
+      </w:r>
+    </w:p>
+    <w:p>
+      <w:pPr>
+        <w:spacing w:beforeLines="50" w:before="156"/>
+        <w:ind w:firstLineChars="0" w:firstLine="284"/>
+      </w:pPr>
+      <w:r>
+        <w:rPr>
+          <w:rFonts w:hint="eastAsia"/>
+        </w:rPr>
+        <w:t xml:space="preserve"> </w:t>
+      </w:r>
+      <w:r>
+        <w:rPr>
+          <w:rFonts w:hint="eastAsia"/>
+        </w:rPr>
+        <w:t>现存的大部分</w:t>
+      </w:r>
+      <w:r>
+        <w:rPr>
+          <w:rFonts w:hint="eastAsia"/>
+        </w:rPr>
+        <w:t>安全多方计算协议都采用了可验证密钥分享</w:t>
+      </w:r>
+      <w:r>
+        <w:rPr>
+          <w:rFonts w:hint="eastAsia"/>
+        </w:rPr>
+        <w:t>VSS</w:t>
+      </w:r>
+      <w:r>
+        <w:rPr>
+          <w:rFonts w:hint="eastAsia"/>
+        </w:rPr>
+        <w:t>（</w:t>
+      </w:r>
+      <w:r>
+        <w:rPr>
+          <w:rFonts w:hint="eastAsia"/>
+        </w:rPr>
+        <w:t>Verifiable</w:t>
+      </w:r>
+      <w:r>
+        <w:rPr>
+          <w:rFonts w:hint="eastAsia"/>
+        </w:rPr>
+        <w:t xml:space="preserve"> Secret Sharing</w:t>
+      </w:r>
+      <w:r>
+        <w:rPr>
+          <w:rFonts w:hint="eastAsia"/>
+        </w:rPr>
+        <w:t>）</w:t>
+      </w:r>
+      <w:r>
+        <w:rPr>
+          <w:rFonts w:hint="eastAsia"/>
+        </w:rPr>
+        <w:t>子协议作为协议构造的基础</w:t>
+      </w:r>
+      <w:r>
+        <w:rPr>
+          <w:rFonts w:hint="eastAsia"/>
+        </w:rPr>
+        <w:t>，</w:t>
+      </w:r>
+      <w:r>
+        <w:rPr>
+          <w:rFonts w:hint="eastAsia"/>
+        </w:rPr>
+        <w:t>这类协议适合计算任意有限域上的函数</w:t>
+      </w:r>
+      <w:r>
+        <w:rPr>
+          <w:rFonts w:hint="eastAsia"/>
+        </w:rPr>
+        <w:t>。</w:t>
+      </w:r>
+      <w:r>
+        <w:rPr>
+          <w:rFonts w:hint="eastAsia"/>
+        </w:rPr>
+        <w:t>有限域上任意函数均可表示成</w:t>
+      </w:r>
+      <w:r>
+        <w:rPr>
+          <w:rFonts w:hint="eastAsia"/>
+        </w:rPr>
+        <w:t>域中定义加法和乘法的有向图，因此只要可</w:t>
+      </w:r>
+      <w:r>
+        <w:rPr>
+          <w:rFonts w:hint="eastAsia"/>
+        </w:rPr>
+        <w:lastRenderedPageBreak/>
+        <w:t>以安全计算加法和乘法，就可以计算每一个加法和乘法来完成有限域上任意函数的计算。</w:t>
+      </w:r>
+    </w:p>
+    <w:p>
+      <w:pPr>
+        <w:pStyle w:val="a9"/>
+        <w:numPr>
+          <w:ilvl w:val="0"/>
+          <w:numId w:val="17"/>
+        </w:numPr>
+        <w:spacing w:beforeLines="50" w:before="156"/>
+        <w:ind w:firstLineChars="0"/>
+      </w:pPr>
+      <w:r>
+        <w:rPr>
+          <w:rFonts w:hint="eastAsia"/>
+        </w:rPr>
+        <w:t>基于</w:t>
+      </w:r>
+      <w:r>
+        <w:rPr>
+          <w:rFonts w:hint="eastAsia"/>
+        </w:rPr>
+        <w:t>Mix-Match</w:t>
+      </w:r>
+      <w:r>
+        <w:rPr>
+          <w:rFonts w:hint="eastAsia"/>
+        </w:rPr>
+        <w:t>的安全多方计算协议</w:t>
+      </w:r>
+    </w:p>
+    <w:p>
+      <w:pPr>
+        <w:spacing w:beforeLines="50" w:before="156"/>
+        <w:ind w:firstLineChars="0" w:firstLine="284"/>
+      </w:pPr>
+      <w:r>
+        <w:rPr>
+          <w:rFonts w:hint="eastAsia"/>
+        </w:rPr>
+        <w:t xml:space="preserve"> </w:t>
+      </w:r>
+      <w:r>
+        <w:rPr>
+          <w:rFonts w:hint="eastAsia"/>
+        </w:rPr>
+        <w:t>基于</w:t>
+      </w:r>
+      <w:r>
+        <w:rPr>
+          <w:rFonts w:hint="eastAsia"/>
+        </w:rPr>
+        <w:t>VSS</w:t>
+      </w:r>
+      <w:r>
+        <w:rPr>
+          <w:rFonts w:hint="eastAsia"/>
+        </w:rPr>
+        <w:t>子协议的安全多方计算协议能够计算任意函数，但是不能高效计算布尔函数</w:t>
+      </w:r>
+      <w:r>
+        <w:rPr>
+          <w:rFonts w:hint="eastAsia"/>
+        </w:rPr>
+        <w:t>，为此提出了另一种安全多方协议——</w:t>
+      </w:r>
+      <w:r>
+        <w:rPr>
+          <w:rFonts w:hint="eastAsia"/>
+        </w:rPr>
+        <w:t>Mix-Match</w:t>
+      </w:r>
+      <w:r>
+        <w:rPr>
+          <w:rFonts w:hint="eastAsia"/>
+        </w:rPr>
+        <w:t>。</w:t>
+      </w:r>
+      <w:r>
+        <w:rPr>
+          <w:rFonts w:hint="eastAsia"/>
+        </w:rPr>
+        <w:t>这种协议的基本思路是参与者使用秘密分享方案分享系统的私钥，系统的公钥公开。</w:t>
+      </w:r>
+      <w:r>
+        <w:rPr>
+          <w:rFonts w:hint="eastAsia"/>
+        </w:rPr>
+        <w:t>协议过程中，参与者将自己输入使用的公钥</w:t>
+      </w:r>
+      <w:r>
+        <w:rPr>
+          <w:rFonts w:hint="eastAsia"/>
+        </w:rPr>
+        <w:t>y</w:t>
+      </w:r>
+      <w:r>
+        <w:rPr>
+          <w:rFonts w:hint="eastAsia"/>
+        </w:rPr>
+        <w:t>随机加密，然后将自己的加密结果公布</w:t>
+      </w:r>
+      <w:r>
+        <w:rPr>
+          <w:rFonts w:hint="eastAsia"/>
+        </w:rPr>
+        <w:t>，最后通过</w:t>
+      </w:r>
+      <w:r>
+        <w:rPr>
+          <w:rFonts w:hint="eastAsia"/>
+        </w:rPr>
+        <w:t>Mix-Match</w:t>
+      </w:r>
+      <w:r>
+        <w:rPr>
+          <w:rFonts w:hint="eastAsia"/>
+        </w:rPr>
+        <w:t>使得所有参与者获得共同输出。</w:t>
+      </w:r>
+    </w:p>
+    <w:p>
+      <w:pPr>
+        <w:pStyle w:val="a9"/>
+        <w:numPr>
+          <w:ilvl w:val="0"/>
+          <w:numId w:val="17"/>
+        </w:numPr>
+        <w:spacing w:beforeLines="50" w:before="156"/>
+        <w:ind w:firstLineChars="0"/>
+      </w:pPr>
+      <w:r>
+        <w:rPr>
+          <w:rFonts w:hint="eastAsia"/>
+        </w:rPr>
+        <w:t>基于</w:t>
+      </w:r>
+      <w:r>
+        <w:rPr>
+          <w:rFonts w:hint="eastAsia"/>
+        </w:rPr>
+        <w:t>OT</w:t>
+      </w:r>
+      <w:r>
+        <w:rPr>
+          <w:rFonts w:hint="eastAsia"/>
+        </w:rPr>
+        <w:t>的安全多方计算协议</w:t>
+      </w:r>
+    </w:p>
+    <w:p>
+      <w:pPr>
+        <w:spacing w:beforeLines="50" w:before="156"/>
+        <w:ind w:firstLineChars="0" w:firstLine="284"/>
+      </w:pPr>
+      <w:r>
+        <w:rPr>
+          <w:rFonts w:hint="eastAsia"/>
+        </w:rPr>
+        <w:t xml:space="preserve"> </w:t>
+      </w:r>
+      <w:r>
+        <w:rPr>
+          <w:rFonts w:hint="eastAsia"/>
+        </w:rPr>
+        <w:t>基于</w:t>
+      </w:r>
+      <w:r>
+        <w:rPr>
+          <w:rFonts w:hint="eastAsia"/>
+        </w:rPr>
+        <w:t>OT</w:t>
+      </w:r>
+      <w:r>
+        <w:rPr>
+          <w:rFonts w:hint="eastAsia"/>
+        </w:rPr>
+        <w:t>的安全多方计算协议用于计算任意比特运算函数</w:t>
+      </w:r>
+      <w:r>
+        <w:rPr>
+          <w:rFonts w:hint="eastAsia"/>
+        </w:rPr>
+        <w:t>。它利用</w:t>
+      </w:r>
+      <w:r>
+        <w:rPr>
+          <w:rFonts w:hint="eastAsia"/>
+        </w:rPr>
+        <w:t>OT</w:t>
+      </w:r>
+      <w:r>
+        <w:rPr>
+          <w:rFonts w:hint="eastAsia"/>
+        </w:rPr>
+        <w:t>子协议实现“与（</w:t>
+      </w:r>
+      <w:r>
+        <w:rPr>
+          <w:rFonts w:hint="eastAsia"/>
+        </w:rPr>
+        <w:t>and</w:t>
+      </w:r>
+      <w:r>
+        <w:rPr>
+          <w:rFonts w:hint="eastAsia"/>
+        </w:rPr>
+        <w:t>）”、“或（</w:t>
+      </w:r>
+      <w:r>
+        <w:rPr>
+          <w:rFonts w:hint="eastAsia"/>
+        </w:rPr>
+        <w:t>or</w:t>
+      </w:r>
+      <w:r>
+        <w:rPr>
+          <w:rFonts w:hint="eastAsia"/>
+        </w:rPr>
+        <w:t>）”、“非（</w:t>
+      </w:r>
+      <w:r>
+        <w:rPr>
+          <w:rFonts w:hint="eastAsia"/>
+        </w:rPr>
+        <w:t>not</w:t>
+      </w:r>
+      <w:r>
+        <w:rPr>
+          <w:rFonts w:hint="eastAsia"/>
+        </w:rPr>
+        <w:t>）”三种基础运算，再将任意比特运算函数分解为三种基础运算的组合，最后通过迭代的方式计算出任意比特运算函数。</w:t>
+      </w:r>
+    </w:p>
+    <w:p>
+      <w:pPr>
+        <w:pStyle w:val="a9"/>
+        <w:numPr>
+          <w:ilvl w:val="0"/>
+          <w:numId w:val="17"/>
+        </w:numPr>
+        <w:spacing w:beforeLines="50" w:before="156"/>
+        <w:ind w:firstLineChars="0"/>
+      </w:pPr>
+      <w:r>
+        <w:rPr>
+          <w:rFonts w:hint="eastAsia"/>
+        </w:rPr>
+        <w:t>基于同态加密的安全多方计算</w:t>
+      </w:r>
+    </w:p>
+    <w:p>
+      <w:pPr>
+        <w:spacing w:beforeLines="50" w:before="156"/>
+        <w:ind w:firstLineChars="0" w:firstLine="284"/>
+        <w:rPr>
+          <w:rFonts w:hint="eastAsia"/>
+        </w:rPr>
+      </w:pPr>
+      <w:r>
+        <w:rPr>
+          <w:rFonts w:hint="eastAsia"/>
+        </w:rPr>
+        <w:t xml:space="preserve"> </w:t>
+      </w:r>
+      <w:r>
+        <w:rPr>
+          <w:rFonts w:hint="eastAsia"/>
+        </w:rPr>
+        <w:t>基于同态加密的安全多方计算能够抵抗主动攻击，</w:t>
+      </w:r>
+      <w:r>
+        <w:rPr>
+          <w:rFonts w:hint="eastAsia"/>
+        </w:rPr>
+        <w:t>它的思路是选定原子计算，使得任意函数计算均可分解为原子计算的序列</w:t>
+      </w:r>
+      <w:r>
+        <w:rPr>
+          <w:rFonts w:hint="eastAsia"/>
+        </w:rPr>
+        <w:t>，同时原子计算的输入和输出均使用同态加密算法加密</w:t>
+      </w:r>
+      <w:r>
+        <w:rPr>
+          <w:rFonts w:hint="eastAsia"/>
+        </w:rPr>
+        <w:t>，在加密状态下得到最终的计算结果</w:t>
+      </w:r>
+      <w:r>
+        <w:rPr>
+          <w:rFonts w:hint="eastAsia"/>
+        </w:rPr>
+        <w:t>，只有特定的参与者集合才能够将计算结果解密得到明文</w:t>
+      </w:r>
+      <w:r>
+        <w:rPr>
+          <w:rFonts w:hint="eastAsia"/>
+        </w:rPr>
+        <w:t>。</w:t>
+      </w:r>
+      <w:bookmarkStart w:id="6" w:name="_GoBack"/>
       <w:bookmarkEnd w:id="6"/>
     </w:p>
     <w:p>
       <w:pPr>
-        <w:ind w:firstLine="480"/>
-      </w:pPr>
-    </w:p>
-    <w:p>
-      <w:pPr>
-        <w:pStyle w:val="1"/>
-      </w:pPr>
-      <w:bookmarkStart w:id="7" w:name="_Toc362025555"/>
-      <w:r>
-        <w:rPr>
-          <w:rFonts w:hint="eastAsia"/>
-        </w:rPr>
-        <w:lastRenderedPageBreak/>
-        <w:t>门限密钥共享技术</w:t>
+        <w:pStyle w:val="2"/>
+      </w:pPr>
+      <w:bookmarkStart w:id="7" w:name="_Toc362025554"/>
+      <w:r>
+        <w:rPr>
+          <w:rFonts w:hint="eastAsia"/>
+        </w:rPr>
+        <w:t>安全多方计算的基础运算</w:t>
       </w:r>
       <w:bookmarkEnd w:id="7"/>
     </w:p>
     <w:p>
       <w:pPr>
-        <w:pStyle w:val="2"/>
-        <w:rPr>
-          <w:rFonts w:hint="eastAsia"/>
-        </w:rPr>
-      </w:pPr>
-      <w:bookmarkStart w:id="8" w:name="_Toc362025556"/>
-      <w:r>
-        <w:rPr>
-          <w:rFonts w:hint="eastAsia"/>
-        </w:rPr>
-        <w:t>Shamir</w:t>
-      </w:r>
-      <w:r>
-        <w:rPr>
-          <w:rFonts w:hint="eastAsia"/>
-        </w:rPr>
-        <w:t>门限密钥</w:t>
-      </w:r>
-      <w:r>
-        <w:rPr>
-          <w:rFonts w:hint="eastAsia"/>
-        </w:rPr>
-        <w:t>共</w:t>
-      </w:r>
-      <w:r>
-        <w:rPr>
-          <w:rFonts w:hint="eastAsia"/>
-        </w:rPr>
-        <w:t>享概念</w:t>
-      </w:r>
+        <w:ind w:firstLine="480"/>
+      </w:pPr>
     </w:p>
     <w:p>
       <w:pPr>
+        <w:pStyle w:val="1"/>
+      </w:pPr>
+      <w:bookmarkStart w:id="8" w:name="_Toc362025555"/>
+      <w:r>
+        <w:rPr>
+          <w:rFonts w:hint="eastAsia"/>
+        </w:rPr>
+        <w:t>门限密钥共享技术</w:t>
+      </w:r>
+      <w:bookmarkEnd w:id="8"/>
+    </w:p>
+    <w:p>
+      <w:pPr>
+        <w:pStyle w:val="2"/>
+      </w:pPr>
+      <w:bookmarkStart w:id="9" w:name="_Toc362025556"/>
+      <w:r>
+        <w:rPr>
+          <w:rFonts w:hint="eastAsia"/>
+        </w:rPr>
+        <w:t>Shamir</w:t>
+      </w:r>
+      <w:r>
+        <w:rPr>
+          <w:rFonts w:hint="eastAsia"/>
+        </w:rPr>
+        <w:t>门限密钥</w:t>
+      </w:r>
+      <w:r>
+        <w:rPr>
+          <w:rFonts w:hint="eastAsia"/>
+        </w:rPr>
+        <w:t>共</w:t>
+      </w:r>
+      <w:r>
+        <w:rPr>
+          <w:rFonts w:hint="eastAsia"/>
+        </w:rPr>
+        <w:t>享概念</w:t>
+      </w:r>
+    </w:p>
+    <w:p>
+      <w:pPr>
         <w:ind w:firstLineChars="0" w:firstLine="420"/>
-        <w:rPr>
-          <w:rFonts w:hint="eastAsia"/>
-        </w:rPr>
       </w:pPr>
       <w:r>
         <w:rPr>
@@ -2282,7 +2740,14 @@
         <w:rPr>
           <w:rFonts w:hint="eastAsia"/>
         </w:rPr>
-        <w:t>）解决的是密钥安全管理问题。现代密码学体制的设计是使得密码体制的安全性取决于密钥的安全，密钥的泄露就意味着体制失去了安全性，因此密钥管理在密码体制的安全性研究和设计中占有重要的地位。特别是多方利益体共同管理一个账户时，账户的密钥如何可信安全地分配给多方参与者就变得非常棘手。针对这一问题，以色列密码学家</w:t>
+        <w:t>）解决的是密钥安全管理问题。现代密码学体制的设计是使得密码体制的安全性取决于密钥的安全，密钥的泄露就意味着体制失去了安全性，因此密钥管理在密码体制的安全性研究和设计</w:t>
+      </w:r>
+      <w:r>
+        <w:rPr>
+          <w:rFonts w:hint="eastAsia"/>
+        </w:rPr>
+        <w:lastRenderedPageBreak/>
+        <w:t>中占有重要的地位。特别是多方利益体共同管理一个账户时，账户的密钥如何可信安全地分配给多方参与者就变得非常棘手。针对这一问题，以色列密码学家</w:t>
       </w:r>
       <w:r>
         <w:rPr>
@@ -2392,9 +2857,6 @@
     <w:p>
       <w:pPr>
         <w:pStyle w:val="2"/>
-        <w:rPr>
-          <w:rFonts w:hint="eastAsia"/>
-        </w:rPr>
       </w:pPr>
       <w:r>
         <w:rPr>
@@ -2408,14 +2870,11 @@
         </w:rPr>
         <w:t>机制</w:t>
       </w:r>
-      <w:bookmarkEnd w:id="8"/>
+      <w:bookmarkEnd w:id="9"/>
     </w:p>
     <w:p>
       <w:pPr>
         <w:ind w:firstLine="480"/>
-        <w:rPr>
-          <w:rFonts w:hint="eastAsia"/>
-        </w:rPr>
       </w:pPr>
       <w:r>
         <w:rPr>
@@ -2458,7 +2917,7 @@
       <w:pPr>
         <w:ind w:firstLine="480"/>
         <w:rPr>
-          <w:rFonts w:ascii="宋体" w:hAnsi="宋体" w:hint="eastAsia"/>
+          <w:rFonts w:ascii="宋体" w:hAnsi="宋体"/>
         </w:rPr>
       </w:pPr>
       <w:r>
@@ -2578,9 +3037,6 @@
           <w:numId w:val="16"/>
         </w:numPr>
         <w:ind w:firstLineChars="0"/>
-        <w:rPr>
-          <w:rFonts w:hint="eastAsia"/>
-        </w:rPr>
       </w:pPr>
       <w:r>
         <w:rPr>
@@ -2931,9 +3387,6 @@
           <w:numId w:val="16"/>
         </w:numPr>
         <w:ind w:firstLineChars="0"/>
-        <w:rPr>
-          <w:rFonts w:hint="eastAsia"/>
-        </w:rPr>
       </w:pPr>
       <w:r>
         <w:rPr>
@@ -3034,13 +3487,7 @@
               <w:rPr>
                 <w:rFonts w:ascii="Cambria Math" w:hAnsi="Cambria Math"/>
               </w:rPr>
-              <m:t xml:space="preserve"> </m:t>
-            </m:r>
-            <m:r>
-              <w:rPr>
-                <w:rFonts w:ascii="Cambria Math" w:hAnsi="Cambria Math"/>
-              </w:rPr>
-              <m:t>P</m:t>
+              <m:t xml:space="preserve"> P</m:t>
             </m:r>
           </m:e>
           <m:sub>
@@ -3056,13 +3503,7 @@
           <w:rPr>
             <w:rFonts w:ascii="Cambria Math" w:hAnsi="Cambria Math"/>
           </w:rPr>
-          <m:t>∈G</m:t>
-        </m:r>
-        <m:r>
-          <w:rPr>
-            <w:rFonts w:ascii="Cambria Math" w:hAnsi="Cambria Math"/>
-          </w:rPr>
-          <m:t>, 1≤j≤</m:t>
+          <m:t>∈G, 1≤j≤</m:t>
         </m:r>
         <m:sSub>
           <m:sSubPr>
@@ -3142,13 +3583,7 @@
           <w:rPr>
             <w:rFonts w:ascii="Cambria Math" w:hAnsi="Cambria Math"/>
           </w:rPr>
-          <m:t>s</m:t>
-        </m:r>
-        <m:r>
-          <w:rPr>
-            <w:rFonts w:ascii="Cambria Math" w:hAnsi="Cambria Math"/>
-          </w:rPr>
-          <m:t>=</m:t>
+          <m:t>s=</m:t>
         </m:r>
         <m:nary>
           <m:naryPr>
@@ -3321,11 +3756,8 @@
     <w:p>
       <w:pPr>
         <w:pStyle w:val="2"/>
-        <w:rPr>
-          <w:rFonts w:hint="eastAsia"/>
-        </w:rPr>
-      </w:pPr>
-      <w:bookmarkStart w:id="9" w:name="_Toc362025557"/>
+      </w:pPr>
+      <w:bookmarkStart w:id="10" w:name="_Toc362025557"/>
       <w:r>
         <w:rPr>
           <w:rFonts w:hint="eastAsia"/>
@@ -3344,20 +3776,15 @@
         </w:rPr>
         <w:t>方案</w:t>
       </w:r>
-      <w:bookmarkEnd w:id="9"/>
-    </w:p>
-    <w:p>
-      <w:pPr>
-        <w:ind w:firstLine="480"/>
-        <w:rPr>
-          <w:rFonts w:hint="eastAsia"/>
-        </w:rPr>
-      </w:pPr>
-      <w:bookmarkStart w:id="10" w:name="_GoBack"/>
       <w:bookmarkEnd w:id="10"/>
     </w:p>
     <w:p>
       <w:pPr>
+        <w:ind w:firstLine="480"/>
+      </w:pPr>
+    </w:p>
+    <w:p>
+      <w:pPr>
         <w:pStyle w:val="1"/>
       </w:pPr>
       <w:bookmarkStart w:id="11" w:name="_Toc362025558"/>
@@ -3365,7 +3792,6 @@
         <w:rPr>
           <w:rFonts w:hint="eastAsia"/>
         </w:rPr>
-        <w:lastRenderedPageBreak/>
         <w:t>锁定账户</w:t>
       </w:r>
       <w:bookmarkEnd w:id="11"/>
@@ -4833,7 +5259,7 @@
         <w:rStyle w:val="af1"/>
         <w:noProof/>
       </w:rPr>
-      <w:t>5</w:t>
+      <w:t>6</w:t>
     </w:r>
     <w:r>
       <w:rPr>
@@ -5475,7 +5901,7 @@
       <w:lvlText w:val="%1)"/>
       <w:lvlJc w:val="left"/>
       <w:pPr>
-        <w:ind w:left="960" w:hanging="480"/>
+        <w:ind w:left="764" w:hanging="480"/>
       </w:pPr>
     </w:lvl>
     <w:lvl w:ilvl="1" w:tplc="04090019" w:tentative="1">
@@ -5484,7 +5910,7 @@
       <w:lvlText w:val="%2)"/>
       <w:lvlJc w:val="left"/>
       <w:pPr>
-        <w:ind w:left="1440" w:hanging="480"/>
+        <w:ind w:left="1244" w:hanging="480"/>
       </w:pPr>
     </w:lvl>
     <w:lvl w:ilvl="2" w:tplc="0409001B" w:tentative="1">
@@ -5493,7 +5919,7 @@
       <w:lvlText w:val="%3."/>
       <w:lvlJc w:val="right"/>
       <w:pPr>
-        <w:ind w:left="1920" w:hanging="480"/>
+        <w:ind w:left="1724" w:hanging="480"/>
       </w:pPr>
     </w:lvl>
     <w:lvl w:ilvl="3" w:tplc="0409000F" w:tentative="1">
@@ -5502,7 +5928,7 @@
       <w:lvlText w:val="%4."/>
       <w:lvlJc w:val="left"/>
       <w:pPr>
-        <w:ind w:left="2400" w:hanging="480"/>
+        <w:ind w:left="2204" w:hanging="480"/>
       </w:pPr>
     </w:lvl>
     <w:lvl w:ilvl="4" w:tplc="04090019" w:tentative="1">
@@ -5511,7 +5937,7 @@
       <w:lvlText w:val="%5)"/>
       <w:lvlJc w:val="left"/>
       <w:pPr>
-        <w:ind w:left="2880" w:hanging="480"/>
+        <w:ind w:left="2684" w:hanging="480"/>
       </w:pPr>
     </w:lvl>
     <w:lvl w:ilvl="5" w:tplc="0409001B" w:tentative="1">
@@ -5520,7 +5946,7 @@
       <w:lvlText w:val="%6."/>
       <w:lvlJc w:val="right"/>
       <w:pPr>
-        <w:ind w:left="3360" w:hanging="480"/>
+        <w:ind w:left="3164" w:hanging="480"/>
       </w:pPr>
     </w:lvl>
     <w:lvl w:ilvl="6" w:tplc="0409000F" w:tentative="1">
@@ -5529,7 +5955,7 @@
       <w:lvlText w:val="%7."/>
       <w:lvlJc w:val="left"/>
       <w:pPr>
-        <w:ind w:left="3840" w:hanging="480"/>
+        <w:ind w:left="3644" w:hanging="480"/>
       </w:pPr>
     </w:lvl>
     <w:lvl w:ilvl="7" w:tplc="04090019" w:tentative="1">
@@ -5538,7 +5964,7 @@
       <w:lvlText w:val="%8)"/>
       <w:lvlJc w:val="left"/>
       <w:pPr>
-        <w:ind w:left="4320" w:hanging="480"/>
+        <w:ind w:left="4124" w:hanging="480"/>
       </w:pPr>
     </w:lvl>
     <w:lvl w:ilvl="8" w:tplc="0409001B" w:tentative="1">
@@ -5547,11 +5973,124 @@
       <w:lvlText w:val="%9."/>
       <w:lvlJc w:val="right"/>
       <w:pPr>
-        <w:ind w:left="4800" w:hanging="480"/>
+        <w:ind w:left="4604" w:hanging="480"/>
       </w:pPr>
     </w:lvl>
   </w:abstractNum>
   <w:abstractNum w:abstractNumId="7">
+    <w:nsid w:val="5D80330B"/>
+    <w:multiLevelType w:val="hybridMultilevel"/>
+    <w:tmpl w:val="637ACBA2"/>
+    <w:lvl w:ilvl="0" w:tplc="04090001">
+      <w:start w:val="1"/>
+      <w:numFmt w:val="bullet"/>
+      <w:lvlText w:val=""/>
+      <w:lvlJc w:val="left"/>
+      <w:pPr>
+        <w:ind w:left="764" w:hanging="480"/>
+      </w:pPr>
+      <w:rPr>
+        <w:rFonts w:ascii="Wingdings" w:hAnsi="Wingdings" w:hint="default"/>
+      </w:rPr>
+    </w:lvl>
+    <w:lvl w:ilvl="1" w:tplc="04090003" w:tentative="1">
+      <w:start w:val="1"/>
+      <w:numFmt w:val="bullet"/>
+      <w:lvlText w:val=""/>
+      <w:lvlJc w:val="left"/>
+      <w:pPr>
+        <w:ind w:left="1244" w:hanging="480"/>
+      </w:pPr>
+      <w:rPr>
+        <w:rFonts w:ascii="Wingdings" w:hAnsi="Wingdings" w:hint="default"/>
+      </w:rPr>
+    </w:lvl>
+    <w:lvl w:ilvl="2" w:tplc="04090005" w:tentative="1">
+      <w:start w:val="1"/>
+      <w:numFmt w:val="bullet"/>
+      <w:lvlText w:val=""/>
+      <w:lvlJc w:val="left"/>
+      <w:pPr>
+        <w:ind w:left="1724" w:hanging="480"/>
+      </w:pPr>
+      <w:rPr>
+        <w:rFonts w:ascii="Wingdings" w:hAnsi="Wingdings" w:hint="default"/>
+      </w:rPr>
+    </w:lvl>
+    <w:lvl w:ilvl="3" w:tplc="04090001" w:tentative="1">
+      <w:start w:val="1"/>
+      <w:numFmt w:val="bullet"/>
+      <w:lvlText w:val=""/>
+      <w:lvlJc w:val="left"/>
+      <w:pPr>
+        <w:ind w:left="2204" w:hanging="480"/>
+      </w:pPr>
+      <w:rPr>
+        <w:rFonts w:ascii="Wingdings" w:hAnsi="Wingdings" w:hint="default"/>
+      </w:rPr>
+    </w:lvl>
+    <w:lvl w:ilvl="4" w:tplc="04090003" w:tentative="1">
+      <w:start w:val="1"/>
+      <w:numFmt w:val="bullet"/>
+      <w:lvlText w:val=""/>
+      <w:lvlJc w:val="left"/>
+      <w:pPr>
+        <w:ind w:left="2684" w:hanging="480"/>
+      </w:pPr>
+      <w:rPr>
+        <w:rFonts w:ascii="Wingdings" w:hAnsi="Wingdings" w:hint="default"/>
+      </w:rPr>
+    </w:lvl>
+    <w:lvl w:ilvl="5" w:tplc="04090005" w:tentative="1">
+      <w:start w:val="1"/>
+      <w:numFmt w:val="bullet"/>
+      <w:lvlText w:val=""/>
+      <w:lvlJc w:val="left"/>
+      <w:pPr>
+        <w:ind w:left="3164" w:hanging="480"/>
+      </w:pPr>
+      <w:rPr>
+        <w:rFonts w:ascii="Wingdings" w:hAnsi="Wingdings" w:hint="default"/>
+      </w:rPr>
+    </w:lvl>
+    <w:lvl w:ilvl="6" w:tplc="04090001" w:tentative="1">
+      <w:start w:val="1"/>
+      <w:numFmt w:val="bullet"/>
+      <w:lvlText w:val=""/>
+      <w:lvlJc w:val="left"/>
+      <w:pPr>
+        <w:ind w:left="3644" w:hanging="480"/>
+      </w:pPr>
+      <w:rPr>
+        <w:rFonts w:ascii="Wingdings" w:hAnsi="Wingdings" w:hint="default"/>
+      </w:rPr>
+    </w:lvl>
+    <w:lvl w:ilvl="7" w:tplc="04090003" w:tentative="1">
+      <w:start w:val="1"/>
+      <w:numFmt w:val="bullet"/>
+      <w:lvlText w:val=""/>
+      <w:lvlJc w:val="left"/>
+      <w:pPr>
+        <w:ind w:left="4124" w:hanging="480"/>
+      </w:pPr>
+      <w:rPr>
+        <w:rFonts w:ascii="Wingdings" w:hAnsi="Wingdings" w:hint="default"/>
+      </w:rPr>
+    </w:lvl>
+    <w:lvl w:ilvl="8" w:tplc="04090005" w:tentative="1">
+      <w:start w:val="1"/>
+      <w:numFmt w:val="bullet"/>
+      <w:lvlText w:val=""/>
+      <w:lvlJc w:val="left"/>
+      <w:pPr>
+        <w:ind w:left="4604" w:hanging="480"/>
+      </w:pPr>
+      <w:rPr>
+        <w:rFonts w:ascii="Wingdings" w:hAnsi="Wingdings" w:hint="default"/>
+      </w:rPr>
+    </w:lvl>
+  </w:abstractNum>
+  <w:abstractNum w:abstractNumId="8">
     <w:nsid w:val="5DB94AC0"/>
     <w:multiLevelType w:val="hybridMultilevel"/>
     <w:tmpl w:val="ED241B26"/>
@@ -5637,7 +6176,7 @@
       </w:pPr>
     </w:lvl>
   </w:abstractNum>
-  <w:abstractNum w:abstractNumId="8">
+  <w:abstractNum w:abstractNumId="9">
     <w:nsid w:val="600E4F24"/>
     <w:multiLevelType w:val="hybridMultilevel"/>
     <w:tmpl w:val="CF38479A"/>
@@ -5723,7 +6262,7 @@
       </w:pPr>
     </w:lvl>
   </w:abstractNum>
-  <w:abstractNum w:abstractNumId="9">
+  <w:abstractNum w:abstractNumId="10">
     <w:nsid w:val="62A801F5"/>
     <w:multiLevelType w:val="hybridMultilevel"/>
     <w:tmpl w:val="6B76028C"/>
@@ -5809,7 +6348,7 @@
       </w:pPr>
     </w:lvl>
   </w:abstractNum>
-  <w:abstractNum w:abstractNumId="10">
+  <w:abstractNum w:abstractNumId="11">
     <w:nsid w:val="6B3A5463"/>
     <w:multiLevelType w:val="hybridMultilevel"/>
     <w:tmpl w:val="4D8A1408"/>
@@ -5895,7 +6434,7 @@
       </w:pPr>
     </w:lvl>
   </w:abstractNum>
-  <w:abstractNum w:abstractNumId="11">
+  <w:abstractNum w:abstractNumId="12">
     <w:nsid w:val="6B532577"/>
     <w:multiLevelType w:val="hybridMultilevel"/>
     <w:tmpl w:val="10A29C1E"/>
@@ -5984,7 +6523,7 @@
       </w:pPr>
     </w:lvl>
   </w:abstractNum>
-  <w:abstractNum w:abstractNumId="12">
+  <w:abstractNum w:abstractNumId="13">
     <w:nsid w:val="6E632BA1"/>
     <w:multiLevelType w:val="hybridMultilevel"/>
     <w:tmpl w:val="E85CB466"/>
@@ -6073,7 +6612,7 @@
       </w:pPr>
     </w:lvl>
   </w:abstractNum>
-  <w:abstractNum w:abstractNumId="13">
+  <w:abstractNum w:abstractNumId="14">
     <w:nsid w:val="77A54B4F"/>
     <w:multiLevelType w:val="hybridMultilevel"/>
     <w:tmpl w:val="A6826E58"/>
@@ -6159,7 +6698,7 @@
       </w:pPr>
     </w:lvl>
   </w:abstractNum>
-  <w:abstractNum w:abstractNumId="14">
+  <w:abstractNum w:abstractNumId="15">
     <w:nsid w:val="7E91536A"/>
     <w:multiLevelType w:val="hybridMultilevel"/>
     <w:tmpl w:val="9BD2428A"/>
@@ -6249,7 +6788,7 @@
     </w:lvl>
   </w:abstractNum>
   <w:num w:numId="1">
-    <w:abstractNumId w:val="12"/>
+    <w:abstractNumId w:val="13"/>
   </w:num>
   <w:num w:numId="2">
     <w:abstractNumId w:val="2"/>
@@ -6258,19 +6797,19 @@
     <w:abstractNumId w:val="2"/>
   </w:num>
   <w:num w:numId="4">
-    <w:abstractNumId w:val="13"/>
+    <w:abstractNumId w:val="14"/>
   </w:num>
   <w:num w:numId="5">
     <w:abstractNumId w:val="4"/>
   </w:num>
   <w:num w:numId="6">
-    <w:abstractNumId w:val="7"/>
+    <w:abstractNumId w:val="8"/>
   </w:num>
   <w:num w:numId="7">
-    <w:abstractNumId w:val="8"/>
+    <w:abstractNumId w:val="9"/>
   </w:num>
   <w:num w:numId="8">
-    <w:abstractNumId w:val="9"/>
+    <w:abstractNumId w:val="10"/>
   </w:num>
   <w:num w:numId="9">
     <w:abstractNumId w:val="1"/>
@@ -6282,19 +6821,22 @@
     <w:abstractNumId w:val="0"/>
   </w:num>
   <w:num w:numId="12">
+    <w:abstractNumId w:val="12"/>
+  </w:num>
+  <w:num w:numId="13">
     <w:abstractNumId w:val="11"/>
   </w:num>
-  <w:num w:numId="13">
-    <w:abstractNumId w:val="10"/>
-  </w:num>
   <w:num w:numId="14">
-    <w:abstractNumId w:val="14"/>
+    <w:abstractNumId w:val="15"/>
   </w:num>
   <w:num w:numId="15">
     <w:abstractNumId w:val="5"/>
   </w:num>
   <w:num w:numId="16">
     <w:abstractNumId w:val="6"/>
+  </w:num>
+  <w:num w:numId="17">
+    <w:abstractNumId w:val="7"/>
   </w:num>
 </w:numbering>
 </file>
@@ -8426,582 +8968,6 @@
     </w:rPr>
   </w:style>
 </w:styles>
-</file>
-
-<file path=word/glossary/document.xml><?xml version="1.0" encoding="utf-8"?>
-<w:glossaryDocument xmlns:wpc="http://schemas.microsoft.com/office/word/2010/wordprocessingCanvas" xmlns:mo="http://schemas.microsoft.com/office/mac/office/2008/main" xmlns:mc="http://schemas.openxmlformats.org/markup-compatibility/2006" xmlns:mv="urn:schemas-microsoft-com:mac:vml" xmlns:o="urn:schemas-microsoft-com:office:office" xmlns:r="http://schemas.openxmlformats.org/officeDocument/2006/relationships" xmlns:m="http://schemas.openxmlformats.org/officeDocument/2006/math" xmlns:v="urn:schemas-microsoft-com:vml" xmlns:wp14="http://schemas.microsoft.com/office/word/2010/wordprocessingDrawing" xmlns:wp="http://schemas.openxmlformats.org/drawingml/2006/wordprocessingDrawing" xmlns:w10="urn:schemas-microsoft-com:office:word" xmlns:w="http://schemas.openxmlformats.org/wordprocessingml/2006/main" xmlns:w14="http://schemas.microsoft.com/office/word/2010/wordml" xmlns:wpg="http://schemas.microsoft.com/office/word/2010/wordprocessingGroup" xmlns:wpi="http://schemas.microsoft.com/office/word/2010/wordprocessingInk" xmlns:wne="http://schemas.microsoft.com/office/word/2006/wordml" xmlns:wps="http://schemas.microsoft.com/office/word/2010/wordprocessingShape" mc:Ignorable="w14 wp14"/>
-</file>
-
-<file path=word/glossary/fontTable.xml><?xml version="1.0" encoding="utf-8"?>
-<w:fonts xmlns:mc="http://schemas.openxmlformats.org/markup-compatibility/2006" xmlns:r="http://schemas.openxmlformats.org/officeDocument/2006/relationships" xmlns:w="http://schemas.openxmlformats.org/wordprocessingml/2006/main" xmlns:w14="http://schemas.microsoft.com/office/word/2010/wordml" mc:Ignorable="w14">
-  <w:font w:name="Times New Roman">
-    <w:panose1 w:val="02020603050405020304"/>
-    <w:charset w:val="00"/>
-    <w:family w:val="auto"/>
-    <w:pitch w:val="variable"/>
-    <w:sig w:usb0="E0002AFF" w:usb1="C0007841" w:usb2="00000009" w:usb3="00000000" w:csb0="000001FF" w:csb1="00000000"/>
-  </w:font>
-  <w:font w:name="宋体">
-    <w:panose1 w:val="02010600030101010101"/>
-    <w:charset w:val="50"/>
-    <w:family w:val="auto"/>
-    <w:pitch w:val="variable"/>
-    <w:sig w:usb0="00000003" w:usb1="288F0000" w:usb2="00000016" w:usb3="00000000" w:csb0="00040001" w:csb1="00000000"/>
-  </w:font>
-  <w:font w:name="等线">
-    <w:altName w:val="Arial Unicode MS"/>
-    <w:charset w:val="86"/>
-    <w:family w:val="auto"/>
-    <w:pitch w:val="variable"/>
-    <w:sig w:usb0="A00002BF" w:usb1="38CF7CFA" w:usb2="00000016" w:usb3="00000000" w:csb0="0004000F" w:csb1="00000000"/>
-  </w:font>
-  <w:font w:name="黑体">
-    <w:panose1 w:val="02010609060101010101"/>
-    <w:charset w:val="50"/>
-    <w:family w:val="auto"/>
-    <w:pitch w:val="variable"/>
-    <w:sig w:usb0="800002BF" w:usb1="38CF7CFA" w:usb2="00000016" w:usb3="00000000" w:csb0="00040001" w:csb1="00000000"/>
-  </w:font>
-  <w:font w:name="等线 Light">
-    <w:altName w:val="Arial Unicode MS"/>
-    <w:charset w:val="86"/>
-    <w:family w:val="auto"/>
-    <w:pitch w:val="variable"/>
-    <w:sig w:usb0="A00002BF" w:usb1="38CF7CFA" w:usb2="00000016" w:usb3="00000000" w:csb0="0004000F" w:csb1="00000000"/>
-  </w:font>
-  <w:font w:name="CMMI10">
-    <w:altName w:val="Times New Roman"/>
-    <w:panose1 w:val="00000000000000000000"/>
-    <w:charset w:val="00"/>
-    <w:family w:val="roman"/>
-    <w:notTrueType/>
-    <w:pitch w:val="default"/>
-  </w:font>
-  <w:font w:name="CMR10">
-    <w:altName w:val="Times New Roman"/>
-    <w:panose1 w:val="00000000000000000000"/>
-    <w:charset w:val="00"/>
-    <w:family w:val="roman"/>
-    <w:notTrueType/>
-    <w:pitch w:val="default"/>
-  </w:font>
-  <w:font w:name="CMSY10">
-    <w:altName w:val="Times New Roman"/>
-    <w:panose1 w:val="00000000000000000000"/>
-    <w:charset w:val="00"/>
-    <w:family w:val="roman"/>
-    <w:notTrueType/>
-    <w:pitch w:val="default"/>
-  </w:font>
-  <w:font w:name="CMMI7">
-    <w:altName w:val="Times New Roman"/>
-    <w:panose1 w:val="00000000000000000000"/>
-    <w:charset w:val="00"/>
-    <w:family w:val="roman"/>
-    <w:notTrueType/>
-    <w:pitch w:val="default"/>
-  </w:font>
-  <w:font w:name="Cambria Math">
-    <w:panose1 w:val="02040503050406030204"/>
-    <w:charset w:val="00"/>
-    <w:family w:val="auto"/>
-    <w:pitch w:val="variable"/>
-    <w:sig w:usb0="E00002FF" w:usb1="420024FF" w:usb2="00000000" w:usb3="00000000" w:csb0="0000019F" w:csb1="00000000"/>
-  </w:font>
-  <w:font w:name="STIXGeneral-Regular">
-    <w:panose1 w:val="00000000000000000000"/>
-    <w:charset w:val="00"/>
-    <w:family w:val="auto"/>
-    <w:pitch w:val="variable"/>
-    <w:sig w:usb0="A00002FF" w:usb1="4203FDFF" w:usb2="02000020" w:usb3="00000000" w:csb0="800001FF" w:csb1="00000000"/>
-  </w:font>
-  <w:font w:name="STIXGeneral-Italic">
-    <w:panose1 w:val="00000000000000000000"/>
-    <w:charset w:val="00"/>
-    <w:family w:val="auto"/>
-    <w:pitch w:val="variable"/>
-    <w:sig w:usb0="A00002BF" w:usb1="42000D4E" w:usb2="02000000" w:usb3="00000000" w:csb0="800001FF" w:csb1="00000000"/>
-  </w:font>
-  <w:font w:name="Arial">
-    <w:panose1 w:val="020B0604020202020204"/>
-    <w:charset w:val="00"/>
-    <w:family w:val="auto"/>
-    <w:pitch w:val="variable"/>
-    <w:sig w:usb0="E0002AFF" w:usb1="C0007843" w:usb2="00000009" w:usb3="00000000" w:csb0="000001FF" w:csb1="00000000"/>
-  </w:font>
-  <w:font w:name="Cambria">
-    <w:panose1 w:val="02040503050406030204"/>
-    <w:charset w:val="00"/>
-    <w:family w:val="auto"/>
-    <w:pitch w:val="variable"/>
-    <w:sig w:usb0="E00002FF" w:usb1="400004FF" w:usb2="00000000" w:usb3="00000000" w:csb0="0000019F" w:csb1="00000000"/>
-  </w:font>
-  <w:font w:name="Calibri">
-    <w:panose1 w:val="020F0502020204030204"/>
-    <w:charset w:val="00"/>
-    <w:family w:val="auto"/>
-    <w:pitch w:val="variable"/>
-    <w:sig w:usb0="E10002FF" w:usb1="4000ACFF" w:usb2="00000009" w:usb3="00000000" w:csb0="0000019F" w:csb1="00000000"/>
-  </w:font>
-</w:fonts>
-</file>
-
-<file path=word/glossary/settings.xml><?xml version="1.0" encoding="utf-8"?>
-<w:settings xmlns:mc="http://schemas.openxmlformats.org/markup-compatibility/2006" xmlns:o="urn:schemas-microsoft-com:office:office" xmlns:r="http://schemas.openxmlformats.org/officeDocument/2006/relationships" xmlns:m="http://schemas.openxmlformats.org/officeDocument/2006/math" xmlns:v="urn:schemas-microsoft-com:vml" xmlns:w10="urn:schemas-microsoft-com:office:word" xmlns:w="http://schemas.openxmlformats.org/wordprocessingml/2006/main" xmlns:w14="http://schemas.microsoft.com/office/word/2010/wordml" xmlns:sl="http://schemas.openxmlformats.org/schemaLibrary/2006/main" mc:Ignorable="w14">
-  <w:view w:val="normal"/>
-  <w:bordersDoNotSurroundHeader/>
-  <w:bordersDoNotSurroundFooter/>
-  <w:defaultTabStop w:val="420"/>
-  <w:drawingGridVerticalSpacing w:val="200"/>
-  <w:displayHorizontalDrawingGridEvery w:val="0"/>
-  <w:displayVerticalDrawingGridEvery w:val="2"/>
-  <w:characterSpacingControl w:val="compressPunctuation"/>
-  <w:compat>
-    <w:spaceForUL/>
-    <w:balanceSingleByteDoubleByteWidth/>
-    <w:doNotLeaveBackslashAlone/>
-    <w:ulTrailSpace/>
-    <w:doNotExpandShiftReturn/>
-    <w:adjustLineHeightInTable/>
-    <w:useFELayout/>
-    <w:compatSetting w:name="compatibilityMode" w:uri="http://schemas.microsoft.com/office/word" w:val="14"/>
-    <w:compatSetting w:name="overrideTableStyleFontSizeAndJustification" w:uri="http://schemas.microsoft.com/office/word" w:val="1"/>
-    <w:compatSetting w:name="enableOpenTypeFeatures" w:uri="http://schemas.microsoft.com/office/word" w:val="1"/>
-    <w:compatSetting w:name="doNotFlipMirrorIndents" w:uri="http://schemas.microsoft.com/office/word" w:val="1"/>
-  </w:compat>
-  <w:rsids>
-    <w:rsidRoot w:val="00555179"/>
-    <w:rsid w:val="00555179"/>
-  </w:rsids>
-  <m:mathPr>
-    <m:mathFont m:val="Cambria Math"/>
-    <m:brkBin m:val="before"/>
-    <m:brkBinSub m:val="--"/>
-    <m:smallFrac m:val="0"/>
-    <m:dispDef/>
-    <m:lMargin m:val="0"/>
-    <m:rMargin m:val="0"/>
-    <m:defJc m:val="centerGroup"/>
-    <m:wrapIndent m:val="1440"/>
-    <m:intLim m:val="subSup"/>
-    <m:naryLim m:val="undOvr"/>
-  </m:mathPr>
-  <w:themeFontLang w:val="en-US" w:eastAsia="zh-CN"/>
-  <w:clrSchemeMapping w:bg1="light1" w:t1="dark1" w:bg2="light2" w:t2="dark2" w:accent1="accent1" w:accent2="accent2" w:accent3="accent3" w:accent4="accent4" w:accent5="accent5" w:accent6="accent6" w:hyperlink="hyperlink" w:followedHyperlink="followedHyperlink"/>
-  <w:doNotAutoCompressPictures/>
-  <w:decimalSymbol w:val="."/>
-  <w:listSeparator w:val=","/>
-  <w14:defaultImageDpi w14:val="300"/>
-</w:settings>
-</file>
-
-<file path=word/glossary/styles.xml><?xml version="1.0" encoding="utf-8"?>
-<w:styles xmlns:mc="http://schemas.openxmlformats.org/markup-compatibility/2006" xmlns:r="http://schemas.openxmlformats.org/officeDocument/2006/relationships" xmlns:w="http://schemas.openxmlformats.org/wordprocessingml/2006/main" xmlns:w14="http://schemas.microsoft.com/office/word/2010/wordml" mc:Ignorable="w14">
-  <w:docDefaults>
-    <w:rPrDefault>
-      <w:rPr>
-        <w:rFonts w:asciiTheme="minorHAnsi" w:eastAsiaTheme="minorEastAsia" w:hAnsiTheme="minorHAnsi" w:cstheme="minorBidi"/>
-        <w:kern w:val="2"/>
-        <w:sz w:val="24"/>
-        <w:szCs w:val="24"/>
-        <w:lang w:val="en-US" w:eastAsia="zh-CN" w:bidi="ar-SA"/>
-      </w:rPr>
-    </w:rPrDefault>
-    <w:pPrDefault/>
-  </w:docDefaults>
-  <w:latentStyles w:defLockedState="0" w:defUIPriority="99" w:defSemiHidden="1" w:defUnhideWhenUsed="1" w:defQFormat="0" w:count="276">
-    <w:lsdException w:name="Normal" w:semiHidden="0" w:uiPriority="0" w:unhideWhenUsed="0" w:qFormat="1"/>
-    <w:lsdException w:name="heading 1" w:semiHidden="0" w:uiPriority="9" w:unhideWhenUsed="0" w:qFormat="1"/>
-    <w:lsdException w:name="heading 2" w:uiPriority="9" w:qFormat="1"/>
-    <w:lsdException w:name="heading 3" w:uiPriority="9" w:qFormat="1"/>
-    <w:lsdException w:name="heading 4" w:uiPriority="9" w:qFormat="1"/>
-    <w:lsdException w:name="heading 5" w:uiPriority="9" w:qFormat="1"/>
-    <w:lsdException w:name="heading 6" w:uiPriority="9" w:qFormat="1"/>
-    <w:lsdException w:name="heading 7" w:uiPriority="9" w:qFormat="1"/>
-    <w:lsdException w:name="heading 8" w:uiPriority="9" w:qFormat="1"/>
-    <w:lsdException w:name="heading 9" w:uiPriority="9" w:qFormat="1"/>
-    <w:lsdException w:name="toc 1" w:uiPriority="39"/>
-    <w:lsdException w:name="toc 2" w:uiPriority="39"/>
-    <w:lsdException w:name="toc 3" w:uiPriority="39"/>
-    <w:lsdException w:name="toc 4" w:uiPriority="39"/>
-    <w:lsdException w:name="toc 5" w:uiPriority="39"/>
-    <w:lsdException w:name="toc 6" w:uiPriority="39"/>
-    <w:lsdException w:name="toc 7" w:uiPriority="39"/>
-    <w:lsdException w:name="toc 8" w:uiPriority="39"/>
-    <w:lsdException w:name="toc 9" w:uiPriority="39"/>
-    <w:lsdException w:name="caption" w:uiPriority="35" w:qFormat="1"/>
-    <w:lsdException w:name="Title" w:semiHidden="0" w:uiPriority="10" w:unhideWhenUsed="0" w:qFormat="1"/>
-    <w:lsdException w:name="Default Paragraph Font" w:uiPriority="1"/>
-    <w:lsdException w:name="Subtitle" w:semiHidden="0" w:uiPriority="11" w:unhideWhenUsed="0" w:qFormat="1"/>
-    <w:lsdException w:name="Strong" w:semiHidden="0" w:uiPriority="22" w:unhideWhenUsed="0" w:qFormat="1"/>
-    <w:lsdException w:name="Emphasis" w:semiHidden="0" w:uiPriority="20" w:unhideWhenUsed="0" w:qFormat="1"/>
-    <w:lsdException w:name="Table Grid" w:semiHidden="0" w:uiPriority="59" w:unhideWhenUsed="0"/>
-    <w:lsdException w:name="Placeholder Text" w:unhideWhenUsed="0"/>
-    <w:lsdException w:name="No Spacing" w:semiHidden="0" w:uiPriority="1" w:unhideWhenUsed="0" w:qFormat="1"/>
-    <w:lsdException w:name="Light Shading" w:semiHidden="0" w:uiPriority="60" w:unhideWhenUsed="0"/>
-    <w:lsdException w:name="Light List" w:semiHidden="0" w:uiPriority="61" w:unhideWhenUsed="0"/>
-    <w:lsdException w:name="Light Grid" w:semiHidden="0" w:uiPriority="62" w:unhideWhenUsed="0"/>
-    <w:lsdException w:name="Medium Shading 1" w:semiHidden="0" w:uiPriority="63" w:unhideWhenUsed="0"/>
-    <w:lsdException w:name="Medium Shading 2" w:semiHidden="0" w:uiPriority="64" w:unhideWhenUsed="0"/>
-    <w:lsdException w:name="Medium List 1" w:semiHidden="0" w:uiPriority="65" w:unhideWhenUsed="0"/>
-    <w:lsdException w:name="Medium List 2" w:semiHidden="0" w:uiPriority="66" w:unhideWhenUsed="0"/>
-    <w:lsdException w:name="Medium Grid 1" w:semiHidden="0" w:uiPriority="67" w:unhideWhenUsed="0"/>
-    <w:lsdException w:name="Medium Grid 2" w:semiHidden="0" w:uiPriority="68" w:unhideWhenUsed="0"/>
-    <w:lsdException w:name="Medium Grid 3" w:semiHidden="0" w:uiPriority="69" w:unhideWhenUsed="0"/>
-    <w:lsdException w:name="Dark List" w:semiHidden="0" w:uiPriority="70" w:unhideWhenUsed="0"/>
-    <w:lsdException w:name="Colorful Shading" w:semiHidden="0" w:uiPriority="71" w:unhideWhenUsed="0"/>
-    <w:lsdException w:name="Colorful List" w:semiHidden="0" w:uiPriority="72" w:unhideWhenUsed="0"/>
-    <w:lsdException w:name="Colorful Grid" w:semiHidden="0" w:uiPriority="73" w:unhideWhenUsed="0"/>
-    <w:lsdException w:name="Light Shading Accent 1" w:semiHidden="0" w:uiPriority="60" w:unhideWhenUsed="0"/>
-    <w:lsdException w:name="Light List Accent 1" w:semiHidden="0" w:uiPriority="61" w:unhideWhenUsed="0"/>
-    <w:lsdException w:name="Light Grid Accent 1" w:semiHidden="0" w:uiPriority="62" w:unhideWhenUsed="0"/>
-    <w:lsdException w:name="Medium Shading 1 Accent 1" w:semiHidden="0" w:uiPriority="63" w:unhideWhenUsed="0"/>
-    <w:lsdException w:name="Medium Shading 2 Accent 1" w:semiHidden="0" w:uiPriority="64" w:unhideWhenUsed="0"/>
-    <w:lsdException w:name="Medium List 1 Accent 1" w:semiHidden="0" w:uiPriority="65" w:unhideWhenUsed="0"/>
-    <w:lsdException w:name="Revision" w:unhideWhenUsed="0"/>
-    <w:lsdException w:name="List Paragraph" w:semiHidden="0" w:uiPriority="34" w:unhideWhenUsed="0" w:qFormat="1"/>
-    <w:lsdException w:name="Quote" w:semiHidden="0" w:uiPriority="29" w:unhideWhenUsed="0" w:qFormat="1"/>
-    <w:lsdException w:name="Intense Quote" w:semiHidden="0" w:uiPriority="30" w:unhideWhenUsed="0" w:qFormat="1"/>
-    <w:lsdException w:name="Medium List 2 Accent 1" w:semiHidden="0" w:uiPriority="66" w:unhideWhenUsed="0"/>
-    <w:lsdException w:name="Medium Grid 1 Accent 1" w:semiHidden="0" w:uiPriority="67" w:unhideWhenUsed="0"/>
-    <w:lsdException w:name="Medium Grid 2 Accent 1" w:semiHidden="0" w:uiPriority="68" w:unhideWhenUsed="0"/>
-    <w:lsdException w:name="Medium Grid 3 Accent 1" w:semiHidden="0" w:uiPriority="69" w:unhideWhenUsed="0"/>
-    <w:lsdException w:name="Dark List Accent 1" w:semiHidden="0" w:uiPriority="70" w:unhideWhenUsed="0"/>
-    <w:lsdException w:name="Colorful Shading Accent 1" w:semiHidden="0" w:uiPriority="71" w:unhideWhenUsed="0"/>
-    <w:lsdException w:name="Colorful List Accent 1" w:semiHidden="0" w:uiPriority="72" w:unhideWhenUsed="0"/>
-    <w:lsdException w:name="Colorful Grid Accent 1" w:semiHidden="0" w:uiPriority="73" w:unhideWhenUsed="0"/>
-    <w:lsdException w:name="Light Shading Accent 2" w:semiHidden="0" w:uiPriority="60" w:unhideWhenUsed="0"/>
-    <w:lsdException w:name="Light List Accent 2" w:semiHidden="0" w:uiPriority="61" w:unhideWhenUsed="0"/>
-    <w:lsdException w:name="Light Grid Accent 2" w:semiHidden="0" w:uiPriority="62" w:unhideWhenUsed="0"/>
-    <w:lsdException w:name="Medium Shading 1 Accent 2" w:semiHidden="0" w:uiPriority="63" w:unhideWhenUsed="0"/>
-    <w:lsdException w:name="Medium Shading 2 Accent 2" w:semiHidden="0" w:uiPriority="64" w:unhideWhenUsed="0"/>
-    <w:lsdException w:name="Medium List 1 Accent 2" w:semiHidden="0" w:uiPriority="65" w:unhideWhenUsed="0"/>
-    <w:lsdException w:name="Medium List 2 Accent 2" w:semiHidden="0" w:uiPriority="66" w:unhideWhenUsed="0"/>
-    <w:lsdException w:name="Medium Grid 1 Accent 2" w:semiHidden="0" w:uiPriority="67" w:unhideWhenUsed="0"/>
-    <w:lsdException w:name="Medium Grid 2 Accent 2" w:semiHidden="0" w:uiPriority="68" w:unhideWhenUsed="0"/>
-    <w:lsdException w:name="Medium Grid 3 Accent 2" w:semiHidden="0" w:uiPriority="69" w:unhideWhenUsed="0"/>
-    <w:lsdException w:name="Dark List Accent 2" w:semiHidden="0" w:uiPriority="70" w:unhideWhenUsed="0"/>
-    <w:lsdException w:name="Colorful Shading Accent 2" w:semiHidden="0" w:uiPriority="71" w:unhideWhenUsed="0"/>
-    <w:lsdException w:name="Colorful List Accent 2" w:semiHidden="0" w:uiPriority="72" w:unhideWhenUsed="0"/>
-    <w:lsdException w:name="Colorful Grid Accent 2" w:semiHidden="0" w:uiPriority="73" w:unhideWhenUsed="0"/>
-    <w:lsdException w:name="Light Shading Accent 3" w:semiHidden="0" w:uiPriority="60" w:unhideWhenUsed="0"/>
-    <w:lsdException w:name="Light List Accent 3" w:semiHidden="0" w:uiPriority="61" w:unhideWhenUsed="0"/>
-    <w:lsdException w:name="Light Grid Accent 3" w:semiHidden="0" w:uiPriority="62" w:unhideWhenUsed="0"/>
-    <w:lsdException w:name="Medium Shading 1 Accent 3" w:semiHidden="0" w:uiPriority="63" w:unhideWhenUsed="0"/>
-    <w:lsdException w:name="Medium Shading 2 Accent 3" w:semiHidden="0" w:uiPriority="64" w:unhideWhenUsed="0"/>
-    <w:lsdException w:name="Medium List 1 Accent 3" w:semiHidden="0" w:uiPriority="65" w:unhideWhenUsed="0"/>
-    <w:lsdException w:name="Medium List 2 Accent 3" w:semiHidden="0" w:uiPriority="66" w:unhideWhenUsed="0"/>
-    <w:lsdException w:name="Medium Grid 1 Accent 3" w:semiHidden="0" w:uiPriority="67" w:unhideWhenUsed="0"/>
-    <w:lsdException w:name="Medium Grid 2 Accent 3" w:semiHidden="0" w:uiPriority="68" w:unhideWhenUsed="0"/>
-    <w:lsdException w:name="Medium Grid 3 Accent 3" w:semiHidden="0" w:uiPriority="69" w:unhideWhenUsed="0"/>
-    <w:lsdException w:name="Dark List Accent 3" w:semiHidden="0" w:uiPriority="70" w:unhideWhenUsed="0"/>
-    <w:lsdException w:name="Colorful Shading Accent 3" w:semiHidden="0" w:uiPriority="71" w:unhideWhenUsed="0"/>
-    <w:lsdException w:name="Colorful List Accent 3" w:semiHidden="0" w:uiPriority="72" w:unhideWhenUsed="0"/>
-    <w:lsdException w:name="Colorful Grid Accent 3" w:semiHidden="0" w:uiPriority="73" w:unhideWhenUsed="0"/>
-    <w:lsdException w:name="Light Shading Accent 4" w:semiHidden="0" w:uiPriority="60" w:unhideWhenUsed="0"/>
-    <w:lsdException w:name="Light List Accent 4" w:semiHidden="0" w:uiPriority="61" w:unhideWhenUsed="0"/>
-    <w:lsdException w:name="Light Grid Accent 4" w:semiHidden="0" w:uiPriority="62" w:unhideWhenUsed="0"/>
-    <w:lsdException w:name="Medium Shading 1 Accent 4" w:semiHidden="0" w:uiPriority="63" w:unhideWhenUsed="0"/>
-    <w:lsdException w:name="Medium Shading 2 Accent 4" w:semiHidden="0" w:uiPriority="64" w:unhideWhenUsed="0"/>
-    <w:lsdException w:name="Medium List 1 Accent 4" w:semiHidden="0" w:uiPriority="65" w:unhideWhenUsed="0"/>
-    <w:lsdException w:name="Medium List 2 Accent 4" w:semiHidden="0" w:uiPriority="66" w:unhideWhenUsed="0"/>
-    <w:lsdException w:name="Medium Grid 1 Accent 4" w:semiHidden="0" w:uiPriority="67" w:unhideWhenUsed="0"/>
-    <w:lsdException w:name="Medium Grid 2 Accent 4" w:semiHidden="0" w:uiPriority="68" w:unhideWhenUsed="0"/>
-    <w:lsdException w:name="Medium Grid 3 Accent 4" w:semiHidden="0" w:uiPriority="69" w:unhideWhenUsed="0"/>
-    <w:lsdException w:name="Dark List Accent 4" w:semiHidden="0" w:uiPriority="70" w:unhideWhenUsed="0"/>
-    <w:lsdException w:name="Colorful Shading Accent 4" w:semiHidden="0" w:uiPriority="71" w:unhideWhenUsed="0"/>
-    <w:lsdException w:name="Colorful List Accent 4" w:semiHidden="0" w:uiPriority="72" w:unhideWhenUsed="0"/>
-    <w:lsdException w:name="Colorful Grid Accent 4" w:semiHidden="0" w:uiPriority="73" w:unhideWhenUsed="0"/>
-    <w:lsdException w:name="Light Shading Accent 5" w:semiHidden="0" w:uiPriority="60" w:unhideWhenUsed="0"/>
-    <w:lsdException w:name="Light List Accent 5" w:semiHidden="0" w:uiPriority="61" w:unhideWhenUsed="0"/>
-    <w:lsdException w:name="Light Grid Accent 5" w:semiHidden="0" w:uiPriority="62" w:unhideWhenUsed="0"/>
-    <w:lsdException w:name="Medium Shading 1 Accent 5" w:semiHidden="0" w:uiPriority="63" w:unhideWhenUsed="0"/>
-    <w:lsdException w:name="Medium Shading 2 Accent 5" w:semiHidden="0" w:uiPriority="64" w:unhideWhenUsed="0"/>
-    <w:lsdException w:name="Medium List 1 Accent 5" w:semiHidden="0" w:uiPriority="65" w:unhideWhenUsed="0"/>
-    <w:lsdException w:name="Medium List 2 Accent 5" w:semiHidden="0" w:uiPriority="66" w:unhideWhenUsed="0"/>
-    <w:lsdException w:name="Medium Grid 1 Accent 5" w:semiHidden="0" w:uiPriority="67" w:unhideWhenUsed="0"/>
-    <w:lsdException w:name="Medium Grid 2 Accent 5" w:semiHidden="0" w:uiPriority="68" w:unhideWhenUsed="0"/>
-    <w:lsdException w:name="Medium Grid 3 Accent 5" w:semiHidden="0" w:uiPriority="69" w:unhideWhenUsed="0"/>
-    <w:lsdException w:name="Dark List Accent 5" w:semiHidden="0" w:uiPriority="70" w:unhideWhenUsed="0"/>
-    <w:lsdException w:name="Colorful Shading Accent 5" w:semiHidden="0" w:uiPriority="71" w:unhideWhenUsed="0"/>
-    <w:lsdException w:name="Colorful List Accent 5" w:semiHidden="0" w:uiPriority="72" w:unhideWhenUsed="0"/>
-    <w:lsdException w:name="Colorful Grid Accent 5" w:semiHidden="0" w:uiPriority="73" w:unhideWhenUsed="0"/>
-    <w:lsdException w:name="Light Shading Accent 6" w:semiHidden="0" w:uiPriority="60" w:unhideWhenUsed="0"/>
-    <w:lsdException w:name="Light List Accent 6" w:semiHidden="0" w:uiPriority="61" w:unhideWhenUsed="0"/>
-    <w:lsdException w:name="Light Grid Accent 6" w:semiHidden="0" w:uiPriority="62" w:unhideWhenUsed="0"/>
-    <w:lsdException w:name="Medium Shading 1 Accent 6" w:semiHidden="0" w:uiPriority="63" w:unhideWhenUsed="0"/>
-    <w:lsdException w:name="Medium Shading 2 Accent 6" w:semiHidden="0" w:uiPriority="64" w:unhideWhenUsed="0"/>
-    <w:lsdException w:name="Medium List 1 Accent 6" w:semiHidden="0" w:uiPriority="65" w:unhideWhenUsed="0"/>
-    <w:lsdException w:name="Medium List 2 Accent 6" w:semiHidden="0" w:uiPriority="66" w:unhideWhenUsed="0"/>
-    <w:lsdException w:name="Medium Grid 1 Accent 6" w:semiHidden="0" w:uiPriority="67" w:unhideWhenUsed="0"/>
-    <w:lsdException w:name="Medium Grid 2 Accent 6" w:semiHidden="0" w:uiPriority="68" w:unhideWhenUsed="0"/>
-    <w:lsdException w:name="Medium Grid 3 Accent 6" w:semiHidden="0" w:uiPriority="69" w:unhideWhenUsed="0"/>
-    <w:lsdException w:name="Dark List Accent 6" w:semiHidden="0" w:uiPriority="70" w:unhideWhenUsed="0"/>
-    <w:lsdException w:name="Colorful Shading Accent 6" w:semiHidden="0" w:uiPriority="71" w:unhideWhenUsed="0"/>
-    <w:lsdException w:name="Colorful List Accent 6" w:semiHidden="0" w:uiPriority="72" w:unhideWhenUsed="0"/>
-    <w:lsdException w:name="Colorful Grid Accent 6" w:semiHidden="0" w:uiPriority="73" w:unhideWhenUsed="0"/>
-    <w:lsdException w:name="Subtle Emphasis" w:semiHidden="0" w:uiPriority="19" w:unhideWhenUsed="0" w:qFormat="1"/>
-    <w:lsdException w:name="Intense Emphasis" w:semiHidden="0" w:uiPriority="21" w:unhideWhenUsed="0" w:qFormat="1"/>
-    <w:lsdException w:name="Subtle Reference" w:semiHidden="0" w:uiPriority="31" w:unhideWhenUsed="0" w:qFormat="1"/>
-    <w:lsdException w:name="Intense Reference" w:semiHidden="0" w:uiPriority="32" w:unhideWhenUsed="0" w:qFormat="1"/>
-    <w:lsdException w:name="Book Title" w:semiHidden="0" w:uiPriority="33" w:unhideWhenUsed="0" w:qFormat="1"/>
-    <w:lsdException w:name="Bibliography" w:uiPriority="37"/>
-    <w:lsdException w:name="TOC Heading" w:uiPriority="39" w:qFormat="1"/>
-  </w:latentStyles>
-  <w:style w:type="paragraph" w:default="1" w:styleId="a">
-    <w:name w:val="Normal"/>
-    <w:qFormat/>
-    <w:pPr>
-      <w:widowControl w:val="0"/>
-      <w:jc w:val="both"/>
-    </w:pPr>
-  </w:style>
-  <w:style w:type="character" w:default="1" w:styleId="a0">
-    <w:name w:val="Default Paragraph Font"/>
-    <w:uiPriority w:val="1"/>
-    <w:semiHidden/>
-    <w:unhideWhenUsed/>
-  </w:style>
-  <w:style w:type="table" w:default="1" w:styleId="a1">
-    <w:name w:val="Normal Table"/>
-    <w:uiPriority w:val="99"/>
-    <w:semiHidden/>
-    <w:unhideWhenUsed/>
-    <w:tblPr>
-      <w:tblInd w:w="0" w:type="dxa"/>
-      <w:tblCellMar>
-        <w:top w:w="0" w:type="dxa"/>
-        <w:left w:w="108" w:type="dxa"/>
-        <w:bottom w:w="0" w:type="dxa"/>
-        <w:right w:w="108" w:type="dxa"/>
-      </w:tblCellMar>
-    </w:tblPr>
-  </w:style>
-  <w:style w:type="numbering" w:default="1" w:styleId="a2">
-    <w:name w:val="No List"/>
-    <w:uiPriority w:val="99"/>
-    <w:semiHidden/>
-    <w:unhideWhenUsed/>
-  </w:style>
-  <w:style w:type="character" w:styleId="a3">
-    <w:name w:val="Placeholder Text"/>
-    <w:basedOn w:val="a0"/>
-    <w:uiPriority w:val="99"/>
-    <w:semiHidden/>
-    <w:rsid w:val="00555179"/>
-    <w:rPr>
-      <w:color w:val="808080"/>
-    </w:rPr>
-  </w:style>
-</w:styles>
-</file>
-
-<file path=word/glossary/stylesWithEffects.xml><?xml version="1.0" encoding="utf-8"?>
-<w:styles xmlns:wpc="http://schemas.microsoft.com/office/word/2010/wordprocessingCanvas" xmlns:mo="http://schemas.microsoft.com/office/mac/office/2008/main" xmlns:mc="http://schemas.openxmlformats.org/markup-compatibility/2006" xmlns:mv="urn:schemas-microsoft-com:mac:vml" xmlns:o="urn:schemas-microsoft-com:office:office" xmlns:r="http://schemas.openxmlformats.org/officeDocument/2006/relationships" xmlns:m="http://schemas.openxmlformats.org/officeDocument/2006/math" xmlns:v="urn:schemas-microsoft-com:vml" xmlns:wp14="http://schemas.microsoft.com/office/word/2010/wordprocessingDrawing" xmlns:wp="http://schemas.openxmlformats.org/drawingml/2006/wordprocessingDrawing" xmlns:w10="urn:schemas-microsoft-com:office:word" xmlns:w="http://schemas.openxmlformats.org/wordprocessingml/2006/main" xmlns:w14="http://schemas.microsoft.com/office/word/2010/wordml" xmlns:wpg="http://schemas.microsoft.com/office/word/2010/wordprocessingGroup" xmlns:wpi="http://schemas.microsoft.com/office/word/2010/wordprocessingInk" xmlns:wne="http://schemas.microsoft.com/office/word/2006/wordml" xmlns:wps="http://schemas.microsoft.com/office/word/2010/wordprocessingShape" mc:Ignorable="w14 wp14">
-  <w:docDefaults>
-    <w:rPrDefault>
-      <w:rPr>
-        <w:rFonts w:asciiTheme="minorHAnsi" w:eastAsiaTheme="minorEastAsia" w:hAnsiTheme="minorHAnsi" w:cstheme="minorBidi"/>
-        <w:kern w:val="2"/>
-        <w:sz w:val="24"/>
-        <w:szCs w:val="24"/>
-        <w:lang w:val="en-US" w:eastAsia="zh-CN" w:bidi="ar-SA"/>
-      </w:rPr>
-    </w:rPrDefault>
-    <w:pPrDefault/>
-  </w:docDefaults>
-  <w:latentStyles w:defLockedState="0" w:defUIPriority="99" w:defSemiHidden="1" w:defUnhideWhenUsed="1" w:defQFormat="0" w:count="276">
-    <w:lsdException w:name="Normal" w:semiHidden="0" w:uiPriority="0" w:unhideWhenUsed="0" w:qFormat="1"/>
-    <w:lsdException w:name="heading 1" w:semiHidden="0" w:uiPriority="9" w:unhideWhenUsed="0" w:qFormat="1"/>
-    <w:lsdException w:name="heading 2" w:uiPriority="9" w:qFormat="1"/>
-    <w:lsdException w:name="heading 3" w:uiPriority="9" w:qFormat="1"/>
-    <w:lsdException w:name="heading 4" w:uiPriority="9" w:qFormat="1"/>
-    <w:lsdException w:name="heading 5" w:uiPriority="9" w:qFormat="1"/>
-    <w:lsdException w:name="heading 6" w:uiPriority="9" w:qFormat="1"/>
-    <w:lsdException w:name="heading 7" w:uiPriority="9" w:qFormat="1"/>
-    <w:lsdException w:name="heading 8" w:uiPriority="9" w:qFormat="1"/>
-    <w:lsdException w:name="heading 9" w:uiPriority="9" w:qFormat="1"/>
-    <w:lsdException w:name="toc 1" w:uiPriority="39"/>
-    <w:lsdException w:name="toc 2" w:uiPriority="39"/>
-    <w:lsdException w:name="toc 3" w:uiPriority="39"/>
-    <w:lsdException w:name="toc 4" w:uiPriority="39"/>
-    <w:lsdException w:name="toc 5" w:uiPriority="39"/>
-    <w:lsdException w:name="toc 6" w:uiPriority="39"/>
-    <w:lsdException w:name="toc 7" w:uiPriority="39"/>
-    <w:lsdException w:name="toc 8" w:uiPriority="39"/>
-    <w:lsdException w:name="toc 9" w:uiPriority="39"/>
-    <w:lsdException w:name="caption" w:uiPriority="35" w:qFormat="1"/>
-    <w:lsdException w:name="Title" w:semiHidden="0" w:uiPriority="10" w:unhideWhenUsed="0" w:qFormat="1"/>
-    <w:lsdException w:name="Default Paragraph Font" w:uiPriority="1"/>
-    <w:lsdException w:name="Subtitle" w:semiHidden="0" w:uiPriority="11" w:unhideWhenUsed="0" w:qFormat="1"/>
-    <w:lsdException w:name="Strong" w:semiHidden="0" w:uiPriority="22" w:unhideWhenUsed="0" w:qFormat="1"/>
-    <w:lsdException w:name="Emphasis" w:semiHidden="0" w:uiPriority="20" w:unhideWhenUsed="0" w:qFormat="1"/>
-    <w:lsdException w:name="Table Grid" w:semiHidden="0" w:uiPriority="59" w:unhideWhenUsed="0"/>
-    <w:lsdException w:name="Placeholder Text" w:unhideWhenUsed="0"/>
-    <w:lsdException w:name="No Spacing" w:semiHidden="0" w:uiPriority="1" w:unhideWhenUsed="0" w:qFormat="1"/>
-    <w:lsdException w:name="Light Shading" w:semiHidden="0" w:uiPriority="60" w:unhideWhenUsed="0"/>
-    <w:lsdException w:name="Light List" w:semiHidden="0" w:uiPriority="61" w:unhideWhenUsed="0"/>
-    <w:lsdException w:name="Light Grid" w:semiHidden="0" w:uiPriority="62" w:unhideWhenUsed="0"/>
-    <w:lsdException w:name="Medium Shading 1" w:semiHidden="0" w:uiPriority="63" w:unhideWhenUsed="0"/>
-    <w:lsdException w:name="Medium Shading 2" w:semiHidden="0" w:uiPriority="64" w:unhideWhenUsed="0"/>
-    <w:lsdException w:name="Medium List 1" w:semiHidden="0" w:uiPriority="65" w:unhideWhenUsed="0"/>
-    <w:lsdException w:name="Medium List 2" w:semiHidden="0" w:uiPriority="66" w:unhideWhenUsed="0"/>
-    <w:lsdException w:name="Medium Grid 1" w:semiHidden="0" w:uiPriority="67" w:unhideWhenUsed="0"/>
-    <w:lsdException w:name="Medium Grid 2" w:semiHidden="0" w:uiPriority="68" w:unhideWhenUsed="0"/>
-    <w:lsdException w:name="Medium Grid 3" w:semiHidden="0" w:uiPriority="69" w:unhideWhenUsed="0"/>
-    <w:lsdException w:name="Dark List" w:semiHidden="0" w:uiPriority="70" w:unhideWhenUsed="0"/>
-    <w:lsdException w:name="Colorful Shading" w:semiHidden="0" w:uiPriority="71" w:unhideWhenUsed="0"/>
-    <w:lsdException w:name="Colorful List" w:semiHidden="0" w:uiPriority="72" w:unhideWhenUsed="0"/>
-    <w:lsdException w:name="Colorful Grid" w:semiHidden="0" w:uiPriority="73" w:unhideWhenUsed="0"/>
-    <w:lsdException w:name="Light Shading Accent 1" w:semiHidden="0" w:uiPriority="60" w:unhideWhenUsed="0"/>
-    <w:lsdException w:name="Light List Accent 1" w:semiHidden="0" w:uiPriority="61" w:unhideWhenUsed="0"/>
-    <w:lsdException w:name="Light Grid Accent 1" w:semiHidden="0" w:uiPriority="62" w:unhideWhenUsed="0"/>
-    <w:lsdException w:name="Medium Shading 1 Accent 1" w:semiHidden="0" w:uiPriority="63" w:unhideWhenUsed="0"/>
-    <w:lsdException w:name="Medium Shading 2 Accent 1" w:semiHidden="0" w:uiPriority="64" w:unhideWhenUsed="0"/>
-    <w:lsdException w:name="Medium List 1 Accent 1" w:semiHidden="0" w:uiPriority="65" w:unhideWhenUsed="0"/>
-    <w:lsdException w:name="Revision" w:unhideWhenUsed="0"/>
-    <w:lsdException w:name="List Paragraph" w:semiHidden="0" w:uiPriority="34" w:unhideWhenUsed="0" w:qFormat="1"/>
-    <w:lsdException w:name="Quote" w:semiHidden="0" w:uiPriority="29" w:unhideWhenUsed="0" w:qFormat="1"/>
-    <w:lsdException w:name="Intense Quote" w:semiHidden="0" w:uiPriority="30" w:unhideWhenUsed="0" w:qFormat="1"/>
-    <w:lsdException w:name="Medium List 2 Accent 1" w:semiHidden="0" w:uiPriority="66" w:unhideWhenUsed="0"/>
-    <w:lsdException w:name="Medium Grid 1 Accent 1" w:semiHidden="0" w:uiPriority="67" w:unhideWhenUsed="0"/>
-    <w:lsdException w:name="Medium Grid 2 Accent 1" w:semiHidden="0" w:uiPriority="68" w:unhideWhenUsed="0"/>
-    <w:lsdException w:name="Medium Grid 3 Accent 1" w:semiHidden="0" w:uiPriority="69" w:unhideWhenUsed="0"/>
-    <w:lsdException w:name="Dark List Accent 1" w:semiHidden="0" w:uiPriority="70" w:unhideWhenUsed="0"/>
-    <w:lsdException w:name="Colorful Shading Accent 1" w:semiHidden="0" w:uiPriority="71" w:unhideWhenUsed="0"/>
-    <w:lsdException w:name="Colorful List Accent 1" w:semiHidden="0" w:uiPriority="72" w:unhideWhenUsed="0"/>
-    <w:lsdException w:name="Colorful Grid Accent 1" w:semiHidden="0" w:uiPriority="73" w:unhideWhenUsed="0"/>
-    <w:lsdException w:name="Light Shading Accent 2" w:semiHidden="0" w:uiPriority="60" w:unhideWhenUsed="0"/>
-    <w:lsdException w:name="Light List Accent 2" w:semiHidden="0" w:uiPriority="61" w:unhideWhenUsed="0"/>
-    <w:lsdException w:name="Light Grid Accent 2" w:semiHidden="0" w:uiPriority="62" w:unhideWhenUsed="0"/>
-    <w:lsdException w:name="Medium Shading 1 Accent 2" w:semiHidden="0" w:uiPriority="63" w:unhideWhenUsed="0"/>
-    <w:lsdException w:name="Medium Shading 2 Accent 2" w:semiHidden="0" w:uiPriority="64" w:unhideWhenUsed="0"/>
-    <w:lsdException w:name="Medium List 1 Accent 2" w:semiHidden="0" w:uiPriority="65" w:unhideWhenUsed="0"/>
-    <w:lsdException w:name="Medium List 2 Accent 2" w:semiHidden="0" w:uiPriority="66" w:unhideWhenUsed="0"/>
-    <w:lsdException w:name="Medium Grid 1 Accent 2" w:semiHidden="0" w:uiPriority="67" w:unhideWhenUsed="0"/>
-    <w:lsdException w:name="Medium Grid 2 Accent 2" w:semiHidden="0" w:uiPriority="68" w:unhideWhenUsed="0"/>
-    <w:lsdException w:name="Medium Grid 3 Accent 2" w:semiHidden="0" w:uiPriority="69" w:unhideWhenUsed="0"/>
-    <w:lsdException w:name="Dark List Accent 2" w:semiHidden="0" w:uiPriority="70" w:unhideWhenUsed="0"/>
-    <w:lsdException w:name="Colorful Shading Accent 2" w:semiHidden="0" w:uiPriority="71" w:unhideWhenUsed="0"/>
-    <w:lsdException w:name="Colorful List Accent 2" w:semiHidden="0" w:uiPriority="72" w:unhideWhenUsed="0"/>
-    <w:lsdException w:name="Colorful Grid Accent 2" w:semiHidden="0" w:uiPriority="73" w:unhideWhenUsed="0"/>
-    <w:lsdException w:name="Light Shading Accent 3" w:semiHidden="0" w:uiPriority="60" w:unhideWhenUsed="0"/>
-    <w:lsdException w:name="Light List Accent 3" w:semiHidden="0" w:uiPriority="61" w:unhideWhenUsed="0"/>
-    <w:lsdException w:name="Light Grid Accent 3" w:semiHidden="0" w:uiPriority="62" w:unhideWhenUsed="0"/>
-    <w:lsdException w:name="Medium Shading 1 Accent 3" w:semiHidden="0" w:uiPriority="63" w:unhideWhenUsed="0"/>
-    <w:lsdException w:name="Medium Shading 2 Accent 3" w:semiHidden="0" w:uiPriority="64" w:unhideWhenUsed="0"/>
-    <w:lsdException w:name="Medium List 1 Accent 3" w:semiHidden="0" w:uiPriority="65" w:unhideWhenUsed="0"/>
-    <w:lsdException w:name="Medium List 2 Accent 3" w:semiHidden="0" w:uiPriority="66" w:unhideWhenUsed="0"/>
-    <w:lsdException w:name="Medium Grid 1 Accent 3" w:semiHidden="0" w:uiPriority="67" w:unhideWhenUsed="0"/>
-    <w:lsdException w:name="Medium Grid 2 Accent 3" w:semiHidden="0" w:uiPriority="68" w:unhideWhenUsed="0"/>
-    <w:lsdException w:name="Medium Grid 3 Accent 3" w:semiHidden="0" w:uiPriority="69" w:unhideWhenUsed="0"/>
-    <w:lsdException w:name="Dark List Accent 3" w:semiHidden="0" w:uiPriority="70" w:unhideWhenUsed="0"/>
-    <w:lsdException w:name="Colorful Shading Accent 3" w:semiHidden="0" w:uiPriority="71" w:unhideWhenUsed="0"/>
-    <w:lsdException w:name="Colorful List Accent 3" w:semiHidden="0" w:uiPriority="72" w:unhideWhenUsed="0"/>
-    <w:lsdException w:name="Colorful Grid Accent 3" w:semiHidden="0" w:uiPriority="73" w:unhideWhenUsed="0"/>
-    <w:lsdException w:name="Light Shading Accent 4" w:semiHidden="0" w:uiPriority="60" w:unhideWhenUsed="0"/>
-    <w:lsdException w:name="Light List Accent 4" w:semiHidden="0" w:uiPriority="61" w:unhideWhenUsed="0"/>
-    <w:lsdException w:name="Light Grid Accent 4" w:semiHidden="0" w:uiPriority="62" w:unhideWhenUsed="0"/>
-    <w:lsdException w:name="Medium Shading 1 Accent 4" w:semiHidden="0" w:uiPriority="63" w:unhideWhenUsed="0"/>
-    <w:lsdException w:name="Medium Shading 2 Accent 4" w:semiHidden="0" w:uiPriority="64" w:unhideWhenUsed="0"/>
-    <w:lsdException w:name="Medium List 1 Accent 4" w:semiHidden="0" w:uiPriority="65" w:unhideWhenUsed="0"/>
-    <w:lsdException w:name="Medium List 2 Accent 4" w:semiHidden="0" w:uiPriority="66" w:unhideWhenUsed="0"/>
-    <w:lsdException w:name="Medium Grid 1 Accent 4" w:semiHidden="0" w:uiPriority="67" w:unhideWhenUsed="0"/>
-    <w:lsdException w:name="Medium Grid 2 Accent 4" w:semiHidden="0" w:uiPriority="68" w:unhideWhenUsed="0"/>
-    <w:lsdException w:name="Medium Grid 3 Accent 4" w:semiHidden="0" w:uiPriority="69" w:unhideWhenUsed="0"/>
-    <w:lsdException w:name="Dark List Accent 4" w:semiHidden="0" w:uiPriority="70" w:unhideWhenUsed="0"/>
-    <w:lsdException w:name="Colorful Shading Accent 4" w:semiHidden="0" w:uiPriority="71" w:unhideWhenUsed="0"/>
-    <w:lsdException w:name="Colorful List Accent 4" w:semiHidden="0" w:uiPriority="72" w:unhideWhenUsed="0"/>
-    <w:lsdException w:name="Colorful Grid Accent 4" w:semiHidden="0" w:uiPriority="73" w:unhideWhenUsed="0"/>
-    <w:lsdException w:name="Light Shading Accent 5" w:semiHidden="0" w:uiPriority="60" w:unhideWhenUsed="0"/>
-    <w:lsdException w:name="Light List Accent 5" w:semiHidden="0" w:uiPriority="61" w:unhideWhenUsed="0"/>
-    <w:lsdException w:name="Light Grid Accent 5" w:semiHidden="0" w:uiPriority="62" w:unhideWhenUsed="0"/>
-    <w:lsdException w:name="Medium Shading 1 Accent 5" w:semiHidden="0" w:uiPriority="63" w:unhideWhenUsed="0"/>
-    <w:lsdException w:name="Medium Shading 2 Accent 5" w:semiHidden="0" w:uiPriority="64" w:unhideWhenUsed="0"/>
-    <w:lsdException w:name="Medium List 1 Accent 5" w:semiHidden="0" w:uiPriority="65" w:unhideWhenUsed="0"/>
-    <w:lsdException w:name="Medium List 2 Accent 5" w:semiHidden="0" w:uiPriority="66" w:unhideWhenUsed="0"/>
-    <w:lsdException w:name="Medium Grid 1 Accent 5" w:semiHidden="0" w:uiPriority="67" w:unhideWhenUsed="0"/>
-    <w:lsdException w:name="Medium Grid 2 Accent 5" w:semiHidden="0" w:uiPriority="68" w:unhideWhenUsed="0"/>
-    <w:lsdException w:name="Medium Grid 3 Accent 5" w:semiHidden="0" w:uiPriority="69" w:unhideWhenUsed="0"/>
-    <w:lsdException w:name="Dark List Accent 5" w:semiHidden="0" w:uiPriority="70" w:unhideWhenUsed="0"/>
-    <w:lsdException w:name="Colorful Shading Accent 5" w:semiHidden="0" w:uiPriority="71" w:unhideWhenUsed="0"/>
-    <w:lsdException w:name="Colorful List Accent 5" w:semiHidden="0" w:uiPriority="72" w:unhideWhenUsed="0"/>
-    <w:lsdException w:name="Colorful Grid Accent 5" w:semiHidden="0" w:uiPriority="73" w:unhideWhenUsed="0"/>
-    <w:lsdException w:name="Light Shading Accent 6" w:semiHidden="0" w:uiPriority="60" w:unhideWhenUsed="0"/>
-    <w:lsdException w:name="Light List Accent 6" w:semiHidden="0" w:uiPriority="61" w:unhideWhenUsed="0"/>
-    <w:lsdException w:name="Light Grid Accent 6" w:semiHidden="0" w:uiPriority="62" w:unhideWhenUsed="0"/>
-    <w:lsdException w:name="Medium Shading 1 Accent 6" w:semiHidden="0" w:uiPriority="63" w:unhideWhenUsed="0"/>
-    <w:lsdException w:name="Medium Shading 2 Accent 6" w:semiHidden="0" w:uiPriority="64" w:unhideWhenUsed="0"/>
-    <w:lsdException w:name="Medium List 1 Accent 6" w:semiHidden="0" w:uiPriority="65" w:unhideWhenUsed="0"/>
-    <w:lsdException w:name="Medium List 2 Accent 6" w:semiHidden="0" w:uiPriority="66" w:unhideWhenUsed="0"/>
-    <w:lsdException w:name="Medium Grid 1 Accent 6" w:semiHidden="0" w:uiPriority="67" w:unhideWhenUsed="0"/>
-    <w:lsdException w:name="Medium Grid 2 Accent 6" w:semiHidden="0" w:uiPriority="68" w:unhideWhenUsed="0"/>
-    <w:lsdException w:name="Medium Grid 3 Accent 6" w:semiHidden="0" w:uiPriority="69" w:unhideWhenUsed="0"/>
-    <w:lsdException w:name="Dark List Accent 6" w:semiHidden="0" w:uiPriority="70" w:unhideWhenUsed="0"/>
-    <w:lsdException w:name="Colorful Shading Accent 6" w:semiHidden="0" w:uiPriority="71" w:unhideWhenUsed="0"/>
-    <w:lsdException w:name="Colorful List Accent 6" w:semiHidden="0" w:uiPriority="72" w:unhideWhenUsed="0"/>
-    <w:lsdException w:name="Colorful Grid Accent 6" w:semiHidden="0" w:uiPriority="73" w:unhideWhenUsed="0"/>
-    <w:lsdException w:name="Subtle Emphasis" w:semiHidden="0" w:uiPriority="19" w:unhideWhenUsed="0" w:qFormat="1"/>
-    <w:lsdException w:name="Intense Emphasis" w:semiHidden="0" w:uiPriority="21" w:unhideWhenUsed="0" w:qFormat="1"/>
-    <w:lsdException w:name="Subtle Reference" w:semiHidden="0" w:uiPriority="31" w:unhideWhenUsed="0" w:qFormat="1"/>
-    <w:lsdException w:name="Intense Reference" w:semiHidden="0" w:uiPriority="32" w:unhideWhenUsed="0" w:qFormat="1"/>
-    <w:lsdException w:name="Book Title" w:semiHidden="0" w:uiPriority="33" w:unhideWhenUsed="0" w:qFormat="1"/>
-    <w:lsdException w:name="Bibliography" w:uiPriority="37"/>
-    <w:lsdException w:name="TOC Heading" w:uiPriority="39" w:qFormat="1"/>
-  </w:latentStyles>
-  <w:style w:type="paragraph" w:default="1" w:styleId="a">
-    <w:name w:val="Normal"/>
-    <w:qFormat/>
-    <w:pPr>
-      <w:widowControl w:val="0"/>
-      <w:jc w:val="both"/>
-    </w:pPr>
-  </w:style>
-  <w:style w:type="character" w:default="1" w:styleId="a0">
-    <w:name w:val="Default Paragraph Font"/>
-    <w:uiPriority w:val="1"/>
-    <w:semiHidden/>
-    <w:unhideWhenUsed/>
-  </w:style>
-  <w:style w:type="table" w:default="1" w:styleId="a1">
-    <w:name w:val="Normal Table"/>
-    <w:uiPriority w:val="99"/>
-    <w:semiHidden/>
-    <w:unhideWhenUsed/>
-    <w:tblPr>
-      <w:tblInd w:w="0" w:type="dxa"/>
-      <w:tblCellMar>
-        <w:top w:w="0" w:type="dxa"/>
-        <w:left w:w="108" w:type="dxa"/>
-        <w:bottom w:w="0" w:type="dxa"/>
-        <w:right w:w="108" w:type="dxa"/>
-      </w:tblCellMar>
-    </w:tblPr>
-  </w:style>
-  <w:style w:type="numbering" w:default="1" w:styleId="a2">
-    <w:name w:val="No List"/>
-    <w:uiPriority w:val="99"/>
-    <w:semiHidden/>
-    <w:unhideWhenUsed/>
-  </w:style>
-  <w:style w:type="character" w:styleId="a3">
-    <w:name w:val="Placeholder Text"/>
-    <w:basedOn w:val="a0"/>
-    <w:uiPriority w:val="99"/>
-    <w:semiHidden/>
-    <w:rsid w:val="00555179"/>
-    <w:rPr>
-      <w:color w:val="808080"/>
-    </w:rPr>
-  </w:style>
-</w:styles>
-</file>
-
-<file path=word/glossary/webSettings.xml><?xml version="1.0" encoding="utf-8"?>
-<w:webSettings xmlns:mc="http://schemas.openxmlformats.org/markup-compatibility/2006" xmlns:r="http://schemas.openxmlformats.org/officeDocument/2006/relationships" xmlns:w="http://schemas.openxmlformats.org/wordprocessingml/2006/main" xmlns:w14="http://schemas.microsoft.com/office/word/2010/wordml" mc:Ignorable="w14">
-  <w:allowPNG/>
-  <w:doNotSaveAsSingleFile/>
-</w:webSettings>
 </file>
 
 <file path=word/theme/theme1.xml><?xml version="1.0" encoding="utf-8"?>
@@ -9270,7 +9236,7 @@
 </file>
 
 <file path=customXml/itemProps1.xml><?xml version="1.0" encoding="utf-8"?>
-<ds:datastoreItem xmlns:ds="http://schemas.openxmlformats.org/officeDocument/2006/customXml" ds:itemID="{5094F6FC-E62C-194B-B850-FE9213F65E8C}">
+<ds:datastoreItem xmlns:ds="http://schemas.openxmlformats.org/officeDocument/2006/customXml" ds:itemID="{40BA9574-4972-9A41-AEC7-5C287552455B}">
   <ds:schemaRefs>
     <ds:schemaRef ds:uri="http://schemas.openxmlformats.org/officeDocument/2006/bibliography"/>
   </ds:schemaRefs>

</xml_diff>